<commit_message>
Versiune finala cu sunet powerups, obstacole
bla bla
</commit_message>
<xml_diff>
--- a/ChickenRun - full specs.docx
+++ b/ChickenRun - full specs.docx
@@ -1,6 +1,6 @@
 
 <file path=word/document.xml><?xml version="1.0" encoding="utf-8"?>
-<w:document xmlns:wpc="http://schemas.microsoft.com/office/word/2010/wordprocessingCanvas" xmlns:cx="http://schemas.microsoft.com/office/drawing/2014/chartex" xmlns:cx1="http://schemas.microsoft.com/office/drawing/2015/9/8/chartex" xmlns:cx2="http://schemas.microsoft.com/office/drawing/2015/10/21/chartex" xmlns:cx3="http://schemas.microsoft.com/office/drawing/2016/5/9/chartex" xmlns:cx4="http://schemas.microsoft.com/office/drawing/2016/5/10/chartex" xmlns:cx5="http://schemas.microsoft.com/office/drawing/2016/5/11/chartex" xmlns:cx6="http://schemas.microsoft.com/office/drawing/2016/5/12/chartex" xmlns:cx7="http://schemas.microsoft.com/office/drawing/2016/5/13/chartex" xmlns:cx8="http://schemas.microsoft.com/office/drawing/2016/5/14/chartex" xmlns:mc="http://schemas.openxmlformats.org/markup-compatibility/2006" xmlns:aink="http://schemas.microsoft.com/office/drawing/2016/ink" xmlns:am3d="http://schemas.microsoft.com/office/drawing/2017/model3d" xmlns:o="urn:schemas-microsoft-com:office:office" xmlns:r="http://schemas.openxmlformats.org/officeDocument/2006/relationships" xmlns:m="http://schemas.openxmlformats.org/officeDocument/2006/math" xmlns:v="urn:schemas-microsoft-com:vml" xmlns:wp14="http://schemas.microsoft.com/office/word/2010/wordprocessingDrawing" xmlns:wp="http://schemas.openxmlformats.org/drawingml/2006/wordprocessingDrawing" xmlns:w10="urn:schemas-microsoft-com:office:word" xmlns:w="http://schemas.openxmlformats.org/wordprocessingml/2006/main" xmlns:w14="http://schemas.microsoft.com/office/word/2010/wordml" xmlns:w15="http://schemas.microsoft.com/office/word/2012/wordml" xmlns:w16cid="http://schemas.microsoft.com/office/word/2016/wordml/cid" xmlns:w16se="http://schemas.microsoft.com/office/word/2015/wordml/symex" xmlns:wpg="http://schemas.microsoft.com/office/word/2010/wordprocessingGroup" xmlns:wpi="http://schemas.microsoft.com/office/word/2010/wordprocessingInk" xmlns:wne="http://schemas.microsoft.com/office/word/2006/wordml" xmlns:wps="http://schemas.microsoft.com/office/word/2010/wordprocessingShape" mc:Ignorable="w14 w15 w16se w16cid wp14">
+<w:document xmlns:wpc="http://schemas.microsoft.com/office/word/2010/wordprocessingCanvas" xmlns:mc="http://schemas.openxmlformats.org/markup-compatibility/2006" xmlns:o="urn:schemas-microsoft-com:office:office" xmlns:r="http://schemas.openxmlformats.org/officeDocument/2006/relationships" xmlns:m="http://schemas.openxmlformats.org/officeDocument/2006/math" xmlns:v="urn:schemas-microsoft-com:vml" xmlns:wp14="http://schemas.microsoft.com/office/word/2010/wordprocessingDrawing" xmlns:wp="http://schemas.openxmlformats.org/drawingml/2006/wordprocessingDrawing" xmlns:w10="urn:schemas-microsoft-com:office:word" xmlns:w="http://schemas.openxmlformats.org/wordprocessingml/2006/main" xmlns:w14="http://schemas.microsoft.com/office/word/2010/wordml" xmlns:wpg="http://schemas.microsoft.com/office/word/2010/wordprocessingGroup" xmlns:wpi="http://schemas.microsoft.com/office/word/2010/wordprocessingInk" xmlns:wne="http://schemas.microsoft.com/office/word/2006/wordml" xmlns:wps="http://schemas.microsoft.com/office/word/2010/wordprocessingShape" mc:Ignorable="w14 wp14">
   <w:body>
     <w:p>
       <w:pPr>
@@ -342,8 +342,6 @@
             </w:rPr>
             <w:t>Cuprins</w:t>
           </w:r>
-          <w:bookmarkStart w:id="0" w:name="_GoBack"/>
-          <w:bookmarkEnd w:id="0"/>
         </w:p>
         <w:p>
           <w:pPr>
@@ -2279,7 +2277,7 @@
           <w:lang w:val="en-US"/>
         </w:rPr>
         <w:sectPr>
-          <w:headerReference w:type="default" r:id="rId8"/>
+          <w:headerReference w:type="default" r:id="rId9"/>
           <w:pgSz w:w="11906" w:h="16838"/>
           <w:pgMar w:top="1440" w:right="1440" w:bottom="1440" w:left="1440" w:header="708" w:footer="708" w:gutter="0"/>
           <w:cols w:space="708"/>
@@ -2299,7 +2297,7 @@
           <w:rFonts w:cs="Times New Roman"/>
         </w:rPr>
       </w:pPr>
-      <w:bookmarkStart w:id="1" w:name="_Toc2793635"/>
+      <w:bookmarkStart w:id="0" w:name="_Toc2793635"/>
       <w:r>
         <w:rPr>
           <w:rFonts w:cs="Times New Roman"/>
@@ -2307,7 +2305,7 @@
         <w:lastRenderedPageBreak/>
         <w:t>Introducere</w:t>
       </w:r>
-      <w:bookmarkEnd w:id="1"/>
+      <w:bookmarkEnd w:id="0"/>
     </w:p>
     <w:p>
       <w:pPr>
@@ -2326,14 +2324,14 @@
         </w:rPr>
         <w:t xml:space="preserve"> </w:t>
       </w:r>
-      <w:bookmarkStart w:id="2" w:name="_Toc2793636"/>
+      <w:bookmarkStart w:id="1" w:name="_Toc2793636"/>
       <w:r>
         <w:rPr>
           <w:rFonts w:cs="Times New Roman"/>
         </w:rPr>
         <w:t>Publicul țintă</w:t>
       </w:r>
-      <w:bookmarkEnd w:id="2"/>
+      <w:bookmarkEnd w:id="1"/>
     </w:p>
     <w:p>
       <w:pPr>
@@ -2367,14 +2365,14 @@
         </w:rPr>
         <w:t xml:space="preserve"> </w:t>
       </w:r>
-      <w:bookmarkStart w:id="3" w:name="_Toc2793637"/>
+      <w:bookmarkStart w:id="2" w:name="_Toc2793637"/>
       <w:r>
         <w:rPr>
           <w:rFonts w:cs="Times New Roman"/>
         </w:rPr>
         <w:t>Scopul produsului</w:t>
       </w:r>
-      <w:bookmarkEnd w:id="3"/>
+      <w:bookmarkEnd w:id="2"/>
     </w:p>
     <w:p>
       <w:pPr>
@@ -2402,14 +2400,14 @@
           <w:rFonts w:cs="Times New Roman"/>
         </w:rPr>
       </w:pPr>
-      <w:bookmarkStart w:id="4" w:name="_Toc2793638"/>
+      <w:bookmarkStart w:id="3" w:name="_Toc2793638"/>
       <w:r>
         <w:rPr>
           <w:rFonts w:cs="Times New Roman"/>
         </w:rPr>
         <w:t>Descrierea generală</w:t>
       </w:r>
-      <w:bookmarkEnd w:id="4"/>
+      <w:bookmarkEnd w:id="3"/>
     </w:p>
     <w:p>
       <w:pPr>
@@ -2428,14 +2426,14 @@
         </w:rPr>
         <w:t xml:space="preserve"> </w:t>
       </w:r>
-      <w:bookmarkStart w:id="5" w:name="_Toc2793639"/>
+      <w:bookmarkStart w:id="4" w:name="_Toc2793639"/>
       <w:r>
         <w:rPr>
           <w:rFonts w:cs="Times New Roman"/>
         </w:rPr>
         <w:t>Funcțiile produsului</w:t>
       </w:r>
-      <w:bookmarkEnd w:id="5"/>
+      <w:bookmarkEnd w:id="4"/>
     </w:p>
     <w:p>
       <w:pPr>
@@ -2473,14 +2471,14 @@
         </w:rPr>
         <w:t xml:space="preserve"> </w:t>
       </w:r>
-      <w:bookmarkStart w:id="6" w:name="_Toc2793640"/>
+      <w:bookmarkStart w:id="5" w:name="_Toc2793640"/>
       <w:r>
         <w:rPr>
           <w:rFonts w:cs="Times New Roman"/>
         </w:rPr>
         <w:t>Mediul de operare</w:t>
       </w:r>
-      <w:bookmarkEnd w:id="6"/>
+      <w:bookmarkEnd w:id="5"/>
     </w:p>
     <w:p>
       <w:pPr>
@@ -2502,14 +2500,14 @@
       <w:r>
         <w:t xml:space="preserve"> </w:t>
       </w:r>
-      <w:bookmarkStart w:id="7" w:name="_Toc2793641"/>
+      <w:bookmarkStart w:id="6" w:name="_Toc2793641"/>
       <w:r>
         <w:t>Constrângeri</w:t>
       </w:r>
       <w:r>
         <w:t xml:space="preserve"> de design și implementare</w:t>
       </w:r>
-      <w:bookmarkEnd w:id="7"/>
+      <w:bookmarkEnd w:id="6"/>
       <w:r>
         <w:t xml:space="preserve"> </w:t>
       </w:r>
@@ -2549,11 +2547,11 @@
       <w:r>
         <w:t xml:space="preserve"> </w:t>
       </w:r>
-      <w:bookmarkStart w:id="8" w:name="_Toc2793642"/>
+      <w:bookmarkStart w:id="7" w:name="_Toc2793642"/>
       <w:r>
         <w:t>Documentație de utilizare</w:t>
       </w:r>
-      <w:bookmarkEnd w:id="8"/>
+      <w:bookmarkEnd w:id="7"/>
     </w:p>
     <w:p>
       <w:pPr>
@@ -2588,7 +2586,7 @@
           <w:rFonts w:cs="Times New Roman"/>
         </w:rPr>
       </w:pPr>
-      <w:bookmarkStart w:id="9" w:name="_Toc2793643"/>
+      <w:bookmarkStart w:id="8" w:name="_Toc2793643"/>
       <w:r>
         <w:rPr>
           <w:rFonts w:cs="Times New Roman"/>
@@ -2596,7 +2594,7 @@
         <w:lastRenderedPageBreak/>
         <w:t>Cerințe pentru Interfața Externă</w:t>
       </w:r>
-      <w:bookmarkEnd w:id="9"/>
+      <w:bookmarkEnd w:id="8"/>
     </w:p>
     <w:p>
       <w:pPr>
@@ -2615,14 +2613,14 @@
         </w:rPr>
         <w:t xml:space="preserve"> </w:t>
       </w:r>
-      <w:bookmarkStart w:id="10" w:name="_Toc2793644"/>
+      <w:bookmarkStart w:id="9" w:name="_Toc2793644"/>
       <w:r>
         <w:rPr>
           <w:rFonts w:cs="Times New Roman"/>
         </w:rPr>
         <w:t>Interfața cu utilizatorul</w:t>
       </w:r>
-      <w:bookmarkEnd w:id="10"/>
+      <w:bookmarkEnd w:id="9"/>
     </w:p>
     <w:p>
       <w:pPr>
@@ -2799,14 +2797,14 @@
         </w:rPr>
         <w:t xml:space="preserve"> </w:t>
       </w:r>
-      <w:bookmarkStart w:id="11" w:name="_Toc2793645"/>
+      <w:bookmarkStart w:id="10" w:name="_Toc2793645"/>
       <w:r>
         <w:rPr>
           <w:rFonts w:cs="Times New Roman"/>
         </w:rPr>
         <w:t>Interfața hardware</w:t>
       </w:r>
-      <w:bookmarkEnd w:id="11"/>
+      <w:bookmarkEnd w:id="10"/>
     </w:p>
     <w:p>
       <w:pPr>
@@ -2834,14 +2832,14 @@
         </w:rPr>
         <w:t xml:space="preserve"> </w:t>
       </w:r>
-      <w:bookmarkStart w:id="12" w:name="_Toc2793646"/>
+      <w:bookmarkStart w:id="11" w:name="_Toc2793646"/>
       <w:r>
         <w:rPr>
           <w:rFonts w:cs="Times New Roman"/>
         </w:rPr>
         <w:t>Interfața software</w:t>
       </w:r>
-      <w:bookmarkEnd w:id="12"/>
+      <w:bookmarkEnd w:id="11"/>
     </w:p>
     <w:p>
       <w:pPr>
@@ -2860,11 +2858,11 @@
           <w:numId w:val="1"/>
         </w:numPr>
       </w:pPr>
-      <w:bookmarkStart w:id="13" w:name="_Toc2793647"/>
+      <w:bookmarkStart w:id="12" w:name="_Toc2793647"/>
       <w:r>
         <w:t>Caracteristicile sistemului</w:t>
       </w:r>
-      <w:bookmarkEnd w:id="13"/>
+      <w:bookmarkEnd w:id="12"/>
     </w:p>
     <w:p>
       <w:pPr>
@@ -2877,11 +2875,11 @@
       <w:r>
         <w:t xml:space="preserve"> </w:t>
       </w:r>
-      <w:bookmarkStart w:id="14" w:name="_Toc2793648"/>
+      <w:bookmarkStart w:id="13" w:name="_Toc2793648"/>
       <w:r>
         <w:t>Fugă continuă</w:t>
       </w:r>
-      <w:bookmarkEnd w:id="14"/>
+      <w:bookmarkEnd w:id="13"/>
     </w:p>
     <w:p>
       <w:pPr>
@@ -3027,11 +3025,11 @@
         <w:lastRenderedPageBreak/>
         <w:t xml:space="preserve"> </w:t>
       </w:r>
-      <w:bookmarkStart w:id="15" w:name="_Toc2793649"/>
+      <w:bookmarkStart w:id="14" w:name="_Toc2793649"/>
       <w:r>
         <w:t>Evitarea obstacolelor</w:t>
       </w:r>
-      <w:bookmarkEnd w:id="15"/>
+      <w:bookmarkEnd w:id="14"/>
     </w:p>
     <w:p>
       <w:pPr>
@@ -3191,11 +3189,11 @@
       <w:r>
         <w:t xml:space="preserve"> </w:t>
       </w:r>
-      <w:bookmarkStart w:id="16" w:name="_Toc2793650"/>
+      <w:bookmarkStart w:id="15" w:name="_Toc2793650"/>
       <w:r>
         <w:t>Generarea scorului</w:t>
       </w:r>
-      <w:bookmarkEnd w:id="16"/>
+      <w:bookmarkEnd w:id="15"/>
     </w:p>
     <w:p>
       <w:pPr>
@@ -3342,11 +3340,11 @@
       <w:r>
         <w:t xml:space="preserve"> </w:t>
       </w:r>
-      <w:bookmarkStart w:id="17" w:name="_Toc2793651"/>
+      <w:bookmarkStart w:id="16" w:name="_Toc2793651"/>
       <w:r>
         <w:t>Colectarea semințelor</w:t>
       </w:r>
-      <w:bookmarkEnd w:id="17"/>
+      <w:bookmarkEnd w:id="16"/>
     </w:p>
     <w:p>
       <w:pPr>
@@ -3424,15 +3422,7 @@
         <w:t>când</w:t>
       </w:r>
       <w:r>
-        <w:t xml:space="preserve"> hitbox-ul puiului atinge </w:t>
-      </w:r>
-      <w:proofErr w:type="spellStart"/>
-      <w:r>
-        <w:t>hitbox-ul</w:t>
-      </w:r>
-      <w:proofErr w:type="spellEnd"/>
-      <w:r>
-        <w:t xml:space="preserve"> s</w:t>
+        <w:t xml:space="preserve"> hitbox-ul puiului atinge hitbox-ul s</w:t>
       </w:r>
       <w:r>
         <w:t>e</w:t>
@@ -3525,11 +3515,11 @@
         <w:lastRenderedPageBreak/>
         <w:t xml:space="preserve"> </w:t>
       </w:r>
-      <w:bookmarkStart w:id="18" w:name="_Toc2793652"/>
+      <w:bookmarkStart w:id="17" w:name="_Toc2793652"/>
       <w:r>
         <w:t>Colectarea superputerilor</w:t>
       </w:r>
-      <w:bookmarkEnd w:id="18"/>
+      <w:bookmarkEnd w:id="17"/>
     </w:p>
     <w:p>
       <w:pPr>
@@ -3560,7 +3550,13 @@
         <w:t xml:space="preserve">Pe parcursul jocului, personajul poate colecta </w:t>
       </w:r>
       <w:r>
-        <w:t>puteri speciale (scor dublu și scut) care ii vor oferi puiului avantaje.</w:t>
+        <w:t xml:space="preserve">puteri speciale (scor dublu și </w:t>
+      </w:r>
+      <w:r>
+        <w:t>distrugere obstacole</w:t>
+      </w:r>
+      <w:r>
+        <w:t>) care ii vor oferi puiului avantaje.</w:t>
       </w:r>
     </w:p>
     <w:p>
@@ -3589,13 +3585,7 @@
         <w:ind w:left="1416" w:firstLine="285"/>
       </w:pPr>
       <w:r>
-        <w:t xml:space="preserve">Scutul ii va oferi utilizatorului posibilitatea de a continua jocul in cazul in care se </w:t>
-      </w:r>
-      <w:r>
-        <w:t>lovește</w:t>
-      </w:r>
-      <w:r>
-        <w:t xml:space="preserve"> de un obstacol.</w:t>
+        <w:t>Puterea de distrugere a abstacolelor va distruge obstacolele din calea jucatorului pentru un anumit timp.</w:t>
       </w:r>
     </w:p>
     <w:p>
@@ -3603,7 +3593,13 @@
         <w:ind w:left="1416" w:firstLine="285"/>
       </w:pPr>
       <w:r>
-        <w:t>Scorul dublu se aplica pe o perioada de 8 secunde.</w:t>
+        <w:t>Scorul du</w:t>
+      </w:r>
+      <w:r>
+        <w:t>blu se aplica pe o perioada de 10</w:t>
+      </w:r>
+      <w:r>
+        <w:t xml:space="preserve"> secunde.</w:t>
       </w:r>
     </w:p>
     <w:p>
@@ -3658,11 +3654,16 @@
         </w:numPr>
       </w:pPr>
       <w:r>
-        <w:t>Sa se ignore hitbox-ul puiului cat timp scutul este activ.</w:t>
-      </w:r>
+        <w:t>Sa se distruga obstacolele pe parcusrul puterii de distrugere</w:t>
+      </w:r>
+      <w:r>
+        <w:t>.</w:t>
+      </w:r>
+      <w:bookmarkStart w:id="18" w:name="_GoBack"/>
+      <w:bookmarkEnd w:id="18"/>
     </w:p>
     <w:sectPr>
-      <w:headerReference w:type="default" r:id="rId9"/>
+      <w:headerReference w:type="default" r:id="rId10"/>
       <w:pgSz w:w="11906" w:h="16838"/>
       <w:pgMar w:top="1440" w:right="1440" w:bottom="1440" w:left="1440" w:header="708" w:footer="708" w:gutter="0"/>
       <w:cols w:space="708"/>
@@ -3673,7 +3674,7 @@
 </file>
 
 <file path=word/endnotes.xml><?xml version="1.0" encoding="utf-8"?>
-<w:endnotes xmlns:wpc="http://schemas.microsoft.com/office/word/2010/wordprocessingCanvas" xmlns:cx="http://schemas.microsoft.com/office/drawing/2014/chartex" xmlns:cx1="http://schemas.microsoft.com/office/drawing/2015/9/8/chartex" xmlns:cx2="http://schemas.microsoft.com/office/drawing/2015/10/21/chartex" xmlns:cx3="http://schemas.microsoft.com/office/drawing/2016/5/9/chartex" xmlns:cx4="http://schemas.microsoft.com/office/drawing/2016/5/10/chartex" xmlns:cx5="http://schemas.microsoft.com/office/drawing/2016/5/11/chartex" xmlns:cx6="http://schemas.microsoft.com/office/drawing/2016/5/12/chartex" xmlns:cx7="http://schemas.microsoft.com/office/drawing/2016/5/13/chartex" xmlns:cx8="http://schemas.microsoft.com/office/drawing/2016/5/14/chartex" xmlns:mc="http://schemas.openxmlformats.org/markup-compatibility/2006" xmlns:aink="http://schemas.microsoft.com/office/drawing/2016/ink" xmlns:am3d="http://schemas.microsoft.com/office/drawing/2017/model3d" xmlns:o="urn:schemas-microsoft-com:office:office" xmlns:r="http://schemas.openxmlformats.org/officeDocument/2006/relationships" xmlns:m="http://schemas.openxmlformats.org/officeDocument/2006/math" xmlns:v="urn:schemas-microsoft-com:vml" xmlns:wp14="http://schemas.microsoft.com/office/word/2010/wordprocessingDrawing" xmlns:wp="http://schemas.openxmlformats.org/drawingml/2006/wordprocessingDrawing" xmlns:w10="urn:schemas-microsoft-com:office:word" xmlns:w="http://schemas.openxmlformats.org/wordprocessingml/2006/main" xmlns:w14="http://schemas.microsoft.com/office/word/2010/wordml" xmlns:w15="http://schemas.microsoft.com/office/word/2012/wordml" xmlns:w16cid="http://schemas.microsoft.com/office/word/2016/wordml/cid" xmlns:w16se="http://schemas.microsoft.com/office/word/2015/wordml/symex" xmlns:wpg="http://schemas.microsoft.com/office/word/2010/wordprocessingGroup" xmlns:wpi="http://schemas.microsoft.com/office/word/2010/wordprocessingInk" xmlns:wne="http://schemas.microsoft.com/office/word/2006/wordml" xmlns:wps="http://schemas.microsoft.com/office/word/2010/wordprocessingShape" mc:Ignorable="w14 w15 w16se w16cid wp14">
+<w:endnotes xmlns:wpc="http://schemas.microsoft.com/office/word/2010/wordprocessingCanvas" xmlns:mc="http://schemas.openxmlformats.org/markup-compatibility/2006" xmlns:o="urn:schemas-microsoft-com:office:office" xmlns:r="http://schemas.openxmlformats.org/officeDocument/2006/relationships" xmlns:m="http://schemas.openxmlformats.org/officeDocument/2006/math" xmlns:v="urn:schemas-microsoft-com:vml" xmlns:wp14="http://schemas.microsoft.com/office/word/2010/wordprocessingDrawing" xmlns:wp="http://schemas.openxmlformats.org/drawingml/2006/wordprocessingDrawing" xmlns:w10="urn:schemas-microsoft-com:office:word" xmlns:w="http://schemas.openxmlformats.org/wordprocessingml/2006/main" xmlns:w14="http://schemas.microsoft.com/office/word/2010/wordml" xmlns:wpg="http://schemas.microsoft.com/office/word/2010/wordprocessingGroup" xmlns:wpi="http://schemas.microsoft.com/office/word/2010/wordprocessingInk" xmlns:wne="http://schemas.microsoft.com/office/word/2006/wordml" xmlns:wps="http://schemas.microsoft.com/office/word/2010/wordprocessingShape" mc:Ignorable="w14 wp14">
   <w:endnote w:type="separator" w:id="-1">
     <w:p>
       <w:pPr>
@@ -3698,7 +3699,7 @@
 </file>
 
 <file path=word/footnotes.xml><?xml version="1.0" encoding="utf-8"?>
-<w:footnotes xmlns:wpc="http://schemas.microsoft.com/office/word/2010/wordprocessingCanvas" xmlns:cx="http://schemas.microsoft.com/office/drawing/2014/chartex" xmlns:cx1="http://schemas.microsoft.com/office/drawing/2015/9/8/chartex" xmlns:cx2="http://schemas.microsoft.com/office/drawing/2015/10/21/chartex" xmlns:cx3="http://schemas.microsoft.com/office/drawing/2016/5/9/chartex" xmlns:cx4="http://schemas.microsoft.com/office/drawing/2016/5/10/chartex" xmlns:cx5="http://schemas.microsoft.com/office/drawing/2016/5/11/chartex" xmlns:cx6="http://schemas.microsoft.com/office/drawing/2016/5/12/chartex" xmlns:cx7="http://schemas.microsoft.com/office/drawing/2016/5/13/chartex" xmlns:cx8="http://schemas.microsoft.com/office/drawing/2016/5/14/chartex" xmlns:mc="http://schemas.openxmlformats.org/markup-compatibility/2006" xmlns:aink="http://schemas.microsoft.com/office/drawing/2016/ink" xmlns:am3d="http://schemas.microsoft.com/office/drawing/2017/model3d" xmlns:o="urn:schemas-microsoft-com:office:office" xmlns:r="http://schemas.openxmlformats.org/officeDocument/2006/relationships" xmlns:m="http://schemas.openxmlformats.org/officeDocument/2006/math" xmlns:v="urn:schemas-microsoft-com:vml" xmlns:wp14="http://schemas.microsoft.com/office/word/2010/wordprocessingDrawing" xmlns:wp="http://schemas.openxmlformats.org/drawingml/2006/wordprocessingDrawing" xmlns:w10="urn:schemas-microsoft-com:office:word" xmlns:w="http://schemas.openxmlformats.org/wordprocessingml/2006/main" xmlns:w14="http://schemas.microsoft.com/office/word/2010/wordml" xmlns:w15="http://schemas.microsoft.com/office/word/2012/wordml" xmlns:w16cid="http://schemas.microsoft.com/office/word/2016/wordml/cid" xmlns:w16se="http://schemas.microsoft.com/office/word/2015/wordml/symex" xmlns:wpg="http://schemas.microsoft.com/office/word/2010/wordprocessingGroup" xmlns:wpi="http://schemas.microsoft.com/office/word/2010/wordprocessingInk" xmlns:wne="http://schemas.microsoft.com/office/word/2006/wordml" xmlns:wps="http://schemas.microsoft.com/office/word/2010/wordprocessingShape" mc:Ignorable="w14 w15 w16se w16cid wp14">
+<w:footnotes xmlns:wpc="http://schemas.microsoft.com/office/word/2010/wordprocessingCanvas" xmlns:mc="http://schemas.openxmlformats.org/markup-compatibility/2006" xmlns:o="urn:schemas-microsoft-com:office:office" xmlns:r="http://schemas.openxmlformats.org/officeDocument/2006/relationships" xmlns:m="http://schemas.openxmlformats.org/officeDocument/2006/math" xmlns:v="urn:schemas-microsoft-com:vml" xmlns:wp14="http://schemas.microsoft.com/office/word/2010/wordprocessingDrawing" xmlns:wp="http://schemas.openxmlformats.org/drawingml/2006/wordprocessingDrawing" xmlns:w10="urn:schemas-microsoft-com:office:word" xmlns:w="http://schemas.openxmlformats.org/wordprocessingml/2006/main" xmlns:w14="http://schemas.microsoft.com/office/word/2010/wordml" xmlns:wpg="http://schemas.microsoft.com/office/word/2010/wordprocessingGroup" xmlns:wpi="http://schemas.microsoft.com/office/word/2010/wordprocessingInk" xmlns:wne="http://schemas.microsoft.com/office/word/2006/wordml" xmlns:wps="http://schemas.microsoft.com/office/word/2010/wordprocessingShape" mc:Ignorable="w14 wp14">
   <w:footnote w:type="separator" w:id="-1">
     <w:p>
       <w:pPr>
@@ -3723,7 +3724,7 @@
 </file>
 
 <file path=word/header1.xml><?xml version="1.0" encoding="utf-8"?>
-<w:hdr xmlns:wpc="http://schemas.microsoft.com/office/word/2010/wordprocessingCanvas" xmlns:cx="http://schemas.microsoft.com/office/drawing/2014/chartex" xmlns:cx1="http://schemas.microsoft.com/office/drawing/2015/9/8/chartex" xmlns:cx2="http://schemas.microsoft.com/office/drawing/2015/10/21/chartex" xmlns:cx3="http://schemas.microsoft.com/office/drawing/2016/5/9/chartex" xmlns:cx4="http://schemas.microsoft.com/office/drawing/2016/5/10/chartex" xmlns:cx5="http://schemas.microsoft.com/office/drawing/2016/5/11/chartex" xmlns:cx6="http://schemas.microsoft.com/office/drawing/2016/5/12/chartex" xmlns:cx7="http://schemas.microsoft.com/office/drawing/2016/5/13/chartex" xmlns:cx8="http://schemas.microsoft.com/office/drawing/2016/5/14/chartex" xmlns:mc="http://schemas.openxmlformats.org/markup-compatibility/2006" xmlns:aink="http://schemas.microsoft.com/office/drawing/2016/ink" xmlns:am3d="http://schemas.microsoft.com/office/drawing/2017/model3d" xmlns:o="urn:schemas-microsoft-com:office:office" xmlns:r="http://schemas.openxmlformats.org/officeDocument/2006/relationships" xmlns:m="http://schemas.openxmlformats.org/officeDocument/2006/math" xmlns:v="urn:schemas-microsoft-com:vml" xmlns:wp14="http://schemas.microsoft.com/office/word/2010/wordprocessingDrawing" xmlns:wp="http://schemas.openxmlformats.org/drawingml/2006/wordprocessingDrawing" xmlns:w10="urn:schemas-microsoft-com:office:word" xmlns:w="http://schemas.openxmlformats.org/wordprocessingml/2006/main" xmlns:w14="http://schemas.microsoft.com/office/word/2010/wordml" xmlns:w15="http://schemas.microsoft.com/office/word/2012/wordml" xmlns:w16cid="http://schemas.microsoft.com/office/word/2016/wordml/cid" xmlns:w16se="http://schemas.microsoft.com/office/word/2015/wordml/symex" xmlns:wpg="http://schemas.microsoft.com/office/word/2010/wordprocessingGroup" xmlns:wpi="http://schemas.microsoft.com/office/word/2010/wordprocessingInk" xmlns:wne="http://schemas.microsoft.com/office/word/2006/wordml" xmlns:wps="http://schemas.microsoft.com/office/word/2010/wordprocessingShape" mc:Ignorable="w14 w15 w16se w16cid wp14">
+<w:hdr xmlns:wpc="http://schemas.microsoft.com/office/word/2010/wordprocessingCanvas" xmlns:mc="http://schemas.openxmlformats.org/markup-compatibility/2006" xmlns:o="urn:schemas-microsoft-com:office:office" xmlns:r="http://schemas.openxmlformats.org/officeDocument/2006/relationships" xmlns:m="http://schemas.openxmlformats.org/officeDocument/2006/math" xmlns:v="urn:schemas-microsoft-com:vml" xmlns:wp14="http://schemas.microsoft.com/office/word/2010/wordprocessingDrawing" xmlns:wp="http://schemas.openxmlformats.org/drawingml/2006/wordprocessingDrawing" xmlns:w10="urn:schemas-microsoft-com:office:word" xmlns:w="http://schemas.openxmlformats.org/wordprocessingml/2006/main" xmlns:w14="http://schemas.microsoft.com/office/word/2010/wordml" xmlns:wpg="http://schemas.microsoft.com/office/word/2010/wordprocessingGroup" xmlns:wpi="http://schemas.microsoft.com/office/word/2010/wordprocessingInk" xmlns:wne="http://schemas.microsoft.com/office/word/2006/wordml" xmlns:wps="http://schemas.microsoft.com/office/word/2010/wordprocessingShape" mc:Ignorable="w14 wp14">
   <w:p>
     <w:pPr>
       <w:pStyle w:val="Header"/>
@@ -3737,17 +3738,8 @@
         <w:b/>
         <w:i/>
       </w:rPr>
-      <w:t xml:space="preserve">Specificații Software pentru </w:t>
+      <w:t>Specificații Software pentru ChickenRun</w:t>
     </w:r>
-    <w:proofErr w:type="spellStart"/>
-    <w:r>
-      <w:rPr>
-        <w:b/>
-        <w:i/>
-      </w:rPr>
-      <w:t>ChickenRun</w:t>
-    </w:r>
-    <w:proofErr w:type="spellEnd"/>
     <w:r>
       <w:rPr>
         <w:b/>
@@ -3803,7 +3795,7 @@
 </file>
 
 <file path=word/header2.xml><?xml version="1.0" encoding="utf-8"?>
-<w:hdr xmlns:wpc="http://schemas.microsoft.com/office/word/2010/wordprocessingCanvas" xmlns:cx="http://schemas.microsoft.com/office/drawing/2014/chartex" xmlns:cx1="http://schemas.microsoft.com/office/drawing/2015/9/8/chartex" xmlns:cx2="http://schemas.microsoft.com/office/drawing/2015/10/21/chartex" xmlns:cx3="http://schemas.microsoft.com/office/drawing/2016/5/9/chartex" xmlns:cx4="http://schemas.microsoft.com/office/drawing/2016/5/10/chartex" xmlns:cx5="http://schemas.microsoft.com/office/drawing/2016/5/11/chartex" xmlns:cx6="http://schemas.microsoft.com/office/drawing/2016/5/12/chartex" xmlns:cx7="http://schemas.microsoft.com/office/drawing/2016/5/13/chartex" xmlns:cx8="http://schemas.microsoft.com/office/drawing/2016/5/14/chartex" xmlns:mc="http://schemas.openxmlformats.org/markup-compatibility/2006" xmlns:aink="http://schemas.microsoft.com/office/drawing/2016/ink" xmlns:am3d="http://schemas.microsoft.com/office/drawing/2017/model3d" xmlns:o="urn:schemas-microsoft-com:office:office" xmlns:r="http://schemas.openxmlformats.org/officeDocument/2006/relationships" xmlns:m="http://schemas.openxmlformats.org/officeDocument/2006/math" xmlns:v="urn:schemas-microsoft-com:vml" xmlns:wp14="http://schemas.microsoft.com/office/word/2010/wordprocessingDrawing" xmlns:wp="http://schemas.openxmlformats.org/drawingml/2006/wordprocessingDrawing" xmlns:w10="urn:schemas-microsoft-com:office:word" xmlns:w="http://schemas.openxmlformats.org/wordprocessingml/2006/main" xmlns:w14="http://schemas.microsoft.com/office/word/2010/wordml" xmlns:w15="http://schemas.microsoft.com/office/word/2012/wordml" xmlns:w16cid="http://schemas.microsoft.com/office/word/2016/wordml/cid" xmlns:w16se="http://schemas.microsoft.com/office/word/2015/wordml/symex" xmlns:wpg="http://schemas.microsoft.com/office/word/2010/wordprocessingGroup" xmlns:wpi="http://schemas.microsoft.com/office/word/2010/wordprocessingInk" xmlns:wne="http://schemas.microsoft.com/office/word/2006/wordml" xmlns:wps="http://schemas.microsoft.com/office/word/2010/wordprocessingShape" mc:Ignorable="w14 w15 w16se w16cid wp14">
+<w:hdr xmlns:wpc="http://schemas.microsoft.com/office/word/2010/wordprocessingCanvas" xmlns:mc="http://schemas.openxmlformats.org/markup-compatibility/2006" xmlns:o="urn:schemas-microsoft-com:office:office" xmlns:r="http://schemas.openxmlformats.org/officeDocument/2006/relationships" xmlns:m="http://schemas.openxmlformats.org/officeDocument/2006/math" xmlns:v="urn:schemas-microsoft-com:vml" xmlns:wp14="http://schemas.microsoft.com/office/word/2010/wordprocessingDrawing" xmlns:wp="http://schemas.openxmlformats.org/drawingml/2006/wordprocessingDrawing" xmlns:w10="urn:schemas-microsoft-com:office:word" xmlns:w="http://schemas.openxmlformats.org/wordprocessingml/2006/main" xmlns:w14="http://schemas.microsoft.com/office/word/2010/wordml" xmlns:wpg="http://schemas.microsoft.com/office/word/2010/wordprocessingGroup" xmlns:wpi="http://schemas.microsoft.com/office/word/2010/wordprocessingInk" xmlns:wne="http://schemas.microsoft.com/office/word/2006/wordml" xmlns:wps="http://schemas.microsoft.com/office/word/2010/wordprocessingShape" mc:Ignorable="w14 wp14">
   <w:p>
     <w:pPr>
       <w:pStyle w:val="Header"/>
@@ -3817,17 +3809,8 @@
         <w:b/>
         <w:i/>
       </w:rPr>
-      <w:t xml:space="preserve">Specificații Software pentru </w:t>
+      <w:t>Specificații Software pentru ChickenRun</w:t>
     </w:r>
-    <w:proofErr w:type="spellStart"/>
-    <w:r>
-      <w:rPr>
-        <w:b/>
-        <w:i/>
-      </w:rPr>
-      <w:t>ChickenRun</w:t>
-    </w:r>
-    <w:proofErr w:type="spellEnd"/>
     <w:r>
       <w:rPr>
         <w:b/>
@@ -3869,7 +3852,7 @@
         <w:i/>
         <w:noProof/>
       </w:rPr>
-      <w:t>3</w:t>
+      <w:t>6</w:t>
     </w:r>
     <w:r>
       <w:rPr>
@@ -3883,8 +3866,8 @@
 </file>
 
 <file path=word/numbering.xml><?xml version="1.0" encoding="utf-8"?>
-<w:numbering xmlns:wpc="http://schemas.microsoft.com/office/word/2010/wordprocessingCanvas" xmlns:cx="http://schemas.microsoft.com/office/drawing/2014/chartex" xmlns:cx1="http://schemas.microsoft.com/office/drawing/2015/9/8/chartex" xmlns:cx2="http://schemas.microsoft.com/office/drawing/2015/10/21/chartex" xmlns:cx3="http://schemas.microsoft.com/office/drawing/2016/5/9/chartex" xmlns:cx4="http://schemas.microsoft.com/office/drawing/2016/5/10/chartex" xmlns:cx5="http://schemas.microsoft.com/office/drawing/2016/5/11/chartex" xmlns:cx6="http://schemas.microsoft.com/office/drawing/2016/5/12/chartex" xmlns:cx7="http://schemas.microsoft.com/office/drawing/2016/5/13/chartex" xmlns:cx8="http://schemas.microsoft.com/office/drawing/2016/5/14/chartex" xmlns:mc="http://schemas.openxmlformats.org/markup-compatibility/2006" xmlns:aink="http://schemas.microsoft.com/office/drawing/2016/ink" xmlns:am3d="http://schemas.microsoft.com/office/drawing/2017/model3d" xmlns:o="urn:schemas-microsoft-com:office:office" xmlns:r="http://schemas.openxmlformats.org/officeDocument/2006/relationships" xmlns:m="http://schemas.openxmlformats.org/officeDocument/2006/math" xmlns:v="urn:schemas-microsoft-com:vml" xmlns:wp14="http://schemas.microsoft.com/office/word/2010/wordprocessingDrawing" xmlns:wp="http://schemas.openxmlformats.org/drawingml/2006/wordprocessingDrawing" xmlns:w10="urn:schemas-microsoft-com:office:word" xmlns:w="http://schemas.openxmlformats.org/wordprocessingml/2006/main" xmlns:w14="http://schemas.microsoft.com/office/word/2010/wordml" xmlns:w15="http://schemas.microsoft.com/office/word/2012/wordml" xmlns:w16cid="http://schemas.microsoft.com/office/word/2016/wordml/cid" xmlns:w16se="http://schemas.microsoft.com/office/word/2015/wordml/symex" xmlns:wpg="http://schemas.microsoft.com/office/word/2010/wordprocessingGroup" xmlns:wpi="http://schemas.microsoft.com/office/word/2010/wordprocessingInk" xmlns:wne="http://schemas.microsoft.com/office/word/2006/wordml" xmlns:wps="http://schemas.microsoft.com/office/word/2010/wordprocessingShape" mc:Ignorable="w14 w15 w16se w16cid wp14">
-  <w:abstractNum w:abstractNumId="0" w15:restartNumberingAfterBreak="0">
+<w:numbering xmlns:wpc="http://schemas.microsoft.com/office/word/2010/wordprocessingCanvas" xmlns:mc="http://schemas.openxmlformats.org/markup-compatibility/2006" xmlns:o="urn:schemas-microsoft-com:office:office" xmlns:r="http://schemas.openxmlformats.org/officeDocument/2006/relationships" xmlns:m="http://schemas.openxmlformats.org/officeDocument/2006/math" xmlns:v="urn:schemas-microsoft-com:vml" xmlns:wp14="http://schemas.microsoft.com/office/word/2010/wordprocessingDrawing" xmlns:wp="http://schemas.openxmlformats.org/drawingml/2006/wordprocessingDrawing" xmlns:w10="urn:schemas-microsoft-com:office:word" xmlns:w="http://schemas.openxmlformats.org/wordprocessingml/2006/main" xmlns:w14="http://schemas.microsoft.com/office/word/2010/wordml" xmlns:wpg="http://schemas.microsoft.com/office/word/2010/wordprocessingGroup" xmlns:wpi="http://schemas.microsoft.com/office/word/2010/wordprocessingInk" xmlns:wne="http://schemas.microsoft.com/office/word/2006/wordml" xmlns:wps="http://schemas.microsoft.com/office/word/2010/wordprocessingShape" mc:Ignorable="w14 wp14">
+  <w:abstractNum w:abstractNumId="0">
     <w:nsid w:val="2C0047FE"/>
     <w:multiLevelType w:val="hybridMultilevel"/>
     <w:tmpl w:val="1EA27F30"/>
@@ -3970,7 +3953,7 @@
       </w:pPr>
     </w:lvl>
   </w:abstractNum>
-  <w:abstractNum w:abstractNumId="1" w15:restartNumberingAfterBreak="0">
+  <w:abstractNum w:abstractNumId="1">
     <w:nsid w:val="4097225C"/>
     <w:multiLevelType w:val="hybridMultilevel"/>
     <w:tmpl w:val="A8A8C5C6"/>
@@ -4083,7 +4066,7 @@
       </w:rPr>
     </w:lvl>
   </w:abstractNum>
-  <w:abstractNum w:abstractNumId="2" w15:restartNumberingAfterBreak="0">
+  <w:abstractNum w:abstractNumId="2">
     <w:nsid w:val="77BA619C"/>
     <w:multiLevelType w:val="multilevel"/>
     <w:tmpl w:val="21F408E6"/>
@@ -4217,7 +4200,7 @@
 </file>
 
 <file path=word/styles.xml><?xml version="1.0" encoding="utf-8"?>
-<w:styles xmlns:mc="http://schemas.openxmlformats.org/markup-compatibility/2006" xmlns:r="http://schemas.openxmlformats.org/officeDocument/2006/relationships" xmlns:w="http://schemas.openxmlformats.org/wordprocessingml/2006/main" xmlns:w14="http://schemas.microsoft.com/office/word/2010/wordml" xmlns:w15="http://schemas.microsoft.com/office/word/2012/wordml" xmlns:w16cid="http://schemas.microsoft.com/office/word/2016/wordml/cid" xmlns:w16se="http://schemas.microsoft.com/office/word/2015/wordml/symex" mc:Ignorable="w14 w15 w16se w16cid">
+<w:styles xmlns:mc="http://schemas.openxmlformats.org/markup-compatibility/2006" xmlns:r="http://schemas.openxmlformats.org/officeDocument/2006/relationships" xmlns:w="http://schemas.openxmlformats.org/wordprocessingml/2006/main" xmlns:w14="http://schemas.microsoft.com/office/word/2010/wordml" mc:Ignorable="w14">
   <w:docDefaults>
     <w:rPrDefault>
       <w:rPr>
@@ -4233,382 +4216,144 @@
       </w:pPr>
     </w:pPrDefault>
   </w:docDefaults>
-  <w:latentStyles w:defLockedState="0" w:defUIPriority="99" w:defSemiHidden="0" w:defUnhideWhenUsed="0" w:defQFormat="0" w:count="375">
-    <w:lsdException w:name="Normal" w:uiPriority="0" w:qFormat="1"/>
-    <w:lsdException w:name="heading 1" w:uiPriority="9" w:qFormat="1"/>
-    <w:lsdException w:name="heading 2" w:semiHidden="1" w:uiPriority="9" w:unhideWhenUsed="1" w:qFormat="1"/>
-    <w:lsdException w:name="heading 3" w:semiHidden="1" w:uiPriority="9" w:unhideWhenUsed="1" w:qFormat="1"/>
-    <w:lsdException w:name="heading 4" w:semiHidden="1" w:uiPriority="9" w:unhideWhenUsed="1" w:qFormat="1"/>
-    <w:lsdException w:name="heading 5" w:semiHidden="1" w:uiPriority="9" w:unhideWhenUsed="1" w:qFormat="1"/>
-    <w:lsdException w:name="heading 6" w:semiHidden="1" w:uiPriority="9" w:unhideWhenUsed="1" w:qFormat="1"/>
-    <w:lsdException w:name="heading 7" w:semiHidden="1" w:uiPriority="9" w:unhideWhenUsed="1" w:qFormat="1"/>
-    <w:lsdException w:name="heading 8" w:semiHidden="1" w:uiPriority="9" w:unhideWhenUsed="1" w:qFormat="1"/>
-    <w:lsdException w:name="heading 9" w:semiHidden="1" w:uiPriority="9" w:unhideWhenUsed="1" w:qFormat="1"/>
-    <w:lsdException w:name="index 1" w:semiHidden="1" w:unhideWhenUsed="1"/>
-    <w:lsdException w:name="index 2" w:semiHidden="1" w:unhideWhenUsed="1"/>
-    <w:lsdException w:name="index 3" w:semiHidden="1" w:unhideWhenUsed="1"/>
-    <w:lsdException w:name="index 4" w:semiHidden="1" w:unhideWhenUsed="1"/>
-    <w:lsdException w:name="index 5" w:semiHidden="1" w:unhideWhenUsed="1"/>
-    <w:lsdException w:name="index 6" w:semiHidden="1" w:unhideWhenUsed="1"/>
-    <w:lsdException w:name="index 7" w:semiHidden="1" w:unhideWhenUsed="1"/>
-    <w:lsdException w:name="index 8" w:semiHidden="1" w:unhideWhenUsed="1"/>
-    <w:lsdException w:name="index 9" w:semiHidden="1" w:unhideWhenUsed="1"/>
-    <w:lsdException w:name="toc 1" w:semiHidden="1" w:uiPriority="39" w:unhideWhenUsed="1"/>
-    <w:lsdException w:name="toc 2" w:semiHidden="1" w:uiPriority="39" w:unhideWhenUsed="1"/>
-    <w:lsdException w:name="toc 3" w:semiHidden="1" w:uiPriority="39" w:unhideWhenUsed="1"/>
-    <w:lsdException w:name="toc 4" w:semiHidden="1" w:uiPriority="39" w:unhideWhenUsed="1"/>
-    <w:lsdException w:name="toc 5" w:semiHidden="1" w:uiPriority="39" w:unhideWhenUsed="1"/>
-    <w:lsdException w:name="toc 6" w:semiHidden="1" w:uiPriority="39" w:unhideWhenUsed="1"/>
-    <w:lsdException w:name="toc 7" w:semiHidden="1" w:uiPriority="39" w:unhideWhenUsed="1"/>
-    <w:lsdException w:name="toc 8" w:semiHidden="1" w:uiPriority="39" w:unhideWhenUsed="1"/>
-    <w:lsdException w:name="toc 9" w:semiHidden="1" w:uiPriority="39" w:unhideWhenUsed="1"/>
-    <w:lsdException w:name="Normal Indent" w:semiHidden="1" w:unhideWhenUsed="1"/>
-    <w:lsdException w:name="footnote text" w:semiHidden="1" w:unhideWhenUsed="1"/>
-    <w:lsdException w:name="annotation text" w:semiHidden="1" w:unhideWhenUsed="1"/>
-    <w:lsdException w:name="header" w:semiHidden="1" w:unhideWhenUsed="1"/>
-    <w:lsdException w:name="footer" w:semiHidden="1" w:unhideWhenUsed="1"/>
-    <w:lsdException w:name="index heading" w:semiHidden="1" w:unhideWhenUsed="1"/>
-    <w:lsdException w:name="caption" w:semiHidden="1" w:uiPriority="35" w:unhideWhenUsed="1" w:qFormat="1"/>
-    <w:lsdException w:name="table of figures" w:semiHidden="1" w:unhideWhenUsed="1"/>
-    <w:lsdException w:name="envelope address" w:semiHidden="1" w:unhideWhenUsed="1"/>
-    <w:lsdException w:name="envelope return" w:semiHidden="1" w:unhideWhenUsed="1"/>
-    <w:lsdException w:name="footnote reference" w:semiHidden="1" w:unhideWhenUsed="1"/>
-    <w:lsdException w:name="annotation reference" w:semiHidden="1" w:unhideWhenUsed="1"/>
-    <w:lsdException w:name="line number" w:semiHidden="1" w:unhideWhenUsed="1"/>
-    <w:lsdException w:name="page number" w:semiHidden="1" w:unhideWhenUsed="1"/>
-    <w:lsdException w:name="endnote reference" w:semiHidden="1" w:unhideWhenUsed="1"/>
-    <w:lsdException w:name="endnote text" w:semiHidden="1" w:unhideWhenUsed="1"/>
-    <w:lsdException w:name="table of authorities" w:semiHidden="1" w:unhideWhenUsed="1"/>
-    <w:lsdException w:name="macro" w:semiHidden="1" w:unhideWhenUsed="1"/>
-    <w:lsdException w:name="toa heading" w:semiHidden="1" w:unhideWhenUsed="1"/>
-    <w:lsdException w:name="List" w:semiHidden="1" w:unhideWhenUsed="1"/>
-    <w:lsdException w:name="List Bullet" w:semiHidden="1" w:unhideWhenUsed="1"/>
-    <w:lsdException w:name="List Number" w:semiHidden="1" w:unhideWhenUsed="1"/>
-    <w:lsdException w:name="List 2" w:semiHidden="1" w:unhideWhenUsed="1"/>
-    <w:lsdException w:name="List 3" w:semiHidden="1" w:unhideWhenUsed="1"/>
-    <w:lsdException w:name="List 4" w:semiHidden="1" w:unhideWhenUsed="1"/>
-    <w:lsdException w:name="List 5" w:semiHidden="1" w:unhideWhenUsed="1"/>
-    <w:lsdException w:name="List Bullet 2" w:semiHidden="1" w:unhideWhenUsed="1"/>
-    <w:lsdException w:name="List Bullet 3" w:semiHidden="1" w:unhideWhenUsed="1"/>
-    <w:lsdException w:name="List Bullet 4" w:semiHidden="1" w:unhideWhenUsed="1"/>
-    <w:lsdException w:name="List Bullet 5" w:semiHidden="1" w:unhideWhenUsed="1"/>
-    <w:lsdException w:name="List Number 2" w:semiHidden="1" w:unhideWhenUsed="1"/>
-    <w:lsdException w:name="List Number 3" w:semiHidden="1" w:unhideWhenUsed="1"/>
-    <w:lsdException w:name="List Number 4" w:semiHidden="1" w:unhideWhenUsed="1"/>
-    <w:lsdException w:name="List Number 5" w:semiHidden="1" w:unhideWhenUsed="1"/>
-    <w:lsdException w:name="Title" w:uiPriority="10" w:qFormat="1"/>
-    <w:lsdException w:name="Closing" w:semiHidden="1" w:unhideWhenUsed="1"/>
-    <w:lsdException w:name="Signature" w:semiHidden="1" w:unhideWhenUsed="1"/>
-    <w:lsdException w:name="Default Paragraph Font" w:semiHidden="1" w:uiPriority="1" w:unhideWhenUsed="1"/>
-    <w:lsdException w:name="Body Text" w:semiHidden="1" w:unhideWhenUsed="1"/>
-    <w:lsdException w:name="Body Text Indent" w:semiHidden="1" w:unhideWhenUsed="1"/>
-    <w:lsdException w:name="List Continue" w:semiHidden="1" w:unhideWhenUsed="1"/>
-    <w:lsdException w:name="List Continue 2" w:semiHidden="1" w:unhideWhenUsed="1"/>
-    <w:lsdException w:name="List Continue 3" w:semiHidden="1" w:unhideWhenUsed="1"/>
-    <w:lsdException w:name="List Continue 4" w:semiHidden="1" w:unhideWhenUsed="1"/>
-    <w:lsdException w:name="List Continue 5" w:semiHidden="1" w:unhideWhenUsed="1"/>
-    <w:lsdException w:name="Message Header" w:semiHidden="1" w:unhideWhenUsed="1"/>
-    <w:lsdException w:name="Subtitle" w:uiPriority="11" w:qFormat="1"/>
-    <w:lsdException w:name="Salutation" w:semiHidden="1" w:unhideWhenUsed="1"/>
-    <w:lsdException w:name="Date" w:semiHidden="1" w:unhideWhenUsed="1"/>
-    <w:lsdException w:name="Body Text First Indent" w:semiHidden="1" w:unhideWhenUsed="1"/>
-    <w:lsdException w:name="Body Text First Indent 2" w:semiHidden="1" w:unhideWhenUsed="1"/>
-    <w:lsdException w:name="Note Heading" w:semiHidden="1" w:unhideWhenUsed="1"/>
-    <w:lsdException w:name="Body Text 2" w:semiHidden="1" w:unhideWhenUsed="1"/>
-    <w:lsdException w:name="Body Text 3" w:semiHidden="1" w:unhideWhenUsed="1"/>
-    <w:lsdException w:name="Body Text Indent 2" w:semiHidden="1" w:unhideWhenUsed="1"/>
-    <w:lsdException w:name="Body Text Indent 3" w:semiHidden="1" w:unhideWhenUsed="1"/>
-    <w:lsdException w:name="Block Text" w:semiHidden="1" w:unhideWhenUsed="1"/>
-    <w:lsdException w:name="Hyperlink" w:semiHidden="1" w:unhideWhenUsed="1"/>
-    <w:lsdException w:name="FollowedHyperlink" w:semiHidden="1" w:unhideWhenUsed="1"/>
-    <w:lsdException w:name="Strong" w:uiPriority="22" w:qFormat="1"/>
-    <w:lsdException w:name="Emphasis" w:uiPriority="20" w:qFormat="1"/>
-    <w:lsdException w:name="Document Map" w:semiHidden="1" w:unhideWhenUsed="1"/>
-    <w:lsdException w:name="Plain Text" w:semiHidden="1" w:unhideWhenUsed="1"/>
-    <w:lsdException w:name="E-mail Signature" w:semiHidden="1" w:unhideWhenUsed="1"/>
-    <w:lsdException w:name="HTML Top of Form" w:semiHidden="1" w:unhideWhenUsed="1"/>
-    <w:lsdException w:name="HTML Bottom of Form" w:semiHidden="1" w:unhideWhenUsed="1"/>
-    <w:lsdException w:name="Normal (Web)" w:semiHidden="1" w:unhideWhenUsed="1"/>
-    <w:lsdException w:name="HTML Acronym" w:semiHidden="1" w:unhideWhenUsed="1"/>
-    <w:lsdException w:name="HTML Address" w:semiHidden="1" w:unhideWhenUsed="1"/>
-    <w:lsdException w:name="HTML Cite" w:semiHidden="1" w:unhideWhenUsed="1"/>
-    <w:lsdException w:name="HTML Code" w:semiHidden="1" w:unhideWhenUsed="1"/>
-    <w:lsdException w:name="HTML Definition" w:semiHidden="1" w:unhideWhenUsed="1"/>
-    <w:lsdException w:name="HTML Keyboard" w:semiHidden="1" w:unhideWhenUsed="1"/>
-    <w:lsdException w:name="HTML Preformatted" w:semiHidden="1" w:unhideWhenUsed="1"/>
-    <w:lsdException w:name="HTML Sample" w:semiHidden="1" w:unhideWhenUsed="1"/>
-    <w:lsdException w:name="HTML Typewriter" w:semiHidden="1" w:unhideWhenUsed="1"/>
-    <w:lsdException w:name="HTML Variable" w:semiHidden="1" w:unhideWhenUsed="1"/>
-    <w:lsdException w:name="Normal Table" w:semiHidden="1" w:unhideWhenUsed="1"/>
-    <w:lsdException w:name="annotation subject" w:semiHidden="1" w:unhideWhenUsed="1"/>
-    <w:lsdException w:name="No List" w:semiHidden="1" w:unhideWhenUsed="1"/>
-    <w:lsdException w:name="Outline List 1" w:semiHidden="1" w:unhideWhenUsed="1"/>
-    <w:lsdException w:name="Outline List 2" w:semiHidden="1" w:unhideWhenUsed="1"/>
-    <w:lsdException w:name="Outline List 3" w:semiHidden="1" w:unhideWhenUsed="1"/>
-    <w:lsdException w:name="Table Simple 1" w:semiHidden="1" w:unhideWhenUsed="1"/>
-    <w:lsdException w:name="Table Simple 2" w:semiHidden="1" w:unhideWhenUsed="1"/>
-    <w:lsdException w:name="Table Simple 3" w:semiHidden="1" w:unhideWhenUsed="1"/>
-    <w:lsdException w:name="Table Classic 1" w:semiHidden="1" w:unhideWhenUsed="1"/>
-    <w:lsdException w:name="Table Classic 2" w:semiHidden="1" w:unhideWhenUsed="1"/>
-    <w:lsdException w:name="Table Classic 3" w:semiHidden="1" w:unhideWhenUsed="1"/>
-    <w:lsdException w:name="Table Classic 4" w:semiHidden="1" w:unhideWhenUsed="1"/>
-    <w:lsdException w:name="Table Colorful 1" w:semiHidden="1" w:unhideWhenUsed="1"/>
-    <w:lsdException w:name="Table Colorful 2" w:semiHidden="1" w:unhideWhenUsed="1"/>
-    <w:lsdException w:name="Table Colorful 3" w:semiHidden="1" w:unhideWhenUsed="1"/>
-    <w:lsdException w:name="Table Columns 1" w:semiHidden="1" w:unhideWhenUsed="1"/>
-    <w:lsdException w:name="Table Columns 2" w:semiHidden="1" w:unhideWhenUsed="1"/>
-    <w:lsdException w:name="Table Columns 3" w:semiHidden="1" w:unhideWhenUsed="1"/>
-    <w:lsdException w:name="Table Columns 4" w:semiHidden="1" w:unhideWhenUsed="1"/>
-    <w:lsdException w:name="Table Columns 5" w:semiHidden="1" w:unhideWhenUsed="1"/>
-    <w:lsdException w:name="Table Grid 1" w:semiHidden="1" w:unhideWhenUsed="1"/>
-    <w:lsdException w:name="Table Grid 2" w:semiHidden="1" w:unhideWhenUsed="1"/>
-    <w:lsdException w:name="Table Grid 3" w:semiHidden="1" w:unhideWhenUsed="1"/>
-    <w:lsdException w:name="Table Grid 4" w:semiHidden="1" w:unhideWhenUsed="1"/>
-    <w:lsdException w:name="Table Grid 5" w:semiHidden="1" w:unhideWhenUsed="1"/>
-    <w:lsdException w:name="Table Grid 6" w:semiHidden="1" w:unhideWhenUsed="1"/>
-    <w:lsdException w:name="Table Grid 7" w:semiHidden="1" w:unhideWhenUsed="1"/>
-    <w:lsdException w:name="Table Grid 8" w:semiHidden="1" w:unhideWhenUsed="1"/>
-    <w:lsdException w:name="Table List 1" w:semiHidden="1" w:unhideWhenUsed="1"/>
-    <w:lsdException w:name="Table List 2" w:semiHidden="1" w:unhideWhenUsed="1"/>
-    <w:lsdException w:name="Table List 3" w:semiHidden="1" w:unhideWhenUsed="1"/>
-    <w:lsdException w:name="Table List 4" w:semiHidden="1" w:unhideWhenUsed="1"/>
-    <w:lsdException w:name="Table List 5" w:semiHidden="1" w:unhideWhenUsed="1"/>
-    <w:lsdException w:name="Table List 6" w:semiHidden="1" w:unhideWhenUsed="1"/>
-    <w:lsdException w:name="Table List 7" w:semiHidden="1" w:unhideWhenUsed="1"/>
-    <w:lsdException w:name="Table List 8" w:semiHidden="1" w:unhideWhenUsed="1"/>
-    <w:lsdException w:name="Table 3D effects 1" w:semiHidden="1" w:unhideWhenUsed="1"/>
-    <w:lsdException w:name="Table 3D effects 2" w:semiHidden="1" w:unhideWhenUsed="1"/>
-    <w:lsdException w:name="Table 3D effects 3" w:semiHidden="1" w:unhideWhenUsed="1"/>
-    <w:lsdException w:name="Table Contemporary" w:semiHidden="1" w:unhideWhenUsed="1"/>
-    <w:lsdException w:name="Table Elegant" w:semiHidden="1" w:unhideWhenUsed="1"/>
-    <w:lsdException w:name="Table Professional" w:semiHidden="1" w:unhideWhenUsed="1"/>
-    <w:lsdException w:name="Table Subtle 1" w:semiHidden="1" w:unhideWhenUsed="1"/>
-    <w:lsdException w:name="Table Subtle 2" w:semiHidden="1" w:unhideWhenUsed="1"/>
-    <w:lsdException w:name="Table Web 1" w:semiHidden="1" w:unhideWhenUsed="1"/>
-    <w:lsdException w:name="Table Web 2" w:semiHidden="1" w:unhideWhenUsed="1"/>
-    <w:lsdException w:name="Table Web 3" w:semiHidden="1" w:unhideWhenUsed="1"/>
-    <w:lsdException w:name="Balloon Text" w:semiHidden="1" w:unhideWhenUsed="1"/>
-    <w:lsdException w:name="Table Grid" w:uiPriority="39"/>
-    <w:lsdException w:name="Table Theme" w:semiHidden="1" w:unhideWhenUsed="1"/>
-    <w:lsdException w:name="Placeholder Text" w:semiHidden="1"/>
-    <w:lsdException w:name="No Spacing" w:uiPriority="1" w:qFormat="1"/>
-    <w:lsdException w:name="Light Shading" w:uiPriority="60"/>
-    <w:lsdException w:name="Light List" w:uiPriority="61"/>
-    <w:lsdException w:name="Light Grid" w:uiPriority="62"/>
-    <w:lsdException w:name="Medium Shading 1" w:uiPriority="63"/>
-    <w:lsdException w:name="Medium Shading 2" w:uiPriority="64"/>
-    <w:lsdException w:name="Medium List 1" w:uiPriority="65"/>
-    <w:lsdException w:name="Medium List 2" w:uiPriority="66"/>
-    <w:lsdException w:name="Medium Grid 1" w:uiPriority="67"/>
-    <w:lsdException w:name="Medium Grid 2" w:uiPriority="68"/>
-    <w:lsdException w:name="Medium Grid 3" w:uiPriority="69"/>
-    <w:lsdException w:name="Dark List" w:uiPriority="70"/>
-    <w:lsdException w:name="Colorful Shading" w:uiPriority="71"/>
-    <w:lsdException w:name="Colorful List" w:uiPriority="72"/>
-    <w:lsdException w:name="Colorful Grid" w:uiPriority="73"/>
-    <w:lsdException w:name="Light Shading Accent 1" w:uiPriority="60"/>
-    <w:lsdException w:name="Light List Accent 1" w:uiPriority="61"/>
-    <w:lsdException w:name="Light Grid Accent 1" w:uiPriority="62"/>
-    <w:lsdException w:name="Medium Shading 1 Accent 1" w:uiPriority="63"/>
-    <w:lsdException w:name="Medium Shading 2 Accent 1" w:uiPriority="64"/>
-    <w:lsdException w:name="Medium List 1 Accent 1" w:uiPriority="65"/>
-    <w:lsdException w:name="Revision" w:semiHidden="1"/>
-    <w:lsdException w:name="List Paragraph" w:uiPriority="34" w:qFormat="1"/>
-    <w:lsdException w:name="Quote" w:uiPriority="29" w:qFormat="1"/>
-    <w:lsdException w:name="Intense Quote" w:uiPriority="30" w:qFormat="1"/>
-    <w:lsdException w:name="Medium List 2 Accent 1" w:uiPriority="66"/>
-    <w:lsdException w:name="Medium Grid 1 Accent 1" w:uiPriority="67"/>
-    <w:lsdException w:name="Medium Grid 2 Accent 1" w:uiPriority="68"/>
-    <w:lsdException w:name="Medium Grid 3 Accent 1" w:uiPriority="69"/>
-    <w:lsdException w:name="Dark List Accent 1" w:uiPriority="70"/>
-    <w:lsdException w:name="Colorful Shading Accent 1" w:uiPriority="71"/>
-    <w:lsdException w:name="Colorful List Accent 1" w:uiPriority="72"/>
-    <w:lsdException w:name="Colorful Grid Accent 1" w:uiPriority="73"/>
-    <w:lsdException w:name="Light Shading Accent 2" w:uiPriority="60"/>
-    <w:lsdException w:name="Light List Accent 2" w:uiPriority="61"/>
-    <w:lsdException w:name="Light Grid Accent 2" w:uiPriority="62"/>
-    <w:lsdException w:name="Medium Shading 1 Accent 2" w:uiPriority="63"/>
-    <w:lsdException w:name="Medium Shading 2 Accent 2" w:uiPriority="64"/>
-    <w:lsdException w:name="Medium List 1 Accent 2" w:uiPriority="65"/>
-    <w:lsdException w:name="Medium List 2 Accent 2" w:uiPriority="66"/>
-    <w:lsdException w:name="Medium Grid 1 Accent 2" w:uiPriority="67"/>
-    <w:lsdException w:name="Medium Grid 2 Accent 2" w:uiPriority="68"/>
-    <w:lsdException w:name="Medium Grid 3 Accent 2" w:uiPriority="69"/>
-    <w:lsdException w:name="Dark List Accent 2" w:uiPriority="70"/>
-    <w:lsdException w:name="Colorful Shading Accent 2" w:uiPriority="71"/>
-    <w:lsdException w:name="Colorful List Accent 2" w:uiPriority="72"/>
-    <w:lsdException w:name="Colorful Grid Accent 2" w:uiPriority="73"/>
-    <w:lsdException w:name="Light Shading Accent 3" w:uiPriority="60"/>
-    <w:lsdException w:name="Light List Accent 3" w:uiPriority="61"/>
-    <w:lsdException w:name="Light Grid Accent 3" w:uiPriority="62"/>
-    <w:lsdException w:name="Medium Shading 1 Accent 3" w:uiPriority="63"/>
-    <w:lsdException w:name="Medium Shading 2 Accent 3" w:uiPriority="64"/>
-    <w:lsdException w:name="Medium List 1 Accent 3" w:uiPriority="65"/>
-    <w:lsdException w:name="Medium List 2 Accent 3" w:uiPriority="66"/>
-    <w:lsdException w:name="Medium Grid 1 Accent 3" w:uiPriority="67"/>
-    <w:lsdException w:name="Medium Grid 2 Accent 3" w:uiPriority="68"/>
-    <w:lsdException w:name="Medium Grid 3 Accent 3" w:uiPriority="69"/>
-    <w:lsdException w:name="Dark List Accent 3" w:uiPriority="70"/>
-    <w:lsdException w:name="Colorful Shading Accent 3" w:uiPriority="71"/>
-    <w:lsdException w:name="Colorful List Accent 3" w:uiPriority="72"/>
-    <w:lsdException w:name="Colorful Grid Accent 3" w:uiPriority="73"/>
-    <w:lsdException w:name="Light Shading Accent 4" w:uiPriority="60"/>
-    <w:lsdException w:name="Light List Accent 4" w:uiPriority="61"/>
-    <w:lsdException w:name="Light Grid Accent 4" w:uiPriority="62"/>
-    <w:lsdException w:name="Medium Shading 1 Accent 4" w:uiPriority="63"/>
-    <w:lsdException w:name="Medium Shading 2 Accent 4" w:uiPriority="64"/>
-    <w:lsdException w:name="Medium List 1 Accent 4" w:uiPriority="65"/>
-    <w:lsdException w:name="Medium List 2 Accent 4" w:uiPriority="66"/>
-    <w:lsdException w:name="Medium Grid 1 Accent 4" w:uiPriority="67"/>
-    <w:lsdException w:name="Medium Grid 2 Accent 4" w:uiPriority="68"/>
-    <w:lsdException w:name="Medium Grid 3 Accent 4" w:uiPriority="69"/>
-    <w:lsdException w:name="Dark List Accent 4" w:uiPriority="70"/>
-    <w:lsdException w:name="Colorful Shading Accent 4" w:uiPriority="71"/>
-    <w:lsdException w:name="Colorful List Accent 4" w:uiPriority="72"/>
-    <w:lsdException w:name="Colorful Grid Accent 4" w:uiPriority="73"/>
-    <w:lsdException w:name="Light Shading Accent 5" w:uiPriority="60"/>
-    <w:lsdException w:name="Light List Accent 5" w:uiPriority="61"/>
-    <w:lsdException w:name="Light Grid Accent 5" w:uiPriority="62"/>
-    <w:lsdException w:name="Medium Shading 1 Accent 5" w:uiPriority="63"/>
-    <w:lsdException w:name="Medium Shading 2 Accent 5" w:uiPriority="64"/>
-    <w:lsdException w:name="Medium List 1 Accent 5" w:uiPriority="65"/>
-    <w:lsdException w:name="Medium List 2 Accent 5" w:uiPriority="66"/>
-    <w:lsdException w:name="Medium Grid 1 Accent 5" w:uiPriority="67"/>
-    <w:lsdException w:name="Medium Grid 2 Accent 5" w:uiPriority="68"/>
-    <w:lsdException w:name="Medium Grid 3 Accent 5" w:uiPriority="69"/>
-    <w:lsdException w:name="Dark List Accent 5" w:uiPriority="70"/>
-    <w:lsdException w:name="Colorful Shading Accent 5" w:uiPriority="71"/>
-    <w:lsdException w:name="Colorful List Accent 5" w:uiPriority="72"/>
-    <w:lsdException w:name="Colorful Grid Accent 5" w:uiPriority="73"/>
-    <w:lsdException w:name="Light Shading Accent 6" w:uiPriority="60"/>
-    <w:lsdException w:name="Light List Accent 6" w:uiPriority="61"/>
-    <w:lsdException w:name="Light Grid Accent 6" w:uiPriority="62"/>
-    <w:lsdException w:name="Medium Shading 1 Accent 6" w:uiPriority="63"/>
-    <w:lsdException w:name="Medium Shading 2 Accent 6" w:uiPriority="64"/>
-    <w:lsdException w:name="Medium List 1 Accent 6" w:uiPriority="65"/>
-    <w:lsdException w:name="Medium List 2 Accent 6" w:uiPriority="66"/>
-    <w:lsdException w:name="Medium Grid 1 Accent 6" w:uiPriority="67"/>
-    <w:lsdException w:name="Medium Grid 2 Accent 6" w:uiPriority="68"/>
-    <w:lsdException w:name="Medium Grid 3 Accent 6" w:uiPriority="69"/>
-    <w:lsdException w:name="Dark List Accent 6" w:uiPriority="70"/>
-    <w:lsdException w:name="Colorful Shading Accent 6" w:uiPriority="71"/>
-    <w:lsdException w:name="Colorful List Accent 6" w:uiPriority="72"/>
-    <w:lsdException w:name="Colorful Grid Accent 6" w:uiPriority="73"/>
-    <w:lsdException w:name="Subtle Emphasis" w:uiPriority="19" w:qFormat="1"/>
-    <w:lsdException w:name="Intense Emphasis" w:uiPriority="21" w:qFormat="1"/>
-    <w:lsdException w:name="Subtle Reference" w:uiPriority="31" w:qFormat="1"/>
-    <w:lsdException w:name="Intense Reference" w:uiPriority="32" w:qFormat="1"/>
-    <w:lsdException w:name="Book Title" w:uiPriority="33" w:qFormat="1"/>
-    <w:lsdException w:name="Bibliography" w:semiHidden="1" w:uiPriority="37" w:unhideWhenUsed="1"/>
-    <w:lsdException w:name="TOC Heading" w:semiHidden="1" w:uiPriority="39" w:unhideWhenUsed="1" w:qFormat="1"/>
-    <w:lsdException w:name="Plain Table 1" w:uiPriority="41"/>
-    <w:lsdException w:name="Plain Table 2" w:uiPriority="42"/>
-    <w:lsdException w:name="Plain Table 3" w:uiPriority="43"/>
-    <w:lsdException w:name="Plain Table 4" w:uiPriority="44"/>
-    <w:lsdException w:name="Plain Table 5" w:uiPriority="45"/>
-    <w:lsdException w:name="Grid Table Light" w:uiPriority="40"/>
-    <w:lsdException w:name="Grid Table 1 Light" w:uiPriority="46"/>
-    <w:lsdException w:name="Grid Table 2" w:uiPriority="47"/>
-    <w:lsdException w:name="Grid Table 3" w:uiPriority="48"/>
-    <w:lsdException w:name="Grid Table 4" w:uiPriority="49"/>
-    <w:lsdException w:name="Grid Table 5 Dark" w:uiPriority="50"/>
-    <w:lsdException w:name="Grid Table 6 Colorful" w:uiPriority="51"/>
-    <w:lsdException w:name="Grid Table 7 Colorful" w:uiPriority="52"/>
-    <w:lsdException w:name="Grid Table 1 Light Accent 1" w:uiPriority="46"/>
-    <w:lsdException w:name="Grid Table 2 Accent 1" w:uiPriority="47"/>
-    <w:lsdException w:name="Grid Table 3 Accent 1" w:uiPriority="48"/>
-    <w:lsdException w:name="Grid Table 4 Accent 1" w:uiPriority="49"/>
-    <w:lsdException w:name="Grid Table 5 Dark Accent 1" w:uiPriority="50"/>
-    <w:lsdException w:name="Grid Table 6 Colorful Accent 1" w:uiPriority="51"/>
-    <w:lsdException w:name="Grid Table 7 Colorful Accent 1" w:uiPriority="52"/>
-    <w:lsdException w:name="Grid Table 1 Light Accent 2" w:uiPriority="46"/>
-    <w:lsdException w:name="Grid Table 2 Accent 2" w:uiPriority="47"/>
-    <w:lsdException w:name="Grid Table 3 Accent 2" w:uiPriority="48"/>
-    <w:lsdException w:name="Grid Table 4 Accent 2" w:uiPriority="49"/>
-    <w:lsdException w:name="Grid Table 5 Dark Accent 2" w:uiPriority="50"/>
-    <w:lsdException w:name="Grid Table 6 Colorful Accent 2" w:uiPriority="51"/>
-    <w:lsdException w:name="Grid Table 7 Colorful Accent 2" w:uiPriority="52"/>
-    <w:lsdException w:name="Grid Table 1 Light Accent 3" w:uiPriority="46"/>
-    <w:lsdException w:name="Grid Table 2 Accent 3" w:uiPriority="47"/>
-    <w:lsdException w:name="Grid Table 3 Accent 3" w:uiPriority="48"/>
-    <w:lsdException w:name="Grid Table 4 Accent 3" w:uiPriority="49"/>
-    <w:lsdException w:name="Grid Table 5 Dark Accent 3" w:uiPriority="50"/>
-    <w:lsdException w:name="Grid Table 6 Colorful Accent 3" w:uiPriority="51"/>
-    <w:lsdException w:name="Grid Table 7 Colorful Accent 3" w:uiPriority="52"/>
-    <w:lsdException w:name="Grid Table 1 Light Accent 4" w:uiPriority="46"/>
-    <w:lsdException w:name="Grid Table 2 Accent 4" w:uiPriority="47"/>
-    <w:lsdException w:name="Grid Table 3 Accent 4" w:uiPriority="48"/>
-    <w:lsdException w:name="Grid Table 4 Accent 4" w:uiPriority="49"/>
-    <w:lsdException w:name="Grid Table 5 Dark Accent 4" w:uiPriority="50"/>
-    <w:lsdException w:name="Grid Table 6 Colorful Accent 4" w:uiPriority="51"/>
-    <w:lsdException w:name="Grid Table 7 Colorful Accent 4" w:uiPriority="52"/>
-    <w:lsdException w:name="Grid Table 1 Light Accent 5" w:uiPriority="46"/>
-    <w:lsdException w:name="Grid Table 2 Accent 5" w:uiPriority="47"/>
-    <w:lsdException w:name="Grid Table 3 Accent 5" w:uiPriority="48"/>
-    <w:lsdException w:name="Grid Table 4 Accent 5" w:uiPriority="49"/>
-    <w:lsdException w:name="Grid Table 5 Dark Accent 5" w:uiPriority="50"/>
-    <w:lsdException w:name="Grid Table 6 Colorful Accent 5" w:uiPriority="51"/>
-    <w:lsdException w:name="Grid Table 7 Colorful Accent 5" w:uiPriority="52"/>
-    <w:lsdException w:name="Grid Table 1 Light Accent 6" w:uiPriority="46"/>
-    <w:lsdException w:name="Grid Table 2 Accent 6" w:uiPriority="47"/>
-    <w:lsdException w:name="Grid Table 3 Accent 6" w:uiPriority="48"/>
-    <w:lsdException w:name="Grid Table 4 Accent 6" w:uiPriority="49"/>
-    <w:lsdException w:name="Grid Table 5 Dark Accent 6" w:uiPriority="50"/>
-    <w:lsdException w:name="Grid Table 6 Colorful Accent 6" w:uiPriority="51"/>
-    <w:lsdException w:name="Grid Table 7 Colorful Accent 6" w:uiPriority="52"/>
-    <w:lsdException w:name="List Table 1 Light" w:uiPriority="46"/>
-    <w:lsdException w:name="List Table 2" w:uiPriority="47"/>
-    <w:lsdException w:name="List Table 3" w:uiPriority="48"/>
-    <w:lsdException w:name="List Table 4" w:uiPriority="49"/>
-    <w:lsdException w:name="List Table 5 Dark" w:uiPriority="50"/>
-    <w:lsdException w:name="List Table 6 Colorful" w:uiPriority="51"/>
-    <w:lsdException w:name="List Table 7 Colorful" w:uiPriority="52"/>
-    <w:lsdException w:name="List Table 1 Light Accent 1" w:uiPriority="46"/>
-    <w:lsdException w:name="List Table 2 Accent 1" w:uiPriority="47"/>
-    <w:lsdException w:name="List Table 3 Accent 1" w:uiPriority="48"/>
-    <w:lsdException w:name="List Table 4 Accent 1" w:uiPriority="49"/>
-    <w:lsdException w:name="List Table 5 Dark Accent 1" w:uiPriority="50"/>
-    <w:lsdException w:name="List Table 6 Colorful Accent 1" w:uiPriority="51"/>
-    <w:lsdException w:name="List Table 7 Colorful Accent 1" w:uiPriority="52"/>
-    <w:lsdException w:name="List Table 1 Light Accent 2" w:uiPriority="46"/>
-    <w:lsdException w:name="List Table 2 Accent 2" w:uiPriority="47"/>
-    <w:lsdException w:name="List Table 3 Accent 2" w:uiPriority="48"/>
-    <w:lsdException w:name="List Table 4 Accent 2" w:uiPriority="49"/>
-    <w:lsdException w:name="List Table 5 Dark Accent 2" w:uiPriority="50"/>
-    <w:lsdException w:name="List Table 6 Colorful Accent 2" w:uiPriority="51"/>
-    <w:lsdException w:name="List Table 7 Colorful Accent 2" w:uiPriority="52"/>
-    <w:lsdException w:name="List Table 1 Light Accent 3" w:uiPriority="46"/>
-    <w:lsdException w:name="List Table 2 Accent 3" w:uiPriority="47"/>
-    <w:lsdException w:name="List Table 3 Accent 3" w:uiPriority="48"/>
-    <w:lsdException w:name="List Table 4 Accent 3" w:uiPriority="49"/>
-    <w:lsdException w:name="List Table 5 Dark Accent 3" w:uiPriority="50"/>
-    <w:lsdException w:name="List Table 6 Colorful Accent 3" w:uiPriority="51"/>
-    <w:lsdException w:name="List Table 7 Colorful Accent 3" w:uiPriority="52"/>
-    <w:lsdException w:name="List Table 1 Light Accent 4" w:uiPriority="46"/>
-    <w:lsdException w:name="List Table 2 Accent 4" w:uiPriority="47"/>
-    <w:lsdException w:name="List Table 3 Accent 4" w:uiPriority="48"/>
-    <w:lsdException w:name="List Table 4 Accent 4" w:uiPriority="49"/>
-    <w:lsdException w:name="List Table 5 Dark Accent 4" w:uiPriority="50"/>
-    <w:lsdException w:name="List Table 6 Colorful Accent 4" w:uiPriority="51"/>
-    <w:lsdException w:name="List Table 7 Colorful Accent 4" w:uiPriority="52"/>
-    <w:lsdException w:name="List Table 1 Light Accent 5" w:uiPriority="46"/>
-    <w:lsdException w:name="List Table 2 Accent 5" w:uiPriority="47"/>
-    <w:lsdException w:name="List Table 3 Accent 5" w:uiPriority="48"/>
-    <w:lsdException w:name="List Table 4 Accent 5" w:uiPriority="49"/>
-    <w:lsdException w:name="List Table 5 Dark Accent 5" w:uiPriority="50"/>
-    <w:lsdException w:name="List Table 6 Colorful Accent 5" w:uiPriority="51"/>
-    <w:lsdException w:name="List Table 7 Colorful Accent 5" w:uiPriority="52"/>
-    <w:lsdException w:name="List Table 1 Light Accent 6" w:uiPriority="46"/>
-    <w:lsdException w:name="List Table 2 Accent 6" w:uiPriority="47"/>
-    <w:lsdException w:name="List Table 3 Accent 6" w:uiPriority="48"/>
-    <w:lsdException w:name="List Table 4 Accent 6" w:uiPriority="49"/>
-    <w:lsdException w:name="List Table 5 Dark Accent 6" w:uiPriority="50"/>
-    <w:lsdException w:name="List Table 6 Colorful Accent 6" w:uiPriority="51"/>
-    <w:lsdException w:name="List Table 7 Colorful Accent 6" w:uiPriority="52"/>
-    <w:lsdException w:name="Mention" w:semiHidden="1" w:unhideWhenUsed="1"/>
-    <w:lsdException w:name="Smart Hyperlink" w:semiHidden="1" w:unhideWhenUsed="1"/>
-    <w:lsdException w:name="Hashtag" w:semiHidden="1" w:unhideWhenUsed="1"/>
-    <w:lsdException w:name="Unresolved Mention" w:semiHidden="1" w:unhideWhenUsed="1"/>
+  <w:latentStyles w:defLockedState="0" w:defUIPriority="99" w:defSemiHidden="1" w:defUnhideWhenUsed="1" w:defQFormat="0" w:count="267">
+    <w:lsdException w:name="Normal" w:semiHidden="0" w:uiPriority="0" w:unhideWhenUsed="0" w:qFormat="1"/>
+    <w:lsdException w:name="heading 1" w:semiHidden="0" w:uiPriority="9" w:unhideWhenUsed="0" w:qFormat="1"/>
+    <w:lsdException w:name="heading 2" w:uiPriority="9" w:qFormat="1"/>
+    <w:lsdException w:name="heading 3" w:uiPriority="9" w:qFormat="1"/>
+    <w:lsdException w:name="heading 4" w:uiPriority="9" w:qFormat="1"/>
+    <w:lsdException w:name="heading 5" w:uiPriority="9" w:qFormat="1"/>
+    <w:lsdException w:name="heading 6" w:uiPriority="9" w:qFormat="1"/>
+    <w:lsdException w:name="heading 7" w:uiPriority="9" w:qFormat="1"/>
+    <w:lsdException w:name="heading 8" w:uiPriority="9" w:qFormat="1"/>
+    <w:lsdException w:name="heading 9" w:uiPriority="9" w:qFormat="1"/>
+    <w:lsdException w:name="toc 1" w:uiPriority="39"/>
+    <w:lsdException w:name="toc 2" w:uiPriority="39"/>
+    <w:lsdException w:name="toc 3" w:uiPriority="39"/>
+    <w:lsdException w:name="toc 4" w:uiPriority="39"/>
+    <w:lsdException w:name="toc 5" w:uiPriority="39"/>
+    <w:lsdException w:name="toc 6" w:uiPriority="39"/>
+    <w:lsdException w:name="toc 7" w:uiPriority="39"/>
+    <w:lsdException w:name="toc 8" w:uiPriority="39"/>
+    <w:lsdException w:name="toc 9" w:uiPriority="39"/>
+    <w:lsdException w:name="caption" w:uiPriority="35" w:qFormat="1"/>
+    <w:lsdException w:name="Title" w:semiHidden="0" w:uiPriority="10" w:unhideWhenUsed="0" w:qFormat="1"/>
+    <w:lsdException w:name="Default Paragraph Font" w:uiPriority="1"/>
+    <w:lsdException w:name="Subtitle" w:semiHidden="0" w:uiPriority="11" w:unhideWhenUsed="0" w:qFormat="1"/>
+    <w:lsdException w:name="Strong" w:semiHidden="0" w:uiPriority="22" w:unhideWhenUsed="0" w:qFormat="1"/>
+    <w:lsdException w:name="Emphasis" w:semiHidden="0" w:uiPriority="20" w:unhideWhenUsed="0" w:qFormat="1"/>
+    <w:lsdException w:name="Table Grid" w:semiHidden="0" w:uiPriority="39" w:unhideWhenUsed="0"/>
+    <w:lsdException w:name="Placeholder Text" w:unhideWhenUsed="0"/>
+    <w:lsdException w:name="No Spacing" w:semiHidden="0" w:uiPriority="1" w:unhideWhenUsed="0" w:qFormat="1"/>
+    <w:lsdException w:name="Light Shading" w:semiHidden="0" w:uiPriority="60" w:unhideWhenUsed="0"/>
+    <w:lsdException w:name="Light List" w:semiHidden="0" w:uiPriority="61" w:unhideWhenUsed="0"/>
+    <w:lsdException w:name="Light Grid" w:semiHidden="0" w:uiPriority="62" w:unhideWhenUsed="0"/>
+    <w:lsdException w:name="Medium Shading 1" w:semiHidden="0" w:uiPriority="63" w:unhideWhenUsed="0"/>
+    <w:lsdException w:name="Medium Shading 2" w:semiHidden="0" w:uiPriority="64" w:unhideWhenUsed="0"/>
+    <w:lsdException w:name="Medium List 1" w:semiHidden="0" w:uiPriority="65" w:unhideWhenUsed="0"/>
+    <w:lsdException w:name="Medium List 2" w:semiHidden="0" w:uiPriority="66" w:unhideWhenUsed="0"/>
+    <w:lsdException w:name="Medium Grid 1" w:semiHidden="0" w:uiPriority="67" w:unhideWhenUsed="0"/>
+    <w:lsdException w:name="Medium Grid 2" w:semiHidden="0" w:uiPriority="68" w:unhideWhenUsed="0"/>
+    <w:lsdException w:name="Medium Grid 3" w:semiHidden="0" w:uiPriority="69" w:unhideWhenUsed="0"/>
+    <w:lsdException w:name="Dark List" w:semiHidden="0" w:uiPriority="70" w:unhideWhenUsed="0"/>
+    <w:lsdException w:name="Colorful Shading" w:semiHidden="0" w:uiPriority="71" w:unhideWhenUsed="0"/>
+    <w:lsdException w:name="Colorful List" w:semiHidden="0" w:uiPriority="72" w:unhideWhenUsed="0"/>
+    <w:lsdException w:name="Colorful Grid" w:semiHidden="0" w:uiPriority="73" w:unhideWhenUsed="0"/>
+    <w:lsdException w:name="Light Shading Accent 1" w:semiHidden="0" w:uiPriority="60" w:unhideWhenUsed="0"/>
+    <w:lsdException w:name="Light List Accent 1" w:semiHidden="0" w:uiPriority="61" w:unhideWhenUsed="0"/>
+    <w:lsdException w:name="Light Grid Accent 1" w:semiHidden="0" w:uiPriority="62" w:unhideWhenUsed="0"/>
+    <w:lsdException w:name="Medium Shading 1 Accent 1" w:semiHidden="0" w:uiPriority="63" w:unhideWhenUsed="0"/>
+    <w:lsdException w:name="Medium Shading 2 Accent 1" w:semiHidden="0" w:uiPriority="64" w:unhideWhenUsed="0"/>
+    <w:lsdException w:name="Medium List 1 Accent 1" w:semiHidden="0" w:uiPriority="65" w:unhideWhenUsed="0"/>
+    <w:lsdException w:name="Revision" w:unhideWhenUsed="0"/>
+    <w:lsdException w:name="List Paragraph" w:semiHidden="0" w:uiPriority="34" w:unhideWhenUsed="0" w:qFormat="1"/>
+    <w:lsdException w:name="Quote" w:semiHidden="0" w:uiPriority="29" w:unhideWhenUsed="0" w:qFormat="1"/>
+    <w:lsdException w:name="Intense Quote" w:semiHidden="0" w:uiPriority="30" w:unhideWhenUsed="0" w:qFormat="1"/>
+    <w:lsdException w:name="Medium List 2 Accent 1" w:semiHidden="0" w:uiPriority="66" w:unhideWhenUsed="0"/>
+    <w:lsdException w:name="Medium Grid 1 Accent 1" w:semiHidden="0" w:uiPriority="67" w:unhideWhenUsed="0"/>
+    <w:lsdException w:name="Medium Grid 2 Accent 1" w:semiHidden="0" w:uiPriority="68" w:unhideWhenUsed="0"/>
+    <w:lsdException w:name="Medium Grid 3 Accent 1" w:semiHidden="0" w:uiPriority="69" w:unhideWhenUsed="0"/>
+    <w:lsdException w:name="Dark List Accent 1" w:semiHidden="0" w:uiPriority="70" w:unhideWhenUsed="0"/>
+    <w:lsdException w:name="Colorful Shading Accent 1" w:semiHidden="0" w:uiPriority="71" w:unhideWhenUsed="0"/>
+    <w:lsdException w:name="Colorful List Accent 1" w:semiHidden="0" w:uiPriority="72" w:unhideWhenUsed="0"/>
+    <w:lsdException w:name="Colorful Grid Accent 1" w:semiHidden="0" w:uiPriority="73" w:unhideWhenUsed="0"/>
+    <w:lsdException w:name="Light Shading Accent 2" w:semiHidden="0" w:uiPriority="60" w:unhideWhenUsed="0"/>
+    <w:lsdException w:name="Light List Accent 2" w:semiHidden="0" w:uiPriority="61" w:unhideWhenUsed="0"/>
+    <w:lsdException w:name="Light Grid Accent 2" w:semiHidden="0" w:uiPriority="62" w:unhideWhenUsed="0"/>
+    <w:lsdException w:name="Medium Shading 1 Accent 2" w:semiHidden="0" w:uiPriority="63" w:unhideWhenUsed="0"/>
+    <w:lsdException w:name="Medium Shading 2 Accent 2" w:semiHidden="0" w:uiPriority="64" w:unhideWhenUsed="0"/>
+    <w:lsdException w:name="Medium List 1 Accent 2" w:semiHidden="0" w:uiPriority="65" w:unhideWhenUsed="0"/>
+    <w:lsdException w:name="Medium List 2 Accent 2" w:semiHidden="0" w:uiPriority="66" w:unhideWhenUsed="0"/>
+    <w:lsdException w:name="Medium Grid 1 Accent 2" w:semiHidden="0" w:uiPriority="67" w:unhideWhenUsed="0"/>
+    <w:lsdException w:name="Medium Grid 2 Accent 2" w:semiHidden="0" w:uiPriority="68" w:unhideWhenUsed="0"/>
+    <w:lsdException w:name="Medium Grid 3 Accent 2" w:semiHidden="0" w:uiPriority="69" w:unhideWhenUsed="0"/>
+    <w:lsdException w:name="Dark List Accent 2" w:semiHidden="0" w:uiPriority="70" w:unhideWhenUsed="0"/>
+    <w:lsdException w:name="Colorful Shading Accent 2" w:semiHidden="0" w:uiPriority="71" w:unhideWhenUsed="0"/>
+    <w:lsdException w:name="Colorful List Accent 2" w:semiHidden="0" w:uiPriority="72" w:unhideWhenUsed="0"/>
+    <w:lsdException w:name="Colorful Grid Accent 2" w:semiHidden="0" w:uiPriority="73" w:unhideWhenUsed="0"/>
+    <w:lsdException w:name="Light Shading Accent 3" w:semiHidden="0" w:uiPriority="60" w:unhideWhenUsed="0"/>
+    <w:lsdException w:name="Light List Accent 3" w:semiHidden="0" w:uiPriority="61" w:unhideWhenUsed="0"/>
+    <w:lsdException w:name="Light Grid Accent 3" w:semiHidden="0" w:uiPriority="62" w:unhideWhenUsed="0"/>
+    <w:lsdException w:name="Medium Shading 1 Accent 3" w:semiHidden="0" w:uiPriority="63" w:unhideWhenUsed="0"/>
+    <w:lsdException w:name="Medium Shading 2 Accent 3" w:semiHidden="0" w:uiPriority="64" w:unhideWhenUsed="0"/>
+    <w:lsdException w:name="Medium List 1 Accent 3" w:semiHidden="0" w:uiPriority="65" w:unhideWhenUsed="0"/>
+    <w:lsdException w:name="Medium List 2 Accent 3" w:semiHidden="0" w:uiPriority="66" w:unhideWhenUsed="0"/>
+    <w:lsdException w:name="Medium Grid 1 Accent 3" w:semiHidden="0" w:uiPriority="67" w:unhideWhenUsed="0"/>
+    <w:lsdException w:name="Medium Grid 2 Accent 3" w:semiHidden="0" w:uiPriority="68" w:unhideWhenUsed="0"/>
+    <w:lsdException w:name="Medium Grid 3 Accent 3" w:semiHidden="0" w:uiPriority="69" w:unhideWhenUsed="0"/>
+    <w:lsdException w:name="Dark List Accent 3" w:semiHidden="0" w:uiPriority="70" w:unhideWhenUsed="0"/>
+    <w:lsdException w:name="Colorful Shading Accent 3" w:semiHidden="0" w:uiPriority="71" w:unhideWhenUsed="0"/>
+    <w:lsdException w:name="Colorful List Accent 3" w:semiHidden="0" w:uiPriority="72" w:unhideWhenUsed="0"/>
+    <w:lsdException w:name="Colorful Grid Accent 3" w:semiHidden="0" w:uiPriority="73" w:unhideWhenUsed="0"/>
+    <w:lsdException w:name="Light Shading Accent 4" w:semiHidden="0" w:uiPriority="60" w:unhideWhenUsed="0"/>
+    <w:lsdException w:name="Light List Accent 4" w:semiHidden="0" w:uiPriority="61" w:unhideWhenUsed="0"/>
+    <w:lsdException w:name="Light Grid Accent 4" w:semiHidden="0" w:uiPriority="62" w:unhideWhenUsed="0"/>
+    <w:lsdException w:name="Medium Shading 1 Accent 4" w:semiHidden="0" w:uiPriority="63" w:unhideWhenUsed="0"/>
+    <w:lsdException w:name="Medium Shading 2 Accent 4" w:semiHidden="0" w:uiPriority="64" w:unhideWhenUsed="0"/>
+    <w:lsdException w:name="Medium List 1 Accent 4" w:semiHidden="0" w:uiPriority="65" w:unhideWhenUsed="0"/>
+    <w:lsdException w:name="Medium List 2 Accent 4" w:semiHidden="0" w:uiPriority="66" w:unhideWhenUsed="0"/>
+    <w:lsdException w:name="Medium Grid 1 Accent 4" w:semiHidden="0" w:uiPriority="67" w:unhideWhenUsed="0"/>
+    <w:lsdException w:name="Medium Grid 2 Accent 4" w:semiHidden="0" w:uiPriority="68" w:unhideWhenUsed="0"/>
+    <w:lsdException w:name="Medium Grid 3 Accent 4" w:semiHidden="0" w:uiPriority="69" w:unhideWhenUsed="0"/>
+    <w:lsdException w:name="Dark List Accent 4" w:semiHidden="0" w:uiPriority="70" w:unhideWhenUsed="0"/>
+    <w:lsdException w:name="Colorful Shading Accent 4" w:semiHidden="0" w:uiPriority="71" w:unhideWhenUsed="0"/>
+    <w:lsdException w:name="Colorful List Accent 4" w:semiHidden="0" w:uiPriority="72" w:unhideWhenUsed="0"/>
+    <w:lsdException w:name="Colorful Grid Accent 4" w:semiHidden="0" w:uiPriority="73" w:unhideWhenUsed="0"/>
+    <w:lsdException w:name="Light Shading Accent 5" w:semiHidden="0" w:uiPriority="60" w:unhideWhenUsed="0"/>
+    <w:lsdException w:name="Light List Accent 5" w:semiHidden="0" w:uiPriority="61" w:unhideWhenUsed="0"/>
+    <w:lsdException w:name="Light Grid Accent 5" w:semiHidden="0" w:uiPriority="62" w:unhideWhenUsed="0"/>
+    <w:lsdException w:name="Medium Shading 1 Accent 5" w:semiHidden="0" w:uiPriority="63" w:unhideWhenUsed="0"/>
+    <w:lsdException w:name="Medium Shading 2 Accent 5" w:semiHidden="0" w:uiPriority="64" w:unhideWhenUsed="0"/>
+    <w:lsdException w:name="Medium List 1 Accent 5" w:semiHidden="0" w:uiPriority="65" w:unhideWhenUsed="0"/>
+    <w:lsdException w:name="Medium List 2 Accent 5" w:semiHidden="0" w:uiPriority="66" w:unhideWhenUsed="0"/>
+    <w:lsdException w:name="Medium Grid 1 Accent 5" w:semiHidden="0" w:uiPriority="67" w:unhideWhenUsed="0"/>
+    <w:lsdException w:name="Medium Grid 2 Accent 5" w:semiHidden="0" w:uiPriority="68" w:unhideWhenUsed="0"/>
+    <w:lsdException w:name="Medium Grid 3 Accent 5" w:semiHidden="0" w:uiPriority="69" w:unhideWhenUsed="0"/>
+    <w:lsdException w:name="Dark List Accent 5" w:semiHidden="0" w:uiPriority="70" w:unhideWhenUsed="0"/>
+    <w:lsdException w:name="Colorful Shading Accent 5" w:semiHidden="0" w:uiPriority="71" w:unhideWhenUsed="0"/>
+    <w:lsdException w:name="Colorful List Accent 5" w:semiHidden="0" w:uiPriority="72" w:unhideWhenUsed="0"/>
+    <w:lsdException w:name="Colorful Grid Accent 5" w:semiHidden="0" w:uiPriority="73" w:unhideWhenUsed="0"/>
+    <w:lsdException w:name="Light Shading Accent 6" w:semiHidden="0" w:uiPriority="60" w:unhideWhenUsed="0"/>
+    <w:lsdException w:name="Light List Accent 6" w:semiHidden="0" w:uiPriority="61" w:unhideWhenUsed="0"/>
+    <w:lsdException w:name="Light Grid Accent 6" w:semiHidden="0" w:uiPriority="62" w:unhideWhenUsed="0"/>
+    <w:lsdException w:name="Medium Shading 1 Accent 6" w:semiHidden="0" w:uiPriority="63" w:unhideWhenUsed="0"/>
+    <w:lsdException w:name="Medium Shading 2 Accent 6" w:semiHidden="0" w:uiPriority="64" w:unhideWhenUsed="0"/>
+    <w:lsdException w:name="Medium List 1 Accent 6" w:semiHidden="0" w:uiPriority="65" w:unhideWhenUsed="0"/>
+    <w:lsdException w:name="Medium List 2 Accent 6" w:semiHidden="0" w:uiPriority="66" w:unhideWhenUsed="0"/>
+    <w:lsdException w:name="Medium Grid 1 Accent 6" w:semiHidden="0" w:uiPriority="67" w:unhideWhenUsed="0"/>
+    <w:lsdException w:name="Medium Grid 2 Accent 6" w:semiHidden="0" w:uiPriority="68" w:unhideWhenUsed="0"/>
+    <w:lsdException w:name="Medium Grid 3 Accent 6" w:semiHidden="0" w:uiPriority="69" w:unhideWhenUsed="0"/>
+    <w:lsdException w:name="Dark List Accent 6" w:semiHidden="0" w:uiPriority="70" w:unhideWhenUsed="0"/>
+    <w:lsdException w:name="Colorful Shading Accent 6" w:semiHidden="0" w:uiPriority="71" w:unhideWhenUsed="0"/>
+    <w:lsdException w:name="Colorful List Accent 6" w:semiHidden="0" w:uiPriority="72" w:unhideWhenUsed="0"/>
+    <w:lsdException w:name="Colorful Grid Accent 6" w:semiHidden="0" w:uiPriority="73" w:unhideWhenUsed="0"/>
+    <w:lsdException w:name="Subtle Emphasis" w:semiHidden="0" w:uiPriority="19" w:unhideWhenUsed="0" w:qFormat="1"/>
+    <w:lsdException w:name="Intense Emphasis" w:semiHidden="0" w:uiPriority="21" w:unhideWhenUsed="0" w:qFormat="1"/>
+    <w:lsdException w:name="Subtle Reference" w:semiHidden="0" w:uiPriority="31" w:unhideWhenUsed="0" w:qFormat="1"/>
+    <w:lsdException w:name="Intense Reference" w:semiHidden="0" w:uiPriority="32" w:unhideWhenUsed="0" w:qFormat="1"/>
+    <w:lsdException w:name="Book Title" w:semiHidden="0" w:uiPriority="33" w:unhideWhenUsed="0" w:qFormat="1"/>
+    <w:lsdException w:name="Bibliography" w:uiPriority="37"/>
+    <w:lsdException w:name="TOC Heading" w:uiPriority="39" w:qFormat="1"/>
   </w:latentStyles>
   <w:style w:type="paragraph" w:default="1" w:styleId="Normal">
     <w:name w:val="Normal"/>
@@ -4909,6 +4654,524 @@
       <w:contextualSpacing/>
     </w:pPr>
   </w:style>
+  <w:style w:type="paragraph" w:styleId="BalloonText">
+    <w:name w:val="Balloon Text"/>
+    <w:basedOn w:val="Normal"/>
+    <w:link w:val="BalloonTextChar"/>
+    <w:uiPriority w:val="99"/>
+    <w:semiHidden/>
+    <w:unhideWhenUsed/>
+    <w:rsid w:val="005E3889"/>
+    <w:pPr>
+      <w:spacing w:after="0" w:line="240" w:lineRule="auto"/>
+    </w:pPr>
+    <w:rPr>
+      <w:rFonts w:ascii="Tahoma" w:hAnsi="Tahoma" w:cs="Tahoma"/>
+      <w:sz w:val="16"/>
+      <w:szCs w:val="16"/>
+    </w:rPr>
+  </w:style>
+  <w:style w:type="character" w:customStyle="1" w:styleId="BalloonTextChar">
+    <w:name w:val="Balloon Text Char"/>
+    <w:basedOn w:val="DefaultParagraphFont"/>
+    <w:link w:val="BalloonText"/>
+    <w:uiPriority w:val="99"/>
+    <w:semiHidden/>
+    <w:rsid w:val="005E3889"/>
+    <w:rPr>
+      <w:rFonts w:ascii="Tahoma" w:hAnsi="Tahoma" w:cs="Tahoma"/>
+      <w:sz w:val="16"/>
+      <w:szCs w:val="16"/>
+    </w:rPr>
+  </w:style>
+</w:styles>
+</file>
+
+<file path=word/stylesWithEffects.xml><?xml version="1.0" encoding="utf-8"?>
+<w:styles xmlns:wpc="http://schemas.microsoft.com/office/word/2010/wordprocessingCanvas" xmlns:mc="http://schemas.openxmlformats.org/markup-compatibility/2006" xmlns:o="urn:schemas-microsoft-com:office:office" xmlns:r="http://schemas.openxmlformats.org/officeDocument/2006/relationships" xmlns:m="http://schemas.openxmlformats.org/officeDocument/2006/math" xmlns:v="urn:schemas-microsoft-com:vml" xmlns:wp14="http://schemas.microsoft.com/office/word/2010/wordprocessingDrawing" xmlns:wp="http://schemas.openxmlformats.org/drawingml/2006/wordprocessingDrawing" xmlns:w10="urn:schemas-microsoft-com:office:word" xmlns:w="http://schemas.openxmlformats.org/wordprocessingml/2006/main" xmlns:w14="http://schemas.microsoft.com/office/word/2010/wordml" xmlns:wpg="http://schemas.microsoft.com/office/word/2010/wordprocessingGroup" xmlns:wpi="http://schemas.microsoft.com/office/word/2010/wordprocessingInk" xmlns:wne="http://schemas.microsoft.com/office/word/2006/wordml" xmlns:wps="http://schemas.microsoft.com/office/word/2010/wordprocessingShape" mc:Ignorable="w14 wp14">
+  <w:docDefaults>
+    <w:rPrDefault>
+      <w:rPr>
+        <w:rFonts w:ascii="Times New Roman" w:eastAsiaTheme="minorHAnsi" w:hAnsi="Times New Roman" w:cs="Times New Roman"/>
+        <w:sz w:val="24"/>
+        <w:szCs w:val="22"/>
+        <w:lang w:val="ro-RO" w:eastAsia="en-US" w:bidi="ar-SA"/>
+      </w:rPr>
+    </w:rPrDefault>
+    <w:pPrDefault>
+      <w:pPr>
+        <w:spacing w:after="160" w:line="259" w:lineRule="auto"/>
+      </w:pPr>
+    </w:pPrDefault>
+  </w:docDefaults>
+  <w:latentStyles w:defLockedState="0" w:defUIPriority="99" w:defSemiHidden="1" w:defUnhideWhenUsed="1" w:defQFormat="0" w:count="267">
+    <w:lsdException w:name="Normal" w:semiHidden="0" w:uiPriority="0" w:unhideWhenUsed="0" w:qFormat="1"/>
+    <w:lsdException w:name="heading 1" w:semiHidden="0" w:uiPriority="9" w:unhideWhenUsed="0" w:qFormat="1"/>
+    <w:lsdException w:name="heading 2" w:uiPriority="9" w:qFormat="1"/>
+    <w:lsdException w:name="heading 3" w:uiPriority="9" w:qFormat="1"/>
+    <w:lsdException w:name="heading 4" w:uiPriority="9" w:qFormat="1"/>
+    <w:lsdException w:name="heading 5" w:uiPriority="9" w:qFormat="1"/>
+    <w:lsdException w:name="heading 6" w:uiPriority="9" w:qFormat="1"/>
+    <w:lsdException w:name="heading 7" w:uiPriority="9" w:qFormat="1"/>
+    <w:lsdException w:name="heading 8" w:uiPriority="9" w:qFormat="1"/>
+    <w:lsdException w:name="heading 9" w:uiPriority="9" w:qFormat="1"/>
+    <w:lsdException w:name="toc 1" w:uiPriority="39"/>
+    <w:lsdException w:name="toc 2" w:uiPriority="39"/>
+    <w:lsdException w:name="toc 3" w:uiPriority="39"/>
+    <w:lsdException w:name="toc 4" w:uiPriority="39"/>
+    <w:lsdException w:name="toc 5" w:uiPriority="39"/>
+    <w:lsdException w:name="toc 6" w:uiPriority="39"/>
+    <w:lsdException w:name="toc 7" w:uiPriority="39"/>
+    <w:lsdException w:name="toc 8" w:uiPriority="39"/>
+    <w:lsdException w:name="toc 9" w:uiPriority="39"/>
+    <w:lsdException w:name="caption" w:uiPriority="35" w:qFormat="1"/>
+    <w:lsdException w:name="Title" w:semiHidden="0" w:uiPriority="10" w:unhideWhenUsed="0" w:qFormat="1"/>
+    <w:lsdException w:name="Default Paragraph Font" w:uiPriority="1"/>
+    <w:lsdException w:name="Subtitle" w:semiHidden="0" w:uiPriority="11" w:unhideWhenUsed="0" w:qFormat="1"/>
+    <w:lsdException w:name="Strong" w:semiHidden="0" w:uiPriority="22" w:unhideWhenUsed="0" w:qFormat="1"/>
+    <w:lsdException w:name="Emphasis" w:semiHidden="0" w:uiPriority="20" w:unhideWhenUsed="0" w:qFormat="1"/>
+    <w:lsdException w:name="Table Grid" w:semiHidden="0" w:uiPriority="39" w:unhideWhenUsed="0"/>
+    <w:lsdException w:name="Placeholder Text" w:unhideWhenUsed="0"/>
+    <w:lsdException w:name="No Spacing" w:semiHidden="0" w:uiPriority="1" w:unhideWhenUsed="0" w:qFormat="1"/>
+    <w:lsdException w:name="Light Shading" w:semiHidden="0" w:uiPriority="60" w:unhideWhenUsed="0"/>
+    <w:lsdException w:name="Light List" w:semiHidden="0" w:uiPriority="61" w:unhideWhenUsed="0"/>
+    <w:lsdException w:name="Light Grid" w:semiHidden="0" w:uiPriority="62" w:unhideWhenUsed="0"/>
+    <w:lsdException w:name="Medium Shading 1" w:semiHidden="0" w:uiPriority="63" w:unhideWhenUsed="0"/>
+    <w:lsdException w:name="Medium Shading 2" w:semiHidden="0" w:uiPriority="64" w:unhideWhenUsed="0"/>
+    <w:lsdException w:name="Medium List 1" w:semiHidden="0" w:uiPriority="65" w:unhideWhenUsed="0"/>
+    <w:lsdException w:name="Medium List 2" w:semiHidden="0" w:uiPriority="66" w:unhideWhenUsed="0"/>
+    <w:lsdException w:name="Medium Grid 1" w:semiHidden="0" w:uiPriority="67" w:unhideWhenUsed="0"/>
+    <w:lsdException w:name="Medium Grid 2" w:semiHidden="0" w:uiPriority="68" w:unhideWhenUsed="0"/>
+    <w:lsdException w:name="Medium Grid 3" w:semiHidden="0" w:uiPriority="69" w:unhideWhenUsed="0"/>
+    <w:lsdException w:name="Dark List" w:semiHidden="0" w:uiPriority="70" w:unhideWhenUsed="0"/>
+    <w:lsdException w:name="Colorful Shading" w:semiHidden="0" w:uiPriority="71" w:unhideWhenUsed="0"/>
+    <w:lsdException w:name="Colorful List" w:semiHidden="0" w:uiPriority="72" w:unhideWhenUsed="0"/>
+    <w:lsdException w:name="Colorful Grid" w:semiHidden="0" w:uiPriority="73" w:unhideWhenUsed="0"/>
+    <w:lsdException w:name="Light Shading Accent 1" w:semiHidden="0" w:uiPriority="60" w:unhideWhenUsed="0"/>
+    <w:lsdException w:name="Light List Accent 1" w:semiHidden="0" w:uiPriority="61" w:unhideWhenUsed="0"/>
+    <w:lsdException w:name="Light Grid Accent 1" w:semiHidden="0" w:uiPriority="62" w:unhideWhenUsed="0"/>
+    <w:lsdException w:name="Medium Shading 1 Accent 1" w:semiHidden="0" w:uiPriority="63" w:unhideWhenUsed="0"/>
+    <w:lsdException w:name="Medium Shading 2 Accent 1" w:semiHidden="0" w:uiPriority="64" w:unhideWhenUsed="0"/>
+    <w:lsdException w:name="Medium List 1 Accent 1" w:semiHidden="0" w:uiPriority="65" w:unhideWhenUsed="0"/>
+    <w:lsdException w:name="Revision" w:unhideWhenUsed="0"/>
+    <w:lsdException w:name="List Paragraph" w:semiHidden="0" w:uiPriority="34" w:unhideWhenUsed="0" w:qFormat="1"/>
+    <w:lsdException w:name="Quote" w:semiHidden="0" w:uiPriority="29" w:unhideWhenUsed="0" w:qFormat="1"/>
+    <w:lsdException w:name="Intense Quote" w:semiHidden="0" w:uiPriority="30" w:unhideWhenUsed="0" w:qFormat="1"/>
+    <w:lsdException w:name="Medium List 2 Accent 1" w:semiHidden="0" w:uiPriority="66" w:unhideWhenUsed="0"/>
+    <w:lsdException w:name="Medium Grid 1 Accent 1" w:semiHidden="0" w:uiPriority="67" w:unhideWhenUsed="0"/>
+    <w:lsdException w:name="Medium Grid 2 Accent 1" w:semiHidden="0" w:uiPriority="68" w:unhideWhenUsed="0"/>
+    <w:lsdException w:name="Medium Grid 3 Accent 1" w:semiHidden="0" w:uiPriority="69" w:unhideWhenUsed="0"/>
+    <w:lsdException w:name="Dark List Accent 1" w:semiHidden="0" w:uiPriority="70" w:unhideWhenUsed="0"/>
+    <w:lsdException w:name="Colorful Shading Accent 1" w:semiHidden="0" w:uiPriority="71" w:unhideWhenUsed="0"/>
+    <w:lsdException w:name="Colorful List Accent 1" w:semiHidden="0" w:uiPriority="72" w:unhideWhenUsed="0"/>
+    <w:lsdException w:name="Colorful Grid Accent 1" w:semiHidden="0" w:uiPriority="73" w:unhideWhenUsed="0"/>
+    <w:lsdException w:name="Light Shading Accent 2" w:semiHidden="0" w:uiPriority="60" w:unhideWhenUsed="0"/>
+    <w:lsdException w:name="Light List Accent 2" w:semiHidden="0" w:uiPriority="61" w:unhideWhenUsed="0"/>
+    <w:lsdException w:name="Light Grid Accent 2" w:semiHidden="0" w:uiPriority="62" w:unhideWhenUsed="0"/>
+    <w:lsdException w:name="Medium Shading 1 Accent 2" w:semiHidden="0" w:uiPriority="63" w:unhideWhenUsed="0"/>
+    <w:lsdException w:name="Medium Shading 2 Accent 2" w:semiHidden="0" w:uiPriority="64" w:unhideWhenUsed="0"/>
+    <w:lsdException w:name="Medium List 1 Accent 2" w:semiHidden="0" w:uiPriority="65" w:unhideWhenUsed="0"/>
+    <w:lsdException w:name="Medium List 2 Accent 2" w:semiHidden="0" w:uiPriority="66" w:unhideWhenUsed="0"/>
+    <w:lsdException w:name="Medium Grid 1 Accent 2" w:semiHidden="0" w:uiPriority="67" w:unhideWhenUsed="0"/>
+    <w:lsdException w:name="Medium Grid 2 Accent 2" w:semiHidden="0" w:uiPriority="68" w:unhideWhenUsed="0"/>
+    <w:lsdException w:name="Medium Grid 3 Accent 2" w:semiHidden="0" w:uiPriority="69" w:unhideWhenUsed="0"/>
+    <w:lsdException w:name="Dark List Accent 2" w:semiHidden="0" w:uiPriority="70" w:unhideWhenUsed="0"/>
+    <w:lsdException w:name="Colorful Shading Accent 2" w:semiHidden="0" w:uiPriority="71" w:unhideWhenUsed="0"/>
+    <w:lsdException w:name="Colorful List Accent 2" w:semiHidden="0" w:uiPriority="72" w:unhideWhenUsed="0"/>
+    <w:lsdException w:name="Colorful Grid Accent 2" w:semiHidden="0" w:uiPriority="73" w:unhideWhenUsed="0"/>
+    <w:lsdException w:name="Light Shading Accent 3" w:semiHidden="0" w:uiPriority="60" w:unhideWhenUsed="0"/>
+    <w:lsdException w:name="Light List Accent 3" w:semiHidden="0" w:uiPriority="61" w:unhideWhenUsed="0"/>
+    <w:lsdException w:name="Light Grid Accent 3" w:semiHidden="0" w:uiPriority="62" w:unhideWhenUsed="0"/>
+    <w:lsdException w:name="Medium Shading 1 Accent 3" w:semiHidden="0" w:uiPriority="63" w:unhideWhenUsed="0"/>
+    <w:lsdException w:name="Medium Shading 2 Accent 3" w:semiHidden="0" w:uiPriority="64" w:unhideWhenUsed="0"/>
+    <w:lsdException w:name="Medium List 1 Accent 3" w:semiHidden="0" w:uiPriority="65" w:unhideWhenUsed="0"/>
+    <w:lsdException w:name="Medium List 2 Accent 3" w:semiHidden="0" w:uiPriority="66" w:unhideWhenUsed="0"/>
+    <w:lsdException w:name="Medium Grid 1 Accent 3" w:semiHidden="0" w:uiPriority="67" w:unhideWhenUsed="0"/>
+    <w:lsdException w:name="Medium Grid 2 Accent 3" w:semiHidden="0" w:uiPriority="68" w:unhideWhenUsed="0"/>
+    <w:lsdException w:name="Medium Grid 3 Accent 3" w:semiHidden="0" w:uiPriority="69" w:unhideWhenUsed="0"/>
+    <w:lsdException w:name="Dark List Accent 3" w:semiHidden="0" w:uiPriority="70" w:unhideWhenUsed="0"/>
+    <w:lsdException w:name="Colorful Shading Accent 3" w:semiHidden="0" w:uiPriority="71" w:unhideWhenUsed="0"/>
+    <w:lsdException w:name="Colorful List Accent 3" w:semiHidden="0" w:uiPriority="72" w:unhideWhenUsed="0"/>
+    <w:lsdException w:name="Colorful Grid Accent 3" w:semiHidden="0" w:uiPriority="73" w:unhideWhenUsed="0"/>
+    <w:lsdException w:name="Light Shading Accent 4" w:semiHidden="0" w:uiPriority="60" w:unhideWhenUsed="0"/>
+    <w:lsdException w:name="Light List Accent 4" w:semiHidden="0" w:uiPriority="61" w:unhideWhenUsed="0"/>
+    <w:lsdException w:name="Light Grid Accent 4" w:semiHidden="0" w:uiPriority="62" w:unhideWhenUsed="0"/>
+    <w:lsdException w:name="Medium Shading 1 Accent 4" w:semiHidden="0" w:uiPriority="63" w:unhideWhenUsed="0"/>
+    <w:lsdException w:name="Medium Shading 2 Accent 4" w:semiHidden="0" w:uiPriority="64" w:unhideWhenUsed="0"/>
+    <w:lsdException w:name="Medium List 1 Accent 4" w:semiHidden="0" w:uiPriority="65" w:unhideWhenUsed="0"/>
+    <w:lsdException w:name="Medium List 2 Accent 4" w:semiHidden="0" w:uiPriority="66" w:unhideWhenUsed="0"/>
+    <w:lsdException w:name="Medium Grid 1 Accent 4" w:semiHidden="0" w:uiPriority="67" w:unhideWhenUsed="0"/>
+    <w:lsdException w:name="Medium Grid 2 Accent 4" w:semiHidden="0" w:uiPriority="68" w:unhideWhenUsed="0"/>
+    <w:lsdException w:name="Medium Grid 3 Accent 4" w:semiHidden="0" w:uiPriority="69" w:unhideWhenUsed="0"/>
+    <w:lsdException w:name="Dark List Accent 4" w:semiHidden="0" w:uiPriority="70" w:unhideWhenUsed="0"/>
+    <w:lsdException w:name="Colorful Shading Accent 4" w:semiHidden="0" w:uiPriority="71" w:unhideWhenUsed="0"/>
+    <w:lsdException w:name="Colorful List Accent 4" w:semiHidden="0" w:uiPriority="72" w:unhideWhenUsed="0"/>
+    <w:lsdException w:name="Colorful Grid Accent 4" w:semiHidden="0" w:uiPriority="73" w:unhideWhenUsed="0"/>
+    <w:lsdException w:name="Light Shading Accent 5" w:semiHidden="0" w:uiPriority="60" w:unhideWhenUsed="0"/>
+    <w:lsdException w:name="Light List Accent 5" w:semiHidden="0" w:uiPriority="61" w:unhideWhenUsed="0"/>
+    <w:lsdException w:name="Light Grid Accent 5" w:semiHidden="0" w:uiPriority="62" w:unhideWhenUsed="0"/>
+    <w:lsdException w:name="Medium Shading 1 Accent 5" w:semiHidden="0" w:uiPriority="63" w:unhideWhenUsed="0"/>
+    <w:lsdException w:name="Medium Shading 2 Accent 5" w:semiHidden="0" w:uiPriority="64" w:unhideWhenUsed="0"/>
+    <w:lsdException w:name="Medium List 1 Accent 5" w:semiHidden="0" w:uiPriority="65" w:unhideWhenUsed="0"/>
+    <w:lsdException w:name="Medium List 2 Accent 5" w:semiHidden="0" w:uiPriority="66" w:unhideWhenUsed="0"/>
+    <w:lsdException w:name="Medium Grid 1 Accent 5" w:semiHidden="0" w:uiPriority="67" w:unhideWhenUsed="0"/>
+    <w:lsdException w:name="Medium Grid 2 Accent 5" w:semiHidden="0" w:uiPriority="68" w:unhideWhenUsed="0"/>
+    <w:lsdException w:name="Medium Grid 3 Accent 5" w:semiHidden="0" w:uiPriority="69" w:unhideWhenUsed="0"/>
+    <w:lsdException w:name="Dark List Accent 5" w:semiHidden="0" w:uiPriority="70" w:unhideWhenUsed="0"/>
+    <w:lsdException w:name="Colorful Shading Accent 5" w:semiHidden="0" w:uiPriority="71" w:unhideWhenUsed="0"/>
+    <w:lsdException w:name="Colorful List Accent 5" w:semiHidden="0" w:uiPriority="72" w:unhideWhenUsed="0"/>
+    <w:lsdException w:name="Colorful Grid Accent 5" w:semiHidden="0" w:uiPriority="73" w:unhideWhenUsed="0"/>
+    <w:lsdException w:name="Light Shading Accent 6" w:semiHidden="0" w:uiPriority="60" w:unhideWhenUsed="0"/>
+    <w:lsdException w:name="Light List Accent 6" w:semiHidden="0" w:uiPriority="61" w:unhideWhenUsed="0"/>
+    <w:lsdException w:name="Light Grid Accent 6" w:semiHidden="0" w:uiPriority="62" w:unhideWhenUsed="0"/>
+    <w:lsdException w:name="Medium Shading 1 Accent 6" w:semiHidden="0" w:uiPriority="63" w:unhideWhenUsed="0"/>
+    <w:lsdException w:name="Medium Shading 2 Accent 6" w:semiHidden="0" w:uiPriority="64" w:unhideWhenUsed="0"/>
+    <w:lsdException w:name="Medium List 1 Accent 6" w:semiHidden="0" w:uiPriority="65" w:unhideWhenUsed="0"/>
+    <w:lsdException w:name="Medium List 2 Accent 6" w:semiHidden="0" w:uiPriority="66" w:unhideWhenUsed="0"/>
+    <w:lsdException w:name="Medium Grid 1 Accent 6" w:semiHidden="0" w:uiPriority="67" w:unhideWhenUsed="0"/>
+    <w:lsdException w:name="Medium Grid 2 Accent 6" w:semiHidden="0" w:uiPriority="68" w:unhideWhenUsed="0"/>
+    <w:lsdException w:name="Medium Grid 3 Accent 6" w:semiHidden="0" w:uiPriority="69" w:unhideWhenUsed="0"/>
+    <w:lsdException w:name="Dark List Accent 6" w:semiHidden="0" w:uiPriority="70" w:unhideWhenUsed="0"/>
+    <w:lsdException w:name="Colorful Shading Accent 6" w:semiHidden="0" w:uiPriority="71" w:unhideWhenUsed="0"/>
+    <w:lsdException w:name="Colorful List Accent 6" w:semiHidden="0" w:uiPriority="72" w:unhideWhenUsed="0"/>
+    <w:lsdException w:name="Colorful Grid Accent 6" w:semiHidden="0" w:uiPriority="73" w:unhideWhenUsed="0"/>
+    <w:lsdException w:name="Subtle Emphasis" w:semiHidden="0" w:uiPriority="19" w:unhideWhenUsed="0" w:qFormat="1"/>
+    <w:lsdException w:name="Intense Emphasis" w:semiHidden="0" w:uiPriority="21" w:unhideWhenUsed="0" w:qFormat="1"/>
+    <w:lsdException w:name="Subtle Reference" w:semiHidden="0" w:uiPriority="31" w:unhideWhenUsed="0" w:qFormat="1"/>
+    <w:lsdException w:name="Intense Reference" w:semiHidden="0" w:uiPriority="32" w:unhideWhenUsed="0" w:qFormat="1"/>
+    <w:lsdException w:name="Book Title" w:semiHidden="0" w:uiPriority="33" w:unhideWhenUsed="0" w:qFormat="1"/>
+    <w:lsdException w:name="Bibliography" w:uiPriority="37"/>
+    <w:lsdException w:name="TOC Heading" w:uiPriority="39" w:qFormat="1"/>
+  </w:latentStyles>
+  <w:style w:type="paragraph" w:default="1" w:styleId="Normal">
+    <w:name w:val="Normal"/>
+    <w:qFormat/>
+    <w:rsid w:val="003B6210"/>
+    <w:pPr>
+      <w:jc w:val="both"/>
+    </w:pPr>
+  </w:style>
+  <w:style w:type="paragraph" w:styleId="Heading1">
+    <w:name w:val="heading 1"/>
+    <w:basedOn w:val="Normal"/>
+    <w:next w:val="Normal"/>
+    <w:link w:val="Heading1Char"/>
+    <w:uiPriority w:val="9"/>
+    <w:qFormat/>
+    <w:rsid w:val="006B30C3"/>
+    <w:pPr>
+      <w:keepNext/>
+      <w:keepLines/>
+      <w:spacing w:before="240" w:after="0"/>
+      <w:outlineLvl w:val="0"/>
+    </w:pPr>
+    <w:rPr>
+      <w:rFonts w:asciiTheme="majorHAnsi" w:eastAsiaTheme="majorEastAsia" w:hAnsiTheme="majorHAnsi" w:cstheme="majorBidi"/>
+      <w:color w:val="2F5496" w:themeColor="accent1" w:themeShade="BF"/>
+      <w:sz w:val="32"/>
+      <w:szCs w:val="32"/>
+    </w:rPr>
+  </w:style>
+  <w:style w:type="paragraph" w:styleId="Heading2">
+    <w:name w:val="heading 2"/>
+    <w:basedOn w:val="Normal"/>
+    <w:next w:val="Normal"/>
+    <w:link w:val="Heading2Char"/>
+    <w:uiPriority w:val="9"/>
+    <w:semiHidden/>
+    <w:unhideWhenUsed/>
+    <w:qFormat/>
+    <w:rsid w:val="006C7481"/>
+    <w:pPr>
+      <w:keepNext/>
+      <w:keepLines/>
+      <w:spacing w:before="40" w:after="0"/>
+      <w:outlineLvl w:val="1"/>
+    </w:pPr>
+    <w:rPr>
+      <w:rFonts w:asciiTheme="majorHAnsi" w:eastAsiaTheme="majorEastAsia" w:hAnsiTheme="majorHAnsi" w:cstheme="majorBidi"/>
+      <w:color w:val="2F5496" w:themeColor="accent1" w:themeShade="BF"/>
+      <w:sz w:val="26"/>
+      <w:szCs w:val="26"/>
+    </w:rPr>
+  </w:style>
+  <w:style w:type="character" w:default="1" w:styleId="DefaultParagraphFont">
+    <w:name w:val="Default Paragraph Font"/>
+    <w:uiPriority w:val="1"/>
+    <w:semiHidden/>
+    <w:unhideWhenUsed/>
+  </w:style>
+  <w:style w:type="table" w:default="1" w:styleId="TableNormal">
+    <w:name w:val="Normal Table"/>
+    <w:uiPriority w:val="99"/>
+    <w:semiHidden/>
+    <w:unhideWhenUsed/>
+    <w:tblPr>
+      <w:tblInd w:w="0" w:type="dxa"/>
+      <w:tblCellMar>
+        <w:top w:w="0" w:type="dxa"/>
+        <w:left w:w="108" w:type="dxa"/>
+        <w:bottom w:w="0" w:type="dxa"/>
+        <w:right w:w="108" w:type="dxa"/>
+      </w:tblCellMar>
+    </w:tblPr>
+  </w:style>
+  <w:style w:type="numbering" w:default="1" w:styleId="NoList">
+    <w:name w:val="No List"/>
+    <w:uiPriority w:val="99"/>
+    <w:semiHidden/>
+    <w:unhideWhenUsed/>
+  </w:style>
+  <w:style w:type="paragraph" w:customStyle="1" w:styleId="Titlu1">
+    <w:name w:val="Titlu1"/>
+    <w:basedOn w:val="Heading1"/>
+    <w:qFormat/>
+    <w:rsid w:val="006B30C3"/>
+    <w:pPr>
+      <w:spacing w:line="360" w:lineRule="auto"/>
+    </w:pPr>
+    <w:rPr>
+      <w:rFonts w:ascii="Times New Roman" w:hAnsi="Times New Roman"/>
+      <w:b/>
+      <w:color w:val="auto"/>
+      <w:sz w:val="36"/>
+    </w:rPr>
+  </w:style>
+  <w:style w:type="paragraph" w:customStyle="1" w:styleId="Titlu2">
+    <w:name w:val="Titlu2"/>
+    <w:basedOn w:val="Heading2"/>
+    <w:qFormat/>
+    <w:rsid w:val="006C7481"/>
+    <w:pPr>
+      <w:spacing w:before="160" w:after="120"/>
+    </w:pPr>
+    <w:rPr>
+      <w:rFonts w:ascii="Times New Roman" w:hAnsi="Times New Roman"/>
+      <w:b/>
+      <w:color w:val="auto"/>
+      <w:sz w:val="28"/>
+    </w:rPr>
+  </w:style>
+  <w:style w:type="paragraph" w:styleId="Title">
+    <w:name w:val="Title"/>
+    <w:basedOn w:val="Normal"/>
+    <w:next w:val="Normal"/>
+    <w:link w:val="TitleChar"/>
+    <w:uiPriority w:val="10"/>
+    <w:qFormat/>
+    <w:rsid w:val="00A11269"/>
+    <w:pPr>
+      <w:spacing w:after="0" w:line="240" w:lineRule="auto"/>
+      <w:contextualSpacing/>
+    </w:pPr>
+    <w:rPr>
+      <w:rFonts w:asciiTheme="majorHAnsi" w:eastAsiaTheme="majorEastAsia" w:hAnsiTheme="majorHAnsi" w:cstheme="majorBidi"/>
+      <w:spacing w:val="-10"/>
+      <w:kern w:val="28"/>
+      <w:sz w:val="56"/>
+      <w:szCs w:val="56"/>
+    </w:rPr>
+  </w:style>
+  <w:style w:type="character" w:customStyle="1" w:styleId="TitleChar">
+    <w:name w:val="Title Char"/>
+    <w:basedOn w:val="DefaultParagraphFont"/>
+    <w:link w:val="Title"/>
+    <w:uiPriority w:val="10"/>
+    <w:rsid w:val="00A11269"/>
+    <w:rPr>
+      <w:rFonts w:asciiTheme="majorHAnsi" w:eastAsiaTheme="majorEastAsia" w:hAnsiTheme="majorHAnsi" w:cstheme="majorBidi"/>
+      <w:spacing w:val="-10"/>
+      <w:kern w:val="28"/>
+      <w:sz w:val="56"/>
+      <w:szCs w:val="56"/>
+    </w:rPr>
+  </w:style>
+  <w:style w:type="paragraph" w:styleId="Header">
+    <w:name w:val="header"/>
+    <w:basedOn w:val="Normal"/>
+    <w:link w:val="HeaderChar"/>
+    <w:uiPriority w:val="99"/>
+    <w:unhideWhenUsed/>
+    <w:rsid w:val="00D404E4"/>
+    <w:pPr>
+      <w:tabs>
+        <w:tab w:val="center" w:pos="4513"/>
+        <w:tab w:val="right" w:pos="9026"/>
+      </w:tabs>
+      <w:spacing w:after="0" w:line="240" w:lineRule="auto"/>
+    </w:pPr>
+  </w:style>
+  <w:style w:type="character" w:customStyle="1" w:styleId="HeaderChar">
+    <w:name w:val="Header Char"/>
+    <w:basedOn w:val="DefaultParagraphFont"/>
+    <w:link w:val="Header"/>
+    <w:uiPriority w:val="99"/>
+    <w:rsid w:val="00D404E4"/>
+  </w:style>
+  <w:style w:type="paragraph" w:styleId="Footer">
+    <w:name w:val="footer"/>
+    <w:basedOn w:val="Normal"/>
+    <w:link w:val="FooterChar"/>
+    <w:uiPriority w:val="99"/>
+    <w:unhideWhenUsed/>
+    <w:rsid w:val="00D404E4"/>
+    <w:pPr>
+      <w:tabs>
+        <w:tab w:val="center" w:pos="4513"/>
+        <w:tab w:val="right" w:pos="9026"/>
+      </w:tabs>
+      <w:spacing w:after="0" w:line="240" w:lineRule="auto"/>
+    </w:pPr>
+  </w:style>
+  <w:style w:type="character" w:customStyle="1" w:styleId="FooterChar">
+    <w:name w:val="Footer Char"/>
+    <w:basedOn w:val="DefaultParagraphFont"/>
+    <w:link w:val="Footer"/>
+    <w:uiPriority w:val="99"/>
+    <w:rsid w:val="00D404E4"/>
+  </w:style>
+  <w:style w:type="character" w:customStyle="1" w:styleId="Heading1Char">
+    <w:name w:val="Heading 1 Char"/>
+    <w:basedOn w:val="DefaultParagraphFont"/>
+    <w:link w:val="Heading1"/>
+    <w:uiPriority w:val="9"/>
+    <w:rsid w:val="006B30C3"/>
+    <w:rPr>
+      <w:rFonts w:asciiTheme="majorHAnsi" w:eastAsiaTheme="majorEastAsia" w:hAnsiTheme="majorHAnsi" w:cstheme="majorBidi"/>
+      <w:color w:val="2F5496" w:themeColor="accent1" w:themeShade="BF"/>
+      <w:sz w:val="32"/>
+      <w:szCs w:val="32"/>
+    </w:rPr>
+  </w:style>
+  <w:style w:type="paragraph" w:styleId="TOCHeading">
+    <w:name w:val="TOC Heading"/>
+    <w:basedOn w:val="Heading1"/>
+    <w:next w:val="Normal"/>
+    <w:uiPriority w:val="39"/>
+    <w:unhideWhenUsed/>
+    <w:qFormat/>
+    <w:rsid w:val="006B30C3"/>
+    <w:pPr>
+      <w:outlineLvl w:val="9"/>
+    </w:pPr>
+    <w:rPr>
+      <w:lang w:val="en-US"/>
+    </w:rPr>
+  </w:style>
+  <w:style w:type="paragraph" w:styleId="TOC1">
+    <w:name w:val="toc 1"/>
+    <w:basedOn w:val="Normal"/>
+    <w:next w:val="Normal"/>
+    <w:autoRedefine/>
+    <w:uiPriority w:val="39"/>
+    <w:unhideWhenUsed/>
+    <w:rsid w:val="006B30C3"/>
+    <w:pPr>
+      <w:spacing w:after="100"/>
+    </w:pPr>
+  </w:style>
+  <w:style w:type="character" w:styleId="Hyperlink">
+    <w:name w:val="Hyperlink"/>
+    <w:basedOn w:val="DefaultParagraphFont"/>
+    <w:uiPriority w:val="99"/>
+    <w:unhideWhenUsed/>
+    <w:rsid w:val="006B30C3"/>
+    <w:rPr>
+      <w:color w:val="0563C1" w:themeColor="hyperlink"/>
+      <w:u w:val="single"/>
+    </w:rPr>
+  </w:style>
+  <w:style w:type="paragraph" w:styleId="TOC2">
+    <w:name w:val="toc 2"/>
+    <w:basedOn w:val="Normal"/>
+    <w:next w:val="Normal"/>
+    <w:autoRedefine/>
+    <w:uiPriority w:val="39"/>
+    <w:unhideWhenUsed/>
+    <w:rsid w:val="006B30C3"/>
+    <w:pPr>
+      <w:spacing w:after="100"/>
+      <w:ind w:left="220"/>
+    </w:pPr>
+    <w:rPr>
+      <w:rFonts w:asciiTheme="minorHAnsi" w:eastAsiaTheme="minorEastAsia" w:hAnsiTheme="minorHAnsi"/>
+      <w:sz w:val="22"/>
+      <w:lang w:val="en-US"/>
+    </w:rPr>
+  </w:style>
+  <w:style w:type="paragraph" w:styleId="TOC3">
+    <w:name w:val="toc 3"/>
+    <w:basedOn w:val="Normal"/>
+    <w:next w:val="Normal"/>
+    <w:autoRedefine/>
+    <w:uiPriority w:val="39"/>
+    <w:unhideWhenUsed/>
+    <w:rsid w:val="006B30C3"/>
+    <w:pPr>
+      <w:spacing w:after="100"/>
+      <w:ind w:left="440"/>
+    </w:pPr>
+    <w:rPr>
+      <w:rFonts w:asciiTheme="minorHAnsi" w:eastAsiaTheme="minorEastAsia" w:hAnsiTheme="minorHAnsi"/>
+      <w:sz w:val="22"/>
+      <w:lang w:val="en-US"/>
+    </w:rPr>
+  </w:style>
+  <w:style w:type="character" w:customStyle="1" w:styleId="Heading2Char">
+    <w:name w:val="Heading 2 Char"/>
+    <w:basedOn w:val="DefaultParagraphFont"/>
+    <w:link w:val="Heading2"/>
+    <w:uiPriority w:val="9"/>
+    <w:semiHidden/>
+    <w:rsid w:val="006C7481"/>
+    <w:rPr>
+      <w:rFonts w:asciiTheme="majorHAnsi" w:eastAsiaTheme="majorEastAsia" w:hAnsiTheme="majorHAnsi" w:cstheme="majorBidi"/>
+      <w:color w:val="2F5496" w:themeColor="accent1" w:themeShade="BF"/>
+      <w:sz w:val="26"/>
+      <w:szCs w:val="26"/>
+    </w:rPr>
+  </w:style>
+  <w:style w:type="paragraph" w:styleId="ListParagraph">
+    <w:name w:val="List Paragraph"/>
+    <w:basedOn w:val="Normal"/>
+    <w:uiPriority w:val="34"/>
+    <w:qFormat/>
+    <w:rsid w:val="00C85732"/>
+    <w:pPr>
+      <w:ind w:left="720"/>
+      <w:contextualSpacing/>
+    </w:pPr>
+  </w:style>
+  <w:style w:type="paragraph" w:styleId="BalloonText">
+    <w:name w:val="Balloon Text"/>
+    <w:basedOn w:val="Normal"/>
+    <w:link w:val="BalloonTextChar"/>
+    <w:uiPriority w:val="99"/>
+    <w:semiHidden/>
+    <w:unhideWhenUsed/>
+    <w:rsid w:val="005E3889"/>
+    <w:pPr>
+      <w:spacing w:after="0" w:line="240" w:lineRule="auto"/>
+    </w:pPr>
+    <w:rPr>
+      <w:rFonts w:ascii="Tahoma" w:hAnsi="Tahoma" w:cs="Tahoma"/>
+      <w:sz w:val="16"/>
+      <w:szCs w:val="16"/>
+    </w:rPr>
+  </w:style>
+  <w:style w:type="character" w:customStyle="1" w:styleId="BalloonTextChar">
+    <w:name w:val="Balloon Text Char"/>
+    <w:basedOn w:val="DefaultParagraphFont"/>
+    <w:link w:val="BalloonText"/>
+    <w:uiPriority w:val="99"/>
+    <w:semiHidden/>
+    <w:rsid w:val="005E3889"/>
+    <w:rPr>
+      <w:rFonts w:ascii="Tahoma" w:hAnsi="Tahoma" w:cs="Tahoma"/>
+      <w:sz w:val="16"/>
+      <w:szCs w:val="16"/>
+    </w:rPr>
+  </w:style>
 </w:styles>
 </file>
 
@@ -4955,7 +5218,7 @@
     </a:clrScheme>
     <a:fontScheme name="Office">
       <a:majorFont>
-        <a:latin typeface="Calibri Light" panose="020F0302020204030204"/>
+        <a:latin typeface="Calibri Light"/>
         <a:ea typeface=""/>
         <a:cs typeface=""/>
         <a:font script="Jpan" typeface="游ゴシック Light"/>
@@ -5007,7 +5270,7 @@
         <a:font script="Tfng" typeface="Ebrima"/>
       </a:majorFont>
       <a:minorFont>
-        <a:latin typeface="Calibri" panose="020F0502020204030204"/>
+        <a:latin typeface="Calibri"/>
         <a:ea typeface=""/>
         <a:cs typeface=""/>
         <a:font script="Jpan" typeface="游明朝"/>
@@ -5201,7 +5464,7 @@
   <a:extraClrSchemeLst/>
   <a:extLst>
     <a:ext uri="{05A4C25C-085E-4340-85A3-A5531E510DB2}">
-      <thm15:themeFamily xmlns:thm15="http://schemas.microsoft.com/office/thememl/2012/main" name="Office Theme" id="{62F939B6-93AF-4DB8-9C6B-D6C7DFDC589F}" vid="{4A3C46E8-61CC-4603-A589-7422A47A8E4A}"/>
+      <thm15:themeFamily xmlns:thm15="http://schemas.microsoft.com/office/thememl/2012/main" xmlns="" name="Office Theme" id="{62F939B6-93AF-4DB8-9C6B-D6C7DFDC589F}" vid="{4A3C46E8-61CC-4603-A589-7422A47A8E4A}"/>
     </a:ext>
   </a:extLst>
 </a:theme>
@@ -5212,7 +5475,7 @@
 </file>
 
 <file path=customXml/itemProps1.xml><?xml version="1.0" encoding="utf-8"?>
-<ds:datastoreItem xmlns:ds="http://schemas.openxmlformats.org/officeDocument/2006/customXml" ds:itemID="{6E7941B0-2A91-49F7-B484-2FFC8371A342}">
+<ds:datastoreItem xmlns:ds="http://schemas.openxmlformats.org/officeDocument/2006/customXml" ds:itemID="{F40203E0-F0F1-4B50-B725-96B25D2D4404}">
   <ds:schemaRefs>
     <ds:schemaRef ds:uri="http://schemas.openxmlformats.org/officeDocument/2006/bibliography"/>
   </ds:schemaRefs>

</xml_diff>

<commit_message>
Update ChickenRun - full specs.docx
</commit_message>
<xml_diff>
--- a/ChickenRun - full specs.docx
+++ b/ChickenRun - full specs.docx
@@ -1,6 +1,6 @@
 
 <file path=word/document.xml><?xml version="1.0" encoding="utf-8"?>
-<w:document xmlns:wpc="http://schemas.microsoft.com/office/word/2010/wordprocessingCanvas" xmlns:mc="http://schemas.openxmlformats.org/markup-compatibility/2006" xmlns:o="urn:schemas-microsoft-com:office:office" xmlns:r="http://schemas.openxmlformats.org/officeDocument/2006/relationships" xmlns:m="http://schemas.openxmlformats.org/officeDocument/2006/math" xmlns:v="urn:schemas-microsoft-com:vml" xmlns:wp14="http://schemas.microsoft.com/office/word/2010/wordprocessingDrawing" xmlns:wp="http://schemas.openxmlformats.org/drawingml/2006/wordprocessingDrawing" xmlns:w10="urn:schemas-microsoft-com:office:word" xmlns:w="http://schemas.openxmlformats.org/wordprocessingml/2006/main" xmlns:w14="http://schemas.microsoft.com/office/word/2010/wordml" xmlns:wpg="http://schemas.microsoft.com/office/word/2010/wordprocessingGroup" xmlns:wpi="http://schemas.microsoft.com/office/word/2010/wordprocessingInk" xmlns:wne="http://schemas.microsoft.com/office/word/2006/wordml" xmlns:wps="http://schemas.microsoft.com/office/word/2010/wordprocessingShape" mc:Ignorable="w14 wp14">
+<w:document xmlns:wpc="http://schemas.microsoft.com/office/word/2010/wordprocessingCanvas" xmlns:cx="http://schemas.microsoft.com/office/drawing/2014/chartex" xmlns:cx1="http://schemas.microsoft.com/office/drawing/2015/9/8/chartex" xmlns:cx2="http://schemas.microsoft.com/office/drawing/2015/10/21/chartex" xmlns:cx3="http://schemas.microsoft.com/office/drawing/2016/5/9/chartex" xmlns:cx4="http://schemas.microsoft.com/office/drawing/2016/5/10/chartex" xmlns:cx5="http://schemas.microsoft.com/office/drawing/2016/5/11/chartex" xmlns:cx6="http://schemas.microsoft.com/office/drawing/2016/5/12/chartex" xmlns:cx7="http://schemas.microsoft.com/office/drawing/2016/5/13/chartex" xmlns:cx8="http://schemas.microsoft.com/office/drawing/2016/5/14/chartex" xmlns:mc="http://schemas.openxmlformats.org/markup-compatibility/2006" xmlns:aink="http://schemas.microsoft.com/office/drawing/2016/ink" xmlns:am3d="http://schemas.microsoft.com/office/drawing/2017/model3d" xmlns:o="urn:schemas-microsoft-com:office:office" xmlns:r="http://schemas.openxmlformats.org/officeDocument/2006/relationships" xmlns:m="http://schemas.openxmlformats.org/officeDocument/2006/math" xmlns:v="urn:schemas-microsoft-com:vml" xmlns:wp14="http://schemas.microsoft.com/office/word/2010/wordprocessingDrawing" xmlns:wp="http://schemas.openxmlformats.org/drawingml/2006/wordprocessingDrawing" xmlns:w10="urn:schemas-microsoft-com:office:word" xmlns:w="http://schemas.openxmlformats.org/wordprocessingml/2006/main" xmlns:w14="http://schemas.microsoft.com/office/word/2010/wordml" xmlns:w15="http://schemas.microsoft.com/office/word/2012/wordml" xmlns:w16cid="http://schemas.microsoft.com/office/word/2016/wordml/cid" xmlns:w16se="http://schemas.microsoft.com/office/word/2015/wordml/symex" xmlns:wpg="http://schemas.microsoft.com/office/word/2010/wordprocessingGroup" xmlns:wpi="http://schemas.microsoft.com/office/word/2010/wordprocessingInk" xmlns:wne="http://schemas.microsoft.com/office/word/2006/wordml" xmlns:wps="http://schemas.microsoft.com/office/word/2010/wordprocessingShape" mc:Ignorable="w14 w15 w16se w16cid wp14">
   <w:body>
     <w:p>
       <w:pPr>
@@ -43,6 +43,7 @@
           <w:lang w:val="en-US"/>
         </w:rPr>
       </w:pPr>
+      <w:proofErr w:type="spellStart"/>
       <w:r>
         <w:rPr>
           <w:rFonts w:eastAsia="Times New Roman"/>
@@ -52,7 +53,19 @@
           <w:szCs w:val="20"/>
           <w:lang w:val="en-US"/>
         </w:rPr>
-        <w:t>Specificații Software</w:t>
+        <w:t>Specificații</w:t>
+      </w:r>
+      <w:proofErr w:type="spellEnd"/>
+      <w:r>
+        <w:rPr>
+          <w:rFonts w:eastAsia="Times New Roman"/>
+          <w:b/>
+          <w:kern w:val="28"/>
+          <w:sz w:val="64"/>
+          <w:szCs w:val="20"/>
+          <w:lang w:val="en-US"/>
+        </w:rPr>
+        <w:t xml:space="preserve"> Software</w:t>
       </w:r>
     </w:p>
     <w:p>
@@ -68,6 +81,7 @@
           <w:lang w:val="en-US"/>
         </w:rPr>
       </w:pPr>
+      <w:proofErr w:type="spellStart"/>
       <w:r>
         <w:rPr>
           <w:rFonts w:eastAsia="Times New Roman"/>
@@ -79,6 +93,7 @@
         </w:rPr>
         <w:t>pentru</w:t>
       </w:r>
+      <w:proofErr w:type="spellEnd"/>
     </w:p>
     <w:p>
       <w:pPr>
@@ -93,6 +108,7 @@
           <w:lang w:val="en-US"/>
         </w:rPr>
       </w:pPr>
+      <w:proofErr w:type="spellStart"/>
       <w:r>
         <w:rPr>
           <w:rFonts w:eastAsia="Times New Roman"/>
@@ -104,6 +120,7 @@
         </w:rPr>
         <w:t>ChickenRun</w:t>
       </w:r>
+      <w:proofErr w:type="spellEnd"/>
     </w:p>
     <w:p>
       <w:pPr>
@@ -146,6 +163,7 @@
           <w:lang w:val="en-US"/>
         </w:rPr>
       </w:pPr>
+      <w:proofErr w:type="spellStart"/>
       <w:r>
         <w:rPr>
           <w:rFonts w:eastAsia="Times New Roman"/>
@@ -155,13 +173,10 @@
           <w:szCs w:val="20"/>
           <w:lang w:val="en-US"/>
         </w:rPr>
-        <w:t>Versiunea 1.0</w:t>
-      </w:r>
-    </w:p>
-    <w:p>
-      <w:pPr>
-        <w:spacing w:before="240" w:after="240" w:line="240" w:lineRule="auto"/>
-        <w:jc w:val="center"/>
+        <w:t>Versiunea</w:t>
+      </w:r>
+      <w:proofErr w:type="spellEnd"/>
+      <w:r>
         <w:rPr>
           <w:rFonts w:eastAsia="Times New Roman"/>
           <w:b/>
@@ -170,12 +185,13 @@
           <w:szCs w:val="20"/>
           <w:lang w:val="en-US"/>
         </w:rPr>
-      </w:pPr>
+        <w:t xml:space="preserve"> 1.0</w:t>
+      </w:r>
     </w:p>
     <w:p>
       <w:pPr>
         <w:spacing w:before="240" w:after="240" w:line="240" w:lineRule="auto"/>
-        <w:jc w:val="right"/>
+        <w:jc w:val="center"/>
         <w:rPr>
           <w:rFonts w:eastAsia="Times New Roman"/>
           <w:b/>
@@ -185,7 +201,11 @@
           <w:lang w:val="en-US"/>
         </w:rPr>
       </w:pPr>
-      <w:r>
+    </w:p>
+    <w:p>
+      <w:pPr>
+        <w:spacing w:before="240" w:after="240" w:line="240" w:lineRule="auto"/>
+        <w:jc w:val="right"/>
         <w:rPr>
           <w:rFonts w:eastAsia="Times New Roman"/>
           <w:b/>
@@ -194,8 +214,68 @@
           <w:szCs w:val="20"/>
           <w:lang w:val="en-US"/>
         </w:rPr>
-        <w:t>Realizat de Găină Lucian – Ionel</w:t>
-      </w:r>
+      </w:pPr>
+      <w:proofErr w:type="spellStart"/>
+      <w:r>
+        <w:rPr>
+          <w:rFonts w:eastAsia="Times New Roman"/>
+          <w:b/>
+          <w:kern w:val="28"/>
+          <w:sz w:val="28"/>
+          <w:szCs w:val="20"/>
+          <w:lang w:val="en-US"/>
+        </w:rPr>
+        <w:t>Realizat</w:t>
+      </w:r>
+      <w:proofErr w:type="spellEnd"/>
+      <w:r>
+        <w:rPr>
+          <w:rFonts w:eastAsia="Times New Roman"/>
+          <w:b/>
+          <w:kern w:val="28"/>
+          <w:sz w:val="28"/>
+          <w:szCs w:val="20"/>
+          <w:lang w:val="en-US"/>
+        </w:rPr>
+        <w:t xml:space="preserve"> de </w:t>
+      </w:r>
+      <w:proofErr w:type="spellStart"/>
+      <w:r>
+        <w:rPr>
+          <w:rFonts w:eastAsia="Times New Roman"/>
+          <w:b/>
+          <w:kern w:val="28"/>
+          <w:sz w:val="28"/>
+          <w:szCs w:val="20"/>
+          <w:lang w:val="en-US"/>
+        </w:rPr>
+        <w:t>Găină</w:t>
+      </w:r>
+      <w:proofErr w:type="spellEnd"/>
+      <w:r>
+        <w:rPr>
+          <w:rFonts w:eastAsia="Times New Roman"/>
+          <w:b/>
+          <w:kern w:val="28"/>
+          <w:sz w:val="28"/>
+          <w:szCs w:val="20"/>
+          <w:lang w:val="en-US"/>
+        </w:rPr>
+        <w:t xml:space="preserve"> Lucian – </w:t>
+      </w:r>
+      <w:proofErr w:type="spellStart"/>
+      <w:r>
+        <w:rPr>
+          <w:rFonts w:eastAsia="Times New Roman"/>
+          <w:b/>
+          <w:kern w:val="28"/>
+          <w:sz w:val="28"/>
+          <w:szCs w:val="20"/>
+          <w:lang w:val="en-US"/>
+        </w:rPr>
+        <w:t>Ionel</w:t>
+      </w:r>
+      <w:proofErr w:type="spellEnd"/>
     </w:p>
     <w:p>
       <w:pPr>
@@ -2277,7 +2357,7 @@
           <w:lang w:val="en-US"/>
         </w:rPr>
         <w:sectPr>
-          <w:headerReference w:type="default" r:id="rId9"/>
+          <w:headerReference w:type="default" r:id="rId8"/>
           <w:pgSz w:w="11906" w:h="16838"/>
           <w:pgMar w:top="1440" w:right="1440" w:bottom="1440" w:left="1440" w:header="708" w:footer="708" w:gutter="0"/>
           <w:cols w:space="708"/>
@@ -2379,13 +2459,53 @@
         <w:ind w:firstLine="375"/>
       </w:pPr>
       <w:r>
-        <w:t>Software-ul dezvoltat este un joc</w:t>
+        <w:t>Software-</w:t>
+      </w:r>
+      <w:proofErr w:type="spellStart"/>
+      <w:r>
+        <w:t>ul</w:t>
+      </w:r>
+      <w:proofErr w:type="spellEnd"/>
+      <w:r>
+        <w:t xml:space="preserve"> dezvoltat este un joc</w:t>
       </w:r>
       <w:r>
         <w:t xml:space="preserve"> pentru PC,</w:t>
       </w:r>
       <w:r>
-        <w:t xml:space="preserve"> de tipul endless running game, side scroller 2D, în care personajul este un pui.</w:t>
+        <w:t xml:space="preserve"> de tipul </w:t>
+      </w:r>
+      <w:proofErr w:type="spellStart"/>
+      <w:r>
+        <w:t>endless</w:t>
+      </w:r>
+      <w:proofErr w:type="spellEnd"/>
+      <w:r>
+        <w:t xml:space="preserve"> </w:t>
+      </w:r>
+      <w:proofErr w:type="spellStart"/>
+      <w:r>
+        <w:t>running</w:t>
+      </w:r>
+      <w:proofErr w:type="spellEnd"/>
+      <w:r>
+        <w:t xml:space="preserve"> game, </w:t>
+      </w:r>
+      <w:proofErr w:type="spellStart"/>
+      <w:r>
+        <w:t>side</w:t>
+      </w:r>
+      <w:proofErr w:type="spellEnd"/>
+      <w:r>
+        <w:t xml:space="preserve"> </w:t>
+      </w:r>
+      <w:proofErr w:type="spellStart"/>
+      <w:r>
+        <w:t>scroller</w:t>
+      </w:r>
+      <w:proofErr w:type="spellEnd"/>
+      <w:r>
+        <w:t xml:space="preserve"> 2D, în care personajul este un pui.</w:t>
       </w:r>
     </w:p>
     <w:p/>
@@ -2485,7 +2605,15 @@
         <w:ind w:firstLine="360"/>
       </w:pPr>
       <w:r>
-        <w:t>Software-ul este destinat sa funcționeze pe PC-uri/laptop-uri cu sistemul de operare Windows (7, 8, 10).</w:t>
+        <w:t>Software-</w:t>
+      </w:r>
+      <w:proofErr w:type="spellStart"/>
+      <w:r>
+        <w:t>ul</w:t>
+      </w:r>
+      <w:proofErr w:type="spellEnd"/>
+      <w:r>
+        <w:t xml:space="preserve"> este destinat sa funcționeze pe PC-uri/laptop-uri cu sistemul de operare Windows (7, 8, 10).</w:t>
       </w:r>
     </w:p>
     <w:p/>
@@ -2519,8 +2647,13 @@
       <w:r>
         <w:t xml:space="preserve">Dimensiunea aplicației va fi de maxim 1 GB. </w:t>
       </w:r>
-      <w:r>
-        <w:t>Device-ul pe care va rula jocul trebuie s</w:t>
+      <w:proofErr w:type="spellStart"/>
+      <w:r>
+        <w:t>Device-ul</w:t>
+      </w:r>
+      <w:proofErr w:type="spellEnd"/>
+      <w:r>
+        <w:t xml:space="preserve"> pe care va rula jocul trebuie s</w:t>
       </w:r>
       <w:r>
         <w:t>ă</w:t>
@@ -2645,12 +2778,40 @@
         <w:rPr>
           <w:szCs w:val="24"/>
         </w:rPr>
-        <w:t xml:space="preserve"> High Score. La </w:t>
-      </w:r>
+        <w:t xml:space="preserve"> </w:t>
+      </w:r>
+      <w:proofErr w:type="spellStart"/>
       <w:r>
         <w:rPr>
           <w:szCs w:val="24"/>
         </w:rPr>
+        <w:t>High</w:t>
+      </w:r>
+      <w:proofErr w:type="spellEnd"/>
+      <w:r>
+        <w:rPr>
+          <w:szCs w:val="24"/>
+        </w:rPr>
+        <w:t xml:space="preserve"> </w:t>
+      </w:r>
+      <w:proofErr w:type="spellStart"/>
+      <w:r>
+        <w:rPr>
+          <w:szCs w:val="24"/>
+        </w:rPr>
+        <w:t>Score</w:t>
+      </w:r>
+      <w:proofErr w:type="spellEnd"/>
+      <w:r>
+        <w:rPr>
+          <w:szCs w:val="24"/>
+        </w:rPr>
+        <w:t xml:space="preserve">. La </w:t>
+      </w:r>
+      <w:r>
+        <w:rPr>
+          <w:szCs w:val="24"/>
+        </w:rPr>
         <w:t>apăsarea</w:t>
       </w:r>
       <w:r>
@@ -2719,7 +2880,73 @@
         <w:rPr>
           <w:szCs w:val="24"/>
         </w:rPr>
-        <w:t xml:space="preserve">De asemenea personajul mai poate colecta superputeri (ex. scut, scor dublu). Scutul îi oferă utilizatorului posibilitatea de a continua jocul în cazul în care puiul se lovește de un obstacol. Funcția de scor dublu, dublează </w:t>
+        <w:t xml:space="preserve">De asemenea personajul mai poate colecta superputeri (ex. </w:t>
+      </w:r>
+      <w:r>
+        <w:rPr>
+          <w:szCs w:val="24"/>
+        </w:rPr>
+        <w:t>evitarea obstacolelor</w:t>
+      </w:r>
+      <w:r>
+        <w:rPr>
+          <w:szCs w:val="24"/>
+        </w:rPr>
+        <w:t xml:space="preserve">, scor dublu). </w:t>
+      </w:r>
+      <w:r>
+        <w:rPr>
+          <w:szCs w:val="24"/>
+        </w:rPr>
+        <w:t>Evitarea obstacolelor</w:t>
+      </w:r>
+      <w:r>
+        <w:rPr>
+          <w:szCs w:val="24"/>
+        </w:rPr>
+        <w:t xml:space="preserve"> îi oferă utilizatorului</w:t>
+      </w:r>
+      <w:r>
+        <w:rPr>
+          <w:szCs w:val="24"/>
+        </w:rPr>
+        <w:t xml:space="preserve"> posibilitatea de a continua jocul </w:t>
+      </w:r>
+      <w:proofErr w:type="spellStart"/>
+      <w:r>
+        <w:rPr>
+          <w:szCs w:val="24"/>
+        </w:rPr>
+        <w:t>fara</w:t>
+      </w:r>
+      <w:proofErr w:type="spellEnd"/>
+      <w:r>
+        <w:rPr>
+          <w:szCs w:val="24"/>
+        </w:rPr>
+        <w:t xml:space="preserve"> </w:t>
+      </w:r>
+      <w:proofErr w:type="spellStart"/>
+      <w:r>
+        <w:rPr>
+          <w:szCs w:val="24"/>
+        </w:rPr>
+        <w:t>aparitia</w:t>
+      </w:r>
+      <w:proofErr w:type="spellEnd"/>
+      <w:r>
+        <w:rPr>
+          <w:szCs w:val="24"/>
+        </w:rPr>
+        <w:t xml:space="preserve"> obstacolelor</w:t>
+      </w:r>
+      <w:bookmarkStart w:id="10" w:name="_GoBack"/>
+      <w:bookmarkEnd w:id="10"/>
+      <w:r>
+        <w:rPr>
+          <w:szCs w:val="24"/>
+        </w:rPr>
+        <w:t xml:space="preserve">. Funcția de scor dublu, dublează </w:t>
       </w:r>
       <w:r>
         <w:rPr>
@@ -2797,14 +3024,14 @@
         </w:rPr>
         <w:t xml:space="preserve"> </w:t>
       </w:r>
-      <w:bookmarkStart w:id="10" w:name="_Toc2793645"/>
+      <w:bookmarkStart w:id="11" w:name="_Toc2793645"/>
       <w:r>
         <w:rPr>
           <w:rFonts w:cs="Times New Roman"/>
         </w:rPr>
         <w:t>Interfața hardware</w:t>
       </w:r>
-      <w:bookmarkEnd w:id="10"/>
+      <w:bookmarkEnd w:id="11"/>
     </w:p>
     <w:p>
       <w:pPr>
@@ -2832,21 +3059,29 @@
         </w:rPr>
         <w:t xml:space="preserve"> </w:t>
       </w:r>
-      <w:bookmarkStart w:id="11" w:name="_Toc2793646"/>
+      <w:bookmarkStart w:id="12" w:name="_Toc2793646"/>
       <w:r>
         <w:rPr>
           <w:rFonts w:cs="Times New Roman"/>
         </w:rPr>
         <w:t>Interfața software</w:t>
       </w:r>
-      <w:bookmarkEnd w:id="11"/>
+      <w:bookmarkEnd w:id="12"/>
     </w:p>
     <w:p>
       <w:pPr>
         <w:ind w:firstLine="375"/>
       </w:pPr>
       <w:r>
-        <w:t>Proiectul va fi dezvoltat in Unity 2018.3.6f.</w:t>
+        <w:t xml:space="preserve">Proiectul va fi dezvoltat in </w:t>
+      </w:r>
+      <w:proofErr w:type="spellStart"/>
+      <w:r>
+        <w:t>Unity</w:t>
+      </w:r>
+      <w:proofErr w:type="spellEnd"/>
+      <w:r>
+        <w:t xml:space="preserve"> 2018.3.6f.</w:t>
       </w:r>
     </w:p>
     <w:p/>
@@ -2858,11 +3093,11 @@
           <w:numId w:val="1"/>
         </w:numPr>
       </w:pPr>
-      <w:bookmarkStart w:id="12" w:name="_Toc2793647"/>
+      <w:bookmarkStart w:id="13" w:name="_Toc2793647"/>
       <w:r>
         <w:t>Caracteristicile sistemului</w:t>
       </w:r>
-      <w:bookmarkEnd w:id="12"/>
+      <w:bookmarkEnd w:id="13"/>
     </w:p>
     <w:p>
       <w:pPr>
@@ -2875,11 +3110,11 @@
       <w:r>
         <w:t xml:space="preserve"> </w:t>
       </w:r>
-      <w:bookmarkStart w:id="13" w:name="_Toc2793648"/>
+      <w:bookmarkStart w:id="14" w:name="_Toc2793648"/>
       <w:r>
         <w:t>Fugă continuă</w:t>
       </w:r>
-      <w:bookmarkEnd w:id="13"/>
+      <w:bookmarkEnd w:id="14"/>
     </w:p>
     <w:p>
       <w:pPr>
@@ -3025,11 +3260,11 @@
         <w:lastRenderedPageBreak/>
         <w:t xml:space="preserve"> </w:t>
       </w:r>
-      <w:bookmarkStart w:id="14" w:name="_Toc2793649"/>
+      <w:bookmarkStart w:id="15" w:name="_Toc2793649"/>
       <w:r>
         <w:t>Evitarea obstacolelor</w:t>
       </w:r>
-      <w:bookmarkEnd w:id="14"/>
+      <w:bookmarkEnd w:id="15"/>
     </w:p>
     <w:p>
       <w:pPr>
@@ -3189,11 +3424,11 @@
       <w:r>
         <w:t xml:space="preserve"> </w:t>
       </w:r>
-      <w:bookmarkStart w:id="15" w:name="_Toc2793650"/>
+      <w:bookmarkStart w:id="16" w:name="_Toc2793650"/>
       <w:r>
         <w:t>Generarea scorului</w:t>
       </w:r>
-      <w:bookmarkEnd w:id="15"/>
+      <w:bookmarkEnd w:id="16"/>
     </w:p>
     <w:p>
       <w:pPr>
@@ -3340,11 +3575,11 @@
       <w:r>
         <w:t xml:space="preserve"> </w:t>
       </w:r>
-      <w:bookmarkStart w:id="16" w:name="_Toc2793651"/>
+      <w:bookmarkStart w:id="17" w:name="_Toc2793651"/>
       <w:r>
         <w:t>Colectarea semințelor</w:t>
       </w:r>
-      <w:bookmarkEnd w:id="16"/>
+      <w:bookmarkEnd w:id="17"/>
     </w:p>
     <w:p>
       <w:pPr>
@@ -3422,7 +3657,23 @@
         <w:t>când</w:t>
       </w:r>
       <w:r>
-        <w:t xml:space="preserve"> hitbox-ul puiului atinge hitbox-ul s</w:t>
+        <w:t xml:space="preserve"> </w:t>
+      </w:r>
+      <w:proofErr w:type="spellStart"/>
+      <w:r>
+        <w:t>hitbox-ul</w:t>
+      </w:r>
+      <w:proofErr w:type="spellEnd"/>
+      <w:r>
+        <w:t xml:space="preserve"> puiului atinge </w:t>
+      </w:r>
+      <w:proofErr w:type="spellStart"/>
+      <w:r>
+        <w:t>hitbox-ul</w:t>
+      </w:r>
+      <w:proofErr w:type="spellEnd"/>
+      <w:r>
+        <w:t xml:space="preserve"> s</w:t>
       </w:r>
       <w:r>
         <w:t>e</w:t>
@@ -3515,11 +3766,11 @@
         <w:lastRenderedPageBreak/>
         <w:t xml:space="preserve"> </w:t>
       </w:r>
-      <w:bookmarkStart w:id="17" w:name="_Toc2793652"/>
+      <w:bookmarkStart w:id="18" w:name="_Toc2793652"/>
       <w:r>
         <w:t>Colectarea superputerilor</w:t>
       </w:r>
-      <w:bookmarkEnd w:id="17"/>
+      <w:bookmarkEnd w:id="18"/>
     </w:p>
     <w:p>
       <w:pPr>
@@ -3585,7 +3836,23 @@
         <w:ind w:left="1416" w:firstLine="285"/>
       </w:pPr>
       <w:r>
-        <w:t>Puterea de distrugere a abstacolelor va distruge obstacolele din calea jucatorului pentru un anumit timp.</w:t>
+        <w:t xml:space="preserve">Puterea de distrugere a </w:t>
+      </w:r>
+      <w:proofErr w:type="spellStart"/>
+      <w:r>
+        <w:t>abstacolelor</w:t>
+      </w:r>
+      <w:proofErr w:type="spellEnd"/>
+      <w:r>
+        <w:t xml:space="preserve"> va distruge obstacolele din calea </w:t>
+      </w:r>
+      <w:proofErr w:type="spellStart"/>
+      <w:r>
+        <w:t>jucatorului</w:t>
+      </w:r>
+      <w:proofErr w:type="spellEnd"/>
+      <w:r>
+        <w:t xml:space="preserve"> pentru un anumit timp.</w:t>
       </w:r>
     </w:p>
     <w:p>
@@ -3654,16 +3921,30 @@
         </w:numPr>
       </w:pPr>
       <w:r>
-        <w:t>Sa se distruga obstacolele pe parcusrul puterii de distrugere</w:t>
+        <w:t xml:space="preserve">Sa se </w:t>
+      </w:r>
+      <w:proofErr w:type="spellStart"/>
+      <w:r>
+        <w:t>distruga</w:t>
+      </w:r>
+      <w:proofErr w:type="spellEnd"/>
+      <w:r>
+        <w:t xml:space="preserve"> obstacolele pe </w:t>
+      </w:r>
+      <w:proofErr w:type="spellStart"/>
+      <w:r>
+        <w:t>parcusrul</w:t>
+      </w:r>
+      <w:proofErr w:type="spellEnd"/>
+      <w:r>
+        <w:t xml:space="preserve"> puterii de distrugere</w:t>
       </w:r>
       <w:r>
         <w:t>.</w:t>
       </w:r>
-      <w:bookmarkStart w:id="18" w:name="_GoBack"/>
-      <w:bookmarkEnd w:id="18"/>
     </w:p>
     <w:sectPr>
-      <w:headerReference w:type="default" r:id="rId10"/>
+      <w:headerReference w:type="default" r:id="rId9"/>
       <w:pgSz w:w="11906" w:h="16838"/>
       <w:pgMar w:top="1440" w:right="1440" w:bottom="1440" w:left="1440" w:header="708" w:footer="708" w:gutter="0"/>
       <w:cols w:space="708"/>
@@ -3674,7 +3955,7 @@
 </file>
 
 <file path=word/endnotes.xml><?xml version="1.0" encoding="utf-8"?>
-<w:endnotes xmlns:wpc="http://schemas.microsoft.com/office/word/2010/wordprocessingCanvas" xmlns:mc="http://schemas.openxmlformats.org/markup-compatibility/2006" xmlns:o="urn:schemas-microsoft-com:office:office" xmlns:r="http://schemas.openxmlformats.org/officeDocument/2006/relationships" xmlns:m="http://schemas.openxmlformats.org/officeDocument/2006/math" xmlns:v="urn:schemas-microsoft-com:vml" xmlns:wp14="http://schemas.microsoft.com/office/word/2010/wordprocessingDrawing" xmlns:wp="http://schemas.openxmlformats.org/drawingml/2006/wordprocessingDrawing" xmlns:w10="urn:schemas-microsoft-com:office:word" xmlns:w="http://schemas.openxmlformats.org/wordprocessingml/2006/main" xmlns:w14="http://schemas.microsoft.com/office/word/2010/wordml" xmlns:wpg="http://schemas.microsoft.com/office/word/2010/wordprocessingGroup" xmlns:wpi="http://schemas.microsoft.com/office/word/2010/wordprocessingInk" xmlns:wne="http://schemas.microsoft.com/office/word/2006/wordml" xmlns:wps="http://schemas.microsoft.com/office/word/2010/wordprocessingShape" mc:Ignorable="w14 wp14">
+<w:endnotes xmlns:wpc="http://schemas.microsoft.com/office/word/2010/wordprocessingCanvas" xmlns:cx="http://schemas.microsoft.com/office/drawing/2014/chartex" xmlns:cx1="http://schemas.microsoft.com/office/drawing/2015/9/8/chartex" xmlns:cx2="http://schemas.microsoft.com/office/drawing/2015/10/21/chartex" xmlns:cx3="http://schemas.microsoft.com/office/drawing/2016/5/9/chartex" xmlns:cx4="http://schemas.microsoft.com/office/drawing/2016/5/10/chartex" xmlns:cx5="http://schemas.microsoft.com/office/drawing/2016/5/11/chartex" xmlns:cx6="http://schemas.microsoft.com/office/drawing/2016/5/12/chartex" xmlns:cx7="http://schemas.microsoft.com/office/drawing/2016/5/13/chartex" xmlns:cx8="http://schemas.microsoft.com/office/drawing/2016/5/14/chartex" xmlns:mc="http://schemas.openxmlformats.org/markup-compatibility/2006" xmlns:aink="http://schemas.microsoft.com/office/drawing/2016/ink" xmlns:am3d="http://schemas.microsoft.com/office/drawing/2017/model3d" xmlns:o="urn:schemas-microsoft-com:office:office" xmlns:r="http://schemas.openxmlformats.org/officeDocument/2006/relationships" xmlns:m="http://schemas.openxmlformats.org/officeDocument/2006/math" xmlns:v="urn:schemas-microsoft-com:vml" xmlns:wp14="http://schemas.microsoft.com/office/word/2010/wordprocessingDrawing" xmlns:wp="http://schemas.openxmlformats.org/drawingml/2006/wordprocessingDrawing" xmlns:w10="urn:schemas-microsoft-com:office:word" xmlns:w="http://schemas.openxmlformats.org/wordprocessingml/2006/main" xmlns:w14="http://schemas.microsoft.com/office/word/2010/wordml" xmlns:w15="http://schemas.microsoft.com/office/word/2012/wordml" xmlns:w16cid="http://schemas.microsoft.com/office/word/2016/wordml/cid" xmlns:w16se="http://schemas.microsoft.com/office/word/2015/wordml/symex" xmlns:wpg="http://schemas.microsoft.com/office/word/2010/wordprocessingGroup" xmlns:wpi="http://schemas.microsoft.com/office/word/2010/wordprocessingInk" xmlns:wne="http://schemas.microsoft.com/office/word/2006/wordml" xmlns:wps="http://schemas.microsoft.com/office/word/2010/wordprocessingShape" mc:Ignorable="w14 w15 w16se w16cid wp14">
   <w:endnote w:type="separator" w:id="-1">
     <w:p>
       <w:pPr>
@@ -3699,7 +3980,7 @@
 </file>
 
 <file path=word/footnotes.xml><?xml version="1.0" encoding="utf-8"?>
-<w:footnotes xmlns:wpc="http://schemas.microsoft.com/office/word/2010/wordprocessingCanvas" xmlns:mc="http://schemas.openxmlformats.org/markup-compatibility/2006" xmlns:o="urn:schemas-microsoft-com:office:office" xmlns:r="http://schemas.openxmlformats.org/officeDocument/2006/relationships" xmlns:m="http://schemas.openxmlformats.org/officeDocument/2006/math" xmlns:v="urn:schemas-microsoft-com:vml" xmlns:wp14="http://schemas.microsoft.com/office/word/2010/wordprocessingDrawing" xmlns:wp="http://schemas.openxmlformats.org/drawingml/2006/wordprocessingDrawing" xmlns:w10="urn:schemas-microsoft-com:office:word" xmlns:w="http://schemas.openxmlformats.org/wordprocessingml/2006/main" xmlns:w14="http://schemas.microsoft.com/office/word/2010/wordml" xmlns:wpg="http://schemas.microsoft.com/office/word/2010/wordprocessingGroup" xmlns:wpi="http://schemas.microsoft.com/office/word/2010/wordprocessingInk" xmlns:wne="http://schemas.microsoft.com/office/word/2006/wordml" xmlns:wps="http://schemas.microsoft.com/office/word/2010/wordprocessingShape" mc:Ignorable="w14 wp14">
+<w:footnotes xmlns:wpc="http://schemas.microsoft.com/office/word/2010/wordprocessingCanvas" xmlns:cx="http://schemas.microsoft.com/office/drawing/2014/chartex" xmlns:cx1="http://schemas.microsoft.com/office/drawing/2015/9/8/chartex" xmlns:cx2="http://schemas.microsoft.com/office/drawing/2015/10/21/chartex" xmlns:cx3="http://schemas.microsoft.com/office/drawing/2016/5/9/chartex" xmlns:cx4="http://schemas.microsoft.com/office/drawing/2016/5/10/chartex" xmlns:cx5="http://schemas.microsoft.com/office/drawing/2016/5/11/chartex" xmlns:cx6="http://schemas.microsoft.com/office/drawing/2016/5/12/chartex" xmlns:cx7="http://schemas.microsoft.com/office/drawing/2016/5/13/chartex" xmlns:cx8="http://schemas.microsoft.com/office/drawing/2016/5/14/chartex" xmlns:mc="http://schemas.openxmlformats.org/markup-compatibility/2006" xmlns:aink="http://schemas.microsoft.com/office/drawing/2016/ink" xmlns:am3d="http://schemas.microsoft.com/office/drawing/2017/model3d" xmlns:o="urn:schemas-microsoft-com:office:office" xmlns:r="http://schemas.openxmlformats.org/officeDocument/2006/relationships" xmlns:m="http://schemas.openxmlformats.org/officeDocument/2006/math" xmlns:v="urn:schemas-microsoft-com:vml" xmlns:wp14="http://schemas.microsoft.com/office/word/2010/wordprocessingDrawing" xmlns:wp="http://schemas.openxmlformats.org/drawingml/2006/wordprocessingDrawing" xmlns:w10="urn:schemas-microsoft-com:office:word" xmlns:w="http://schemas.openxmlformats.org/wordprocessingml/2006/main" xmlns:w14="http://schemas.microsoft.com/office/word/2010/wordml" xmlns:w15="http://schemas.microsoft.com/office/word/2012/wordml" xmlns:w16cid="http://schemas.microsoft.com/office/word/2016/wordml/cid" xmlns:w16se="http://schemas.microsoft.com/office/word/2015/wordml/symex" xmlns:wpg="http://schemas.microsoft.com/office/word/2010/wordprocessingGroup" xmlns:wpi="http://schemas.microsoft.com/office/word/2010/wordprocessingInk" xmlns:wne="http://schemas.microsoft.com/office/word/2006/wordml" xmlns:wps="http://schemas.microsoft.com/office/word/2010/wordprocessingShape" mc:Ignorable="w14 w15 w16se w16cid wp14">
   <w:footnote w:type="separator" w:id="-1">
     <w:p>
       <w:pPr>
@@ -3724,7 +4005,7 @@
 </file>
 
 <file path=word/header1.xml><?xml version="1.0" encoding="utf-8"?>
-<w:hdr xmlns:wpc="http://schemas.microsoft.com/office/word/2010/wordprocessingCanvas" xmlns:mc="http://schemas.openxmlformats.org/markup-compatibility/2006" xmlns:o="urn:schemas-microsoft-com:office:office" xmlns:r="http://schemas.openxmlformats.org/officeDocument/2006/relationships" xmlns:m="http://schemas.openxmlformats.org/officeDocument/2006/math" xmlns:v="urn:schemas-microsoft-com:vml" xmlns:wp14="http://schemas.microsoft.com/office/word/2010/wordprocessingDrawing" xmlns:wp="http://schemas.openxmlformats.org/drawingml/2006/wordprocessingDrawing" xmlns:w10="urn:schemas-microsoft-com:office:word" xmlns:w="http://schemas.openxmlformats.org/wordprocessingml/2006/main" xmlns:w14="http://schemas.microsoft.com/office/word/2010/wordml" xmlns:wpg="http://schemas.microsoft.com/office/word/2010/wordprocessingGroup" xmlns:wpi="http://schemas.microsoft.com/office/word/2010/wordprocessingInk" xmlns:wne="http://schemas.microsoft.com/office/word/2006/wordml" xmlns:wps="http://schemas.microsoft.com/office/word/2010/wordprocessingShape" mc:Ignorable="w14 wp14">
+<w:hdr xmlns:wpc="http://schemas.microsoft.com/office/word/2010/wordprocessingCanvas" xmlns:cx="http://schemas.microsoft.com/office/drawing/2014/chartex" xmlns:cx1="http://schemas.microsoft.com/office/drawing/2015/9/8/chartex" xmlns:cx2="http://schemas.microsoft.com/office/drawing/2015/10/21/chartex" xmlns:cx3="http://schemas.microsoft.com/office/drawing/2016/5/9/chartex" xmlns:cx4="http://schemas.microsoft.com/office/drawing/2016/5/10/chartex" xmlns:cx5="http://schemas.microsoft.com/office/drawing/2016/5/11/chartex" xmlns:cx6="http://schemas.microsoft.com/office/drawing/2016/5/12/chartex" xmlns:cx7="http://schemas.microsoft.com/office/drawing/2016/5/13/chartex" xmlns:cx8="http://schemas.microsoft.com/office/drawing/2016/5/14/chartex" xmlns:mc="http://schemas.openxmlformats.org/markup-compatibility/2006" xmlns:aink="http://schemas.microsoft.com/office/drawing/2016/ink" xmlns:am3d="http://schemas.microsoft.com/office/drawing/2017/model3d" xmlns:o="urn:schemas-microsoft-com:office:office" xmlns:r="http://schemas.openxmlformats.org/officeDocument/2006/relationships" xmlns:m="http://schemas.openxmlformats.org/officeDocument/2006/math" xmlns:v="urn:schemas-microsoft-com:vml" xmlns:wp14="http://schemas.microsoft.com/office/word/2010/wordprocessingDrawing" xmlns:wp="http://schemas.openxmlformats.org/drawingml/2006/wordprocessingDrawing" xmlns:w10="urn:schemas-microsoft-com:office:word" xmlns:w="http://schemas.openxmlformats.org/wordprocessingml/2006/main" xmlns:w14="http://schemas.microsoft.com/office/word/2010/wordml" xmlns:w15="http://schemas.microsoft.com/office/word/2012/wordml" xmlns:w16cid="http://schemas.microsoft.com/office/word/2016/wordml/cid" xmlns:w16se="http://schemas.microsoft.com/office/word/2015/wordml/symex" xmlns:wpg="http://schemas.microsoft.com/office/word/2010/wordprocessingGroup" xmlns:wpi="http://schemas.microsoft.com/office/word/2010/wordprocessingInk" xmlns:wne="http://schemas.microsoft.com/office/word/2006/wordml" xmlns:wps="http://schemas.microsoft.com/office/word/2010/wordprocessingShape" mc:Ignorable="w14 w15 w16se w16cid wp14">
   <w:p>
     <w:pPr>
       <w:pStyle w:val="Header"/>
@@ -3738,8 +4019,17 @@
         <w:b/>
         <w:i/>
       </w:rPr>
-      <w:t>Specificații Software pentru ChickenRun</w:t>
+      <w:t xml:space="preserve">Specificații Software pentru </w:t>
     </w:r>
+    <w:proofErr w:type="spellStart"/>
+    <w:r>
+      <w:rPr>
+        <w:b/>
+        <w:i/>
+      </w:rPr>
+      <w:t>ChickenRun</w:t>
+    </w:r>
+    <w:proofErr w:type="spellEnd"/>
     <w:r>
       <w:rPr>
         <w:b/>
@@ -3795,7 +4085,7 @@
 </file>
 
 <file path=word/header2.xml><?xml version="1.0" encoding="utf-8"?>
-<w:hdr xmlns:wpc="http://schemas.microsoft.com/office/word/2010/wordprocessingCanvas" xmlns:mc="http://schemas.openxmlformats.org/markup-compatibility/2006" xmlns:o="urn:schemas-microsoft-com:office:office" xmlns:r="http://schemas.openxmlformats.org/officeDocument/2006/relationships" xmlns:m="http://schemas.openxmlformats.org/officeDocument/2006/math" xmlns:v="urn:schemas-microsoft-com:vml" xmlns:wp14="http://schemas.microsoft.com/office/word/2010/wordprocessingDrawing" xmlns:wp="http://schemas.openxmlformats.org/drawingml/2006/wordprocessingDrawing" xmlns:w10="urn:schemas-microsoft-com:office:word" xmlns:w="http://schemas.openxmlformats.org/wordprocessingml/2006/main" xmlns:w14="http://schemas.microsoft.com/office/word/2010/wordml" xmlns:wpg="http://schemas.microsoft.com/office/word/2010/wordprocessingGroup" xmlns:wpi="http://schemas.microsoft.com/office/word/2010/wordprocessingInk" xmlns:wne="http://schemas.microsoft.com/office/word/2006/wordml" xmlns:wps="http://schemas.microsoft.com/office/word/2010/wordprocessingShape" mc:Ignorable="w14 wp14">
+<w:hdr xmlns:wpc="http://schemas.microsoft.com/office/word/2010/wordprocessingCanvas" xmlns:cx="http://schemas.microsoft.com/office/drawing/2014/chartex" xmlns:cx1="http://schemas.microsoft.com/office/drawing/2015/9/8/chartex" xmlns:cx2="http://schemas.microsoft.com/office/drawing/2015/10/21/chartex" xmlns:cx3="http://schemas.microsoft.com/office/drawing/2016/5/9/chartex" xmlns:cx4="http://schemas.microsoft.com/office/drawing/2016/5/10/chartex" xmlns:cx5="http://schemas.microsoft.com/office/drawing/2016/5/11/chartex" xmlns:cx6="http://schemas.microsoft.com/office/drawing/2016/5/12/chartex" xmlns:cx7="http://schemas.microsoft.com/office/drawing/2016/5/13/chartex" xmlns:cx8="http://schemas.microsoft.com/office/drawing/2016/5/14/chartex" xmlns:mc="http://schemas.openxmlformats.org/markup-compatibility/2006" xmlns:aink="http://schemas.microsoft.com/office/drawing/2016/ink" xmlns:am3d="http://schemas.microsoft.com/office/drawing/2017/model3d" xmlns:o="urn:schemas-microsoft-com:office:office" xmlns:r="http://schemas.openxmlformats.org/officeDocument/2006/relationships" xmlns:m="http://schemas.openxmlformats.org/officeDocument/2006/math" xmlns:v="urn:schemas-microsoft-com:vml" xmlns:wp14="http://schemas.microsoft.com/office/word/2010/wordprocessingDrawing" xmlns:wp="http://schemas.openxmlformats.org/drawingml/2006/wordprocessingDrawing" xmlns:w10="urn:schemas-microsoft-com:office:word" xmlns:w="http://schemas.openxmlformats.org/wordprocessingml/2006/main" xmlns:w14="http://schemas.microsoft.com/office/word/2010/wordml" xmlns:w15="http://schemas.microsoft.com/office/word/2012/wordml" xmlns:w16cid="http://schemas.microsoft.com/office/word/2016/wordml/cid" xmlns:w16se="http://schemas.microsoft.com/office/word/2015/wordml/symex" xmlns:wpg="http://schemas.microsoft.com/office/word/2010/wordprocessingGroup" xmlns:wpi="http://schemas.microsoft.com/office/word/2010/wordprocessingInk" xmlns:wne="http://schemas.microsoft.com/office/word/2006/wordml" xmlns:wps="http://schemas.microsoft.com/office/word/2010/wordprocessingShape" mc:Ignorable="w14 w15 w16se w16cid wp14">
   <w:p>
     <w:pPr>
       <w:pStyle w:val="Header"/>
@@ -3809,8 +4099,17 @@
         <w:b/>
         <w:i/>
       </w:rPr>
-      <w:t>Specificații Software pentru ChickenRun</w:t>
+      <w:t xml:space="preserve">Specificații Software pentru </w:t>
     </w:r>
+    <w:proofErr w:type="spellStart"/>
+    <w:r>
+      <w:rPr>
+        <w:b/>
+        <w:i/>
+      </w:rPr>
+      <w:t>ChickenRun</w:t>
+    </w:r>
+    <w:proofErr w:type="spellEnd"/>
     <w:r>
       <w:rPr>
         <w:b/>
@@ -3866,8 +4165,8 @@
 </file>
 
 <file path=word/numbering.xml><?xml version="1.0" encoding="utf-8"?>
-<w:numbering xmlns:wpc="http://schemas.microsoft.com/office/word/2010/wordprocessingCanvas" xmlns:mc="http://schemas.openxmlformats.org/markup-compatibility/2006" xmlns:o="urn:schemas-microsoft-com:office:office" xmlns:r="http://schemas.openxmlformats.org/officeDocument/2006/relationships" xmlns:m="http://schemas.openxmlformats.org/officeDocument/2006/math" xmlns:v="urn:schemas-microsoft-com:vml" xmlns:wp14="http://schemas.microsoft.com/office/word/2010/wordprocessingDrawing" xmlns:wp="http://schemas.openxmlformats.org/drawingml/2006/wordprocessingDrawing" xmlns:w10="urn:schemas-microsoft-com:office:word" xmlns:w="http://schemas.openxmlformats.org/wordprocessingml/2006/main" xmlns:w14="http://schemas.microsoft.com/office/word/2010/wordml" xmlns:wpg="http://schemas.microsoft.com/office/word/2010/wordprocessingGroup" xmlns:wpi="http://schemas.microsoft.com/office/word/2010/wordprocessingInk" xmlns:wne="http://schemas.microsoft.com/office/word/2006/wordml" xmlns:wps="http://schemas.microsoft.com/office/word/2010/wordprocessingShape" mc:Ignorable="w14 wp14">
-  <w:abstractNum w:abstractNumId="0">
+<w:numbering xmlns:wpc="http://schemas.microsoft.com/office/word/2010/wordprocessingCanvas" xmlns:cx="http://schemas.microsoft.com/office/drawing/2014/chartex" xmlns:cx1="http://schemas.microsoft.com/office/drawing/2015/9/8/chartex" xmlns:cx2="http://schemas.microsoft.com/office/drawing/2015/10/21/chartex" xmlns:cx3="http://schemas.microsoft.com/office/drawing/2016/5/9/chartex" xmlns:cx4="http://schemas.microsoft.com/office/drawing/2016/5/10/chartex" xmlns:cx5="http://schemas.microsoft.com/office/drawing/2016/5/11/chartex" xmlns:cx6="http://schemas.microsoft.com/office/drawing/2016/5/12/chartex" xmlns:cx7="http://schemas.microsoft.com/office/drawing/2016/5/13/chartex" xmlns:cx8="http://schemas.microsoft.com/office/drawing/2016/5/14/chartex" xmlns:mc="http://schemas.openxmlformats.org/markup-compatibility/2006" xmlns:aink="http://schemas.microsoft.com/office/drawing/2016/ink" xmlns:am3d="http://schemas.microsoft.com/office/drawing/2017/model3d" xmlns:o="urn:schemas-microsoft-com:office:office" xmlns:r="http://schemas.openxmlformats.org/officeDocument/2006/relationships" xmlns:m="http://schemas.openxmlformats.org/officeDocument/2006/math" xmlns:v="urn:schemas-microsoft-com:vml" xmlns:wp14="http://schemas.microsoft.com/office/word/2010/wordprocessingDrawing" xmlns:wp="http://schemas.openxmlformats.org/drawingml/2006/wordprocessingDrawing" xmlns:w10="urn:schemas-microsoft-com:office:word" xmlns:w="http://schemas.openxmlformats.org/wordprocessingml/2006/main" xmlns:w14="http://schemas.microsoft.com/office/word/2010/wordml" xmlns:w15="http://schemas.microsoft.com/office/word/2012/wordml" xmlns:w16cid="http://schemas.microsoft.com/office/word/2016/wordml/cid" xmlns:w16se="http://schemas.microsoft.com/office/word/2015/wordml/symex" xmlns:wpg="http://schemas.microsoft.com/office/word/2010/wordprocessingGroup" xmlns:wpi="http://schemas.microsoft.com/office/word/2010/wordprocessingInk" xmlns:wne="http://schemas.microsoft.com/office/word/2006/wordml" xmlns:wps="http://schemas.microsoft.com/office/word/2010/wordprocessingShape" mc:Ignorable="w14 w15 w16se w16cid wp14">
+  <w:abstractNum w:abstractNumId="0" w15:restartNumberingAfterBreak="0">
     <w:nsid w:val="2C0047FE"/>
     <w:multiLevelType w:val="hybridMultilevel"/>
     <w:tmpl w:val="1EA27F30"/>
@@ -3953,7 +4252,7 @@
       </w:pPr>
     </w:lvl>
   </w:abstractNum>
-  <w:abstractNum w:abstractNumId="1">
+  <w:abstractNum w:abstractNumId="1" w15:restartNumberingAfterBreak="0">
     <w:nsid w:val="4097225C"/>
     <w:multiLevelType w:val="hybridMultilevel"/>
     <w:tmpl w:val="A8A8C5C6"/>
@@ -4066,7 +4365,7 @@
       </w:rPr>
     </w:lvl>
   </w:abstractNum>
-  <w:abstractNum w:abstractNumId="2">
+  <w:abstractNum w:abstractNumId="2" w15:restartNumberingAfterBreak="0">
     <w:nsid w:val="77BA619C"/>
     <w:multiLevelType w:val="multilevel"/>
     <w:tmpl w:val="21F408E6"/>
@@ -4200,7 +4499,7 @@
 </file>
 
 <file path=word/styles.xml><?xml version="1.0" encoding="utf-8"?>
-<w:styles xmlns:mc="http://schemas.openxmlformats.org/markup-compatibility/2006" xmlns:r="http://schemas.openxmlformats.org/officeDocument/2006/relationships" xmlns:w="http://schemas.openxmlformats.org/wordprocessingml/2006/main" xmlns:w14="http://schemas.microsoft.com/office/word/2010/wordml" mc:Ignorable="w14">
+<w:styles xmlns:mc="http://schemas.openxmlformats.org/markup-compatibility/2006" xmlns:r="http://schemas.openxmlformats.org/officeDocument/2006/relationships" xmlns:w="http://schemas.openxmlformats.org/wordprocessingml/2006/main" xmlns:w14="http://schemas.microsoft.com/office/word/2010/wordml" xmlns:w15="http://schemas.microsoft.com/office/word/2012/wordml" xmlns:w16cid="http://schemas.microsoft.com/office/word/2016/wordml/cid" xmlns:w16se="http://schemas.microsoft.com/office/word/2015/wordml/symex" mc:Ignorable="w14 w15 w16se w16cid">
   <w:docDefaults>
     <w:rPrDefault>
       <w:rPr>
@@ -4216,632 +4515,383 @@
       </w:pPr>
     </w:pPrDefault>
   </w:docDefaults>
-  <w:latentStyles w:defLockedState="0" w:defUIPriority="99" w:defSemiHidden="1" w:defUnhideWhenUsed="1" w:defQFormat="0" w:count="267">
-    <w:lsdException w:name="Normal" w:semiHidden="0" w:uiPriority="0" w:unhideWhenUsed="0" w:qFormat="1"/>
-    <w:lsdException w:name="heading 1" w:semiHidden="0" w:uiPriority="9" w:unhideWhenUsed="0" w:qFormat="1"/>
-    <w:lsdException w:name="heading 2" w:uiPriority="9" w:qFormat="1"/>
-    <w:lsdException w:name="heading 3" w:uiPriority="9" w:qFormat="1"/>
-    <w:lsdException w:name="heading 4" w:uiPriority="9" w:qFormat="1"/>
-    <w:lsdException w:name="heading 5" w:uiPriority="9" w:qFormat="1"/>
-    <w:lsdException w:name="heading 6" w:uiPriority="9" w:qFormat="1"/>
-    <w:lsdException w:name="heading 7" w:uiPriority="9" w:qFormat="1"/>
-    <w:lsdException w:name="heading 8" w:uiPriority="9" w:qFormat="1"/>
-    <w:lsdException w:name="heading 9" w:uiPriority="9" w:qFormat="1"/>
-    <w:lsdException w:name="toc 1" w:uiPriority="39"/>
-    <w:lsdException w:name="toc 2" w:uiPriority="39"/>
-    <w:lsdException w:name="toc 3" w:uiPriority="39"/>
-    <w:lsdException w:name="toc 4" w:uiPriority="39"/>
-    <w:lsdException w:name="toc 5" w:uiPriority="39"/>
-    <w:lsdException w:name="toc 6" w:uiPriority="39"/>
-    <w:lsdException w:name="toc 7" w:uiPriority="39"/>
-    <w:lsdException w:name="toc 8" w:uiPriority="39"/>
-    <w:lsdException w:name="toc 9" w:uiPriority="39"/>
-    <w:lsdException w:name="caption" w:uiPriority="35" w:qFormat="1"/>
-    <w:lsdException w:name="Title" w:semiHidden="0" w:uiPriority="10" w:unhideWhenUsed="0" w:qFormat="1"/>
-    <w:lsdException w:name="Default Paragraph Font" w:uiPriority="1"/>
-    <w:lsdException w:name="Subtitle" w:semiHidden="0" w:uiPriority="11" w:unhideWhenUsed="0" w:qFormat="1"/>
-    <w:lsdException w:name="Strong" w:semiHidden="0" w:uiPriority="22" w:unhideWhenUsed="0" w:qFormat="1"/>
-    <w:lsdException w:name="Emphasis" w:semiHidden="0" w:uiPriority="20" w:unhideWhenUsed="0" w:qFormat="1"/>
-    <w:lsdException w:name="Table Grid" w:semiHidden="0" w:uiPriority="39" w:unhideWhenUsed="0"/>
-    <w:lsdException w:name="Placeholder Text" w:unhideWhenUsed="0"/>
-    <w:lsdException w:name="No Spacing" w:semiHidden="0" w:uiPriority="1" w:unhideWhenUsed="0" w:qFormat="1"/>
-    <w:lsdException w:name="Light Shading" w:semiHidden="0" w:uiPriority="60" w:unhideWhenUsed="0"/>
-    <w:lsdException w:name="Light List" w:semiHidden="0" w:uiPriority="61" w:unhideWhenUsed="0"/>
-    <w:lsdException w:name="Light Grid" w:semiHidden="0" w:uiPriority="62" w:unhideWhenUsed="0"/>
-    <w:lsdException w:name="Medium Shading 1" w:semiHidden="0" w:uiPriority="63" w:unhideWhenUsed="0"/>
-    <w:lsdException w:name="Medium Shading 2" w:semiHidden="0" w:uiPriority="64" w:unhideWhenUsed="0"/>
-    <w:lsdException w:name="Medium List 1" w:semiHidden="0" w:uiPriority="65" w:unhideWhenUsed="0"/>
-    <w:lsdException w:name="Medium List 2" w:semiHidden="0" w:uiPriority="66" w:unhideWhenUsed="0"/>
-    <w:lsdException w:name="Medium Grid 1" w:semiHidden="0" w:uiPriority="67" w:unhideWhenUsed="0"/>
-    <w:lsdException w:name="Medium Grid 2" w:semiHidden="0" w:uiPriority="68" w:unhideWhenUsed="0"/>
-    <w:lsdException w:name="Medium Grid 3" w:semiHidden="0" w:uiPriority="69" w:unhideWhenUsed="0"/>
-    <w:lsdException w:name="Dark List" w:semiHidden="0" w:uiPriority="70" w:unhideWhenUsed="0"/>
-    <w:lsdException w:name="Colorful Shading" w:semiHidden="0" w:uiPriority="71" w:unhideWhenUsed="0"/>
-    <w:lsdException w:name="Colorful List" w:semiHidden="0" w:uiPriority="72" w:unhideWhenUsed="0"/>
-    <w:lsdException w:name="Colorful Grid" w:semiHidden="0" w:uiPriority="73" w:unhideWhenUsed="0"/>
-    <w:lsdException w:name="Light Shading Accent 1" w:semiHidden="0" w:uiPriority="60" w:unhideWhenUsed="0"/>
-    <w:lsdException w:name="Light List Accent 1" w:semiHidden="0" w:uiPriority="61" w:unhideWhenUsed="0"/>
-    <w:lsdException w:name="Light Grid Accent 1" w:semiHidden="0" w:uiPriority="62" w:unhideWhenUsed="0"/>
-    <w:lsdException w:name="Medium Shading 1 Accent 1" w:semiHidden="0" w:uiPriority="63" w:unhideWhenUsed="0"/>
-    <w:lsdException w:name="Medium Shading 2 Accent 1" w:semiHidden="0" w:uiPriority="64" w:unhideWhenUsed="0"/>
-    <w:lsdException w:name="Medium List 1 Accent 1" w:semiHidden="0" w:uiPriority="65" w:unhideWhenUsed="0"/>
-    <w:lsdException w:name="Revision" w:unhideWhenUsed="0"/>
-    <w:lsdException w:name="List Paragraph" w:semiHidden="0" w:uiPriority="34" w:unhideWhenUsed="0" w:qFormat="1"/>
-    <w:lsdException w:name="Quote" w:semiHidden="0" w:uiPriority="29" w:unhideWhenUsed="0" w:qFormat="1"/>
-    <w:lsdException w:name="Intense Quote" w:semiHidden="0" w:uiPriority="30" w:unhideWhenUsed="0" w:qFormat="1"/>
-    <w:lsdException w:name="Medium List 2 Accent 1" w:semiHidden="0" w:uiPriority="66" w:unhideWhenUsed="0"/>
-    <w:lsdException w:name="Medium Grid 1 Accent 1" w:semiHidden="0" w:uiPriority="67" w:unhideWhenUsed="0"/>
-    <w:lsdException w:name="Medium Grid 2 Accent 1" w:semiHidden="0" w:uiPriority="68" w:unhideWhenUsed="0"/>
-    <w:lsdException w:name="Medium Grid 3 Accent 1" w:semiHidden="0" w:uiPriority="69" w:unhideWhenUsed="0"/>
-    <w:lsdException w:name="Dark List Accent 1" w:semiHidden="0" w:uiPriority="70" w:unhideWhenUsed="0"/>
-    <w:lsdException w:name="Colorful Shading Accent 1" w:semiHidden="0" w:uiPriority="71" w:unhideWhenUsed="0"/>
-    <w:lsdException w:name="Colorful List Accent 1" w:semiHidden="0" w:uiPriority="72" w:unhideWhenUsed="0"/>
-    <w:lsdException w:name="Colorful Grid Accent 1" w:semiHidden="0" w:uiPriority="73" w:unhideWhenUsed="0"/>
-    <w:lsdException w:name="Light Shading Accent 2" w:semiHidden="0" w:uiPriority="60" w:unhideWhenUsed="0"/>
-    <w:lsdException w:name="Light List Accent 2" w:semiHidden="0" w:uiPriority="61" w:unhideWhenUsed="0"/>
-    <w:lsdException w:name="Light Grid Accent 2" w:semiHidden="0" w:uiPriority="62" w:unhideWhenUsed="0"/>
-    <w:lsdException w:name="Medium Shading 1 Accent 2" w:semiHidden="0" w:uiPriority="63" w:unhideWhenUsed="0"/>
-    <w:lsdException w:name="Medium Shading 2 Accent 2" w:semiHidden="0" w:uiPriority="64" w:unhideWhenUsed="0"/>
-    <w:lsdException w:name="Medium List 1 Accent 2" w:semiHidden="0" w:uiPriority="65" w:unhideWhenUsed="0"/>
-    <w:lsdException w:name="Medium List 2 Accent 2" w:semiHidden="0" w:uiPriority="66" w:unhideWhenUsed="0"/>
-    <w:lsdException w:name="Medium Grid 1 Accent 2" w:semiHidden="0" w:uiPriority="67" w:unhideWhenUsed="0"/>
-    <w:lsdException w:name="Medium Grid 2 Accent 2" w:semiHidden="0" w:uiPriority="68" w:unhideWhenUsed="0"/>
-    <w:lsdException w:name="Medium Grid 3 Accent 2" w:semiHidden="0" w:uiPriority="69" w:unhideWhenUsed="0"/>
-    <w:lsdException w:name="Dark List Accent 2" w:semiHidden="0" w:uiPriority="70" w:unhideWhenUsed="0"/>
-    <w:lsdException w:name="Colorful Shading Accent 2" w:semiHidden="0" w:uiPriority="71" w:unhideWhenUsed="0"/>
-    <w:lsdException w:name="Colorful List Accent 2" w:semiHidden="0" w:uiPriority="72" w:unhideWhenUsed="0"/>
-    <w:lsdException w:name="Colorful Grid Accent 2" w:semiHidden="0" w:uiPriority="73" w:unhideWhenUsed="0"/>
-    <w:lsdException w:name="Light Shading Accent 3" w:semiHidden="0" w:uiPriority="60" w:unhideWhenUsed="0"/>
-    <w:lsdException w:name="Light List Accent 3" w:semiHidden="0" w:uiPriority="61" w:unhideWhenUsed="0"/>
-    <w:lsdException w:name="Light Grid Accent 3" w:semiHidden="0" w:uiPriority="62" w:unhideWhenUsed="0"/>
-    <w:lsdException w:name="Medium Shading 1 Accent 3" w:semiHidden="0" w:uiPriority="63" w:unhideWhenUsed="0"/>
-    <w:lsdException w:name="Medium Shading 2 Accent 3" w:semiHidden="0" w:uiPriority="64" w:unhideWhenUsed="0"/>
-    <w:lsdException w:name="Medium List 1 Accent 3" w:semiHidden="0" w:uiPriority="65" w:unhideWhenUsed="0"/>
-    <w:lsdException w:name="Medium List 2 Accent 3" w:semiHidden="0" w:uiPriority="66" w:unhideWhenUsed="0"/>
-    <w:lsdException w:name="Medium Grid 1 Accent 3" w:semiHidden="0" w:uiPriority="67" w:unhideWhenUsed="0"/>
-    <w:lsdException w:name="Medium Grid 2 Accent 3" w:semiHidden="0" w:uiPriority="68" w:unhideWhenUsed="0"/>
-    <w:lsdException w:name="Medium Grid 3 Accent 3" w:semiHidden="0" w:uiPriority="69" w:unhideWhenUsed="0"/>
-    <w:lsdException w:name="Dark List Accent 3" w:semiHidden="0" w:uiPriority="70" w:unhideWhenUsed="0"/>
-    <w:lsdException w:name="Colorful Shading Accent 3" w:semiHidden="0" w:uiPriority="71" w:unhideWhenUsed="0"/>
-    <w:lsdException w:name="Colorful List Accent 3" w:semiHidden="0" w:uiPriority="72" w:unhideWhenUsed="0"/>
-    <w:lsdException w:name="Colorful Grid Accent 3" w:semiHidden="0" w:uiPriority="73" w:unhideWhenUsed="0"/>
-    <w:lsdException w:name="Light Shading Accent 4" w:semiHidden="0" w:uiPriority="60" w:unhideWhenUsed="0"/>
-    <w:lsdException w:name="Light List Accent 4" w:semiHidden="0" w:uiPriority="61" w:unhideWhenUsed="0"/>
-    <w:lsdException w:name="Light Grid Accent 4" w:semiHidden="0" w:uiPriority="62" w:unhideWhenUsed="0"/>
-    <w:lsdException w:name="Medium Shading 1 Accent 4" w:semiHidden="0" w:uiPriority="63" w:unhideWhenUsed="0"/>
-    <w:lsdException w:name="Medium Shading 2 Accent 4" w:semiHidden="0" w:uiPriority="64" w:unhideWhenUsed="0"/>
-    <w:lsdException w:name="Medium List 1 Accent 4" w:semiHidden="0" w:uiPriority="65" w:unhideWhenUsed="0"/>
-    <w:lsdException w:name="Medium List 2 Accent 4" w:semiHidden="0" w:uiPriority="66" w:unhideWhenUsed="0"/>
-    <w:lsdException w:name="Medium Grid 1 Accent 4" w:semiHidden="0" w:uiPriority="67" w:unhideWhenUsed="0"/>
-    <w:lsdException w:name="Medium Grid 2 Accent 4" w:semiHidden="0" w:uiPriority="68" w:unhideWhenUsed="0"/>
-    <w:lsdException w:name="Medium Grid 3 Accent 4" w:semiHidden="0" w:uiPriority="69" w:unhideWhenUsed="0"/>
-    <w:lsdException w:name="Dark List Accent 4" w:semiHidden="0" w:uiPriority="70" w:unhideWhenUsed="0"/>
-    <w:lsdException w:name="Colorful Shading Accent 4" w:semiHidden="0" w:uiPriority="71" w:unhideWhenUsed="0"/>
-    <w:lsdException w:name="Colorful List Accent 4" w:semiHidden="0" w:uiPriority="72" w:unhideWhenUsed="0"/>
-    <w:lsdException w:name="Colorful Grid Accent 4" w:semiHidden="0" w:uiPriority="73" w:unhideWhenUsed="0"/>
-    <w:lsdException w:name="Light Shading Accent 5" w:semiHidden="0" w:uiPriority="60" w:unhideWhenUsed="0"/>
-    <w:lsdException w:name="Light List Accent 5" w:semiHidden="0" w:uiPriority="61" w:unhideWhenUsed="0"/>
-    <w:lsdException w:name="Light Grid Accent 5" w:semiHidden="0" w:uiPriority="62" w:unhideWhenUsed="0"/>
-    <w:lsdException w:name="Medium Shading 1 Accent 5" w:semiHidden="0" w:uiPriority="63" w:unhideWhenUsed="0"/>
-    <w:lsdException w:name="Medium Shading 2 Accent 5" w:semiHidden="0" w:uiPriority="64" w:unhideWhenUsed="0"/>
-    <w:lsdException w:name="Medium List 1 Accent 5" w:semiHidden="0" w:uiPriority="65" w:unhideWhenUsed="0"/>
-    <w:lsdException w:name="Medium List 2 Accent 5" w:semiHidden="0" w:uiPriority="66" w:unhideWhenUsed="0"/>
-    <w:lsdException w:name="Medium Grid 1 Accent 5" w:semiHidden="0" w:uiPriority="67" w:unhideWhenUsed="0"/>
-    <w:lsdException w:name="Medium Grid 2 Accent 5" w:semiHidden="0" w:uiPriority="68" w:unhideWhenUsed="0"/>
-    <w:lsdException w:name="Medium Grid 3 Accent 5" w:semiHidden="0" w:uiPriority="69" w:unhideWhenUsed="0"/>
-    <w:lsdException w:name="Dark List Accent 5" w:semiHidden="0" w:uiPriority="70" w:unhideWhenUsed="0"/>
-    <w:lsdException w:name="Colorful Shading Accent 5" w:semiHidden="0" w:uiPriority="71" w:unhideWhenUsed="0"/>
-    <w:lsdException w:name="Colorful List Accent 5" w:semiHidden="0" w:uiPriority="72" w:unhideWhenUsed="0"/>
-    <w:lsdException w:name="Colorful Grid Accent 5" w:semiHidden="0" w:uiPriority="73" w:unhideWhenUsed="0"/>
-    <w:lsdException w:name="Light Shading Accent 6" w:semiHidden="0" w:uiPriority="60" w:unhideWhenUsed="0"/>
-    <w:lsdException w:name="Light List Accent 6" w:semiHidden="0" w:uiPriority="61" w:unhideWhenUsed="0"/>
-    <w:lsdException w:name="Light Grid Accent 6" w:semiHidden="0" w:uiPriority="62" w:unhideWhenUsed="0"/>
-    <w:lsdException w:name="Medium Shading 1 Accent 6" w:semiHidden="0" w:uiPriority="63" w:unhideWhenUsed="0"/>
-    <w:lsdException w:name="Medium Shading 2 Accent 6" w:semiHidden="0" w:uiPriority="64" w:unhideWhenUsed="0"/>
-    <w:lsdException w:name="Medium List 1 Accent 6" w:semiHidden="0" w:uiPriority="65" w:unhideWhenUsed="0"/>
-    <w:lsdException w:name="Medium List 2 Accent 6" w:semiHidden="0" w:uiPriority="66" w:unhideWhenUsed="0"/>
-    <w:lsdException w:name="Medium Grid 1 Accent 6" w:semiHidden="0" w:uiPriority="67" w:unhideWhenUsed="0"/>
-    <w:lsdException w:name="Medium Grid 2 Accent 6" w:semiHidden="0" w:uiPriority="68" w:unhideWhenUsed="0"/>
-    <w:lsdException w:name="Medium Grid 3 Accent 6" w:semiHidden="0" w:uiPriority="69" w:unhideWhenUsed="0"/>
-    <w:lsdException w:name="Dark List Accent 6" w:semiHidden="0" w:uiPriority="70" w:unhideWhenUsed="0"/>
-    <w:lsdException w:name="Colorful Shading Accent 6" w:semiHidden="0" w:uiPriority="71" w:unhideWhenUsed="0"/>
-    <w:lsdException w:name="Colorful List Accent 6" w:semiHidden="0" w:uiPriority="72" w:unhideWhenUsed="0"/>
-    <w:lsdException w:name="Colorful Grid Accent 6" w:semiHidden="0" w:uiPriority="73" w:unhideWhenUsed="0"/>
-    <w:lsdException w:name="Subtle Emphasis" w:semiHidden="0" w:uiPriority="19" w:unhideWhenUsed="0" w:qFormat="1"/>
-    <w:lsdException w:name="Intense Emphasis" w:semiHidden="0" w:uiPriority="21" w:unhideWhenUsed="0" w:qFormat="1"/>
-    <w:lsdException w:name="Subtle Reference" w:semiHidden="0" w:uiPriority="31" w:unhideWhenUsed="0" w:qFormat="1"/>
-    <w:lsdException w:name="Intense Reference" w:semiHidden="0" w:uiPriority="32" w:unhideWhenUsed="0" w:qFormat="1"/>
-    <w:lsdException w:name="Book Title" w:semiHidden="0" w:uiPriority="33" w:unhideWhenUsed="0" w:qFormat="1"/>
-    <w:lsdException w:name="Bibliography" w:uiPriority="37"/>
-    <w:lsdException w:name="TOC Heading" w:uiPriority="39" w:qFormat="1"/>
-  </w:latentStyles>
-  <w:style w:type="paragraph" w:default="1" w:styleId="Normal">
-    <w:name w:val="Normal"/>
-    <w:qFormat/>
-    <w:rsid w:val="003B6210"/>
-    <w:pPr>
-      <w:jc w:val="both"/>
-    </w:pPr>
-  </w:style>
-  <w:style w:type="paragraph" w:styleId="Heading1">
-    <w:name w:val="heading 1"/>
-    <w:basedOn w:val="Normal"/>
-    <w:next w:val="Normal"/>
-    <w:link w:val="Heading1Char"/>
-    <w:uiPriority w:val="9"/>
-    <w:qFormat/>
-    <w:rsid w:val="006B30C3"/>
-    <w:pPr>
-      <w:keepNext/>
-      <w:keepLines/>
-      <w:spacing w:before="240" w:after="0"/>
-      <w:outlineLvl w:val="0"/>
-    </w:pPr>
-    <w:rPr>
-      <w:rFonts w:asciiTheme="majorHAnsi" w:eastAsiaTheme="majorEastAsia" w:hAnsiTheme="majorHAnsi" w:cstheme="majorBidi"/>
-      <w:color w:val="2F5496" w:themeColor="accent1" w:themeShade="BF"/>
-      <w:sz w:val="32"/>
-      <w:szCs w:val="32"/>
-    </w:rPr>
-  </w:style>
-  <w:style w:type="paragraph" w:styleId="Heading2">
-    <w:name w:val="heading 2"/>
-    <w:basedOn w:val="Normal"/>
-    <w:next w:val="Normal"/>
-    <w:link w:val="Heading2Char"/>
-    <w:uiPriority w:val="9"/>
-    <w:semiHidden/>
-    <w:unhideWhenUsed/>
-    <w:qFormat/>
-    <w:rsid w:val="006C7481"/>
-    <w:pPr>
-      <w:keepNext/>
-      <w:keepLines/>
-      <w:spacing w:before="40" w:after="0"/>
-      <w:outlineLvl w:val="1"/>
-    </w:pPr>
-    <w:rPr>
-      <w:rFonts w:asciiTheme="majorHAnsi" w:eastAsiaTheme="majorEastAsia" w:hAnsiTheme="majorHAnsi" w:cstheme="majorBidi"/>
-      <w:color w:val="2F5496" w:themeColor="accent1" w:themeShade="BF"/>
-      <w:sz w:val="26"/>
-      <w:szCs w:val="26"/>
-    </w:rPr>
-  </w:style>
-  <w:style w:type="character" w:default="1" w:styleId="DefaultParagraphFont">
-    <w:name w:val="Default Paragraph Font"/>
-    <w:uiPriority w:val="1"/>
-    <w:semiHidden/>
-    <w:unhideWhenUsed/>
-  </w:style>
-  <w:style w:type="table" w:default="1" w:styleId="TableNormal">
-    <w:name w:val="Normal Table"/>
-    <w:uiPriority w:val="99"/>
-    <w:semiHidden/>
-    <w:unhideWhenUsed/>
-    <w:tblPr>
-      <w:tblInd w:w="0" w:type="dxa"/>
-      <w:tblCellMar>
-        <w:top w:w="0" w:type="dxa"/>
-        <w:left w:w="108" w:type="dxa"/>
-        <w:bottom w:w="0" w:type="dxa"/>
-        <w:right w:w="108" w:type="dxa"/>
-      </w:tblCellMar>
-    </w:tblPr>
-  </w:style>
-  <w:style w:type="numbering" w:default="1" w:styleId="NoList">
-    <w:name w:val="No List"/>
-    <w:uiPriority w:val="99"/>
-    <w:semiHidden/>
-    <w:unhideWhenUsed/>
-  </w:style>
-  <w:style w:type="paragraph" w:customStyle="1" w:styleId="Titlu1">
-    <w:name w:val="Titlu1"/>
-    <w:basedOn w:val="Heading1"/>
-    <w:qFormat/>
-    <w:rsid w:val="006B30C3"/>
-    <w:pPr>
-      <w:spacing w:line="360" w:lineRule="auto"/>
-    </w:pPr>
-    <w:rPr>
-      <w:rFonts w:ascii="Times New Roman" w:hAnsi="Times New Roman"/>
-      <w:b/>
-      <w:color w:val="auto"/>
-      <w:sz w:val="36"/>
-    </w:rPr>
-  </w:style>
-  <w:style w:type="paragraph" w:customStyle="1" w:styleId="Titlu2">
-    <w:name w:val="Titlu2"/>
-    <w:basedOn w:val="Heading2"/>
-    <w:qFormat/>
-    <w:rsid w:val="006C7481"/>
-    <w:pPr>
-      <w:spacing w:before="160" w:after="120"/>
-    </w:pPr>
-    <w:rPr>
-      <w:rFonts w:ascii="Times New Roman" w:hAnsi="Times New Roman"/>
-      <w:b/>
-      <w:color w:val="auto"/>
-      <w:sz w:val="28"/>
-    </w:rPr>
-  </w:style>
-  <w:style w:type="paragraph" w:styleId="Title">
-    <w:name w:val="Title"/>
-    <w:basedOn w:val="Normal"/>
-    <w:next w:val="Normal"/>
-    <w:link w:val="TitleChar"/>
-    <w:uiPriority w:val="10"/>
-    <w:qFormat/>
-    <w:rsid w:val="00A11269"/>
-    <w:pPr>
-      <w:spacing w:after="0" w:line="240" w:lineRule="auto"/>
-      <w:contextualSpacing/>
-    </w:pPr>
-    <w:rPr>
-      <w:rFonts w:asciiTheme="majorHAnsi" w:eastAsiaTheme="majorEastAsia" w:hAnsiTheme="majorHAnsi" w:cstheme="majorBidi"/>
-      <w:spacing w:val="-10"/>
-      <w:kern w:val="28"/>
-      <w:sz w:val="56"/>
-      <w:szCs w:val="56"/>
-    </w:rPr>
-  </w:style>
-  <w:style w:type="character" w:customStyle="1" w:styleId="TitleChar">
-    <w:name w:val="Title Char"/>
-    <w:basedOn w:val="DefaultParagraphFont"/>
-    <w:link w:val="Title"/>
-    <w:uiPriority w:val="10"/>
-    <w:rsid w:val="00A11269"/>
-    <w:rPr>
-      <w:rFonts w:asciiTheme="majorHAnsi" w:eastAsiaTheme="majorEastAsia" w:hAnsiTheme="majorHAnsi" w:cstheme="majorBidi"/>
-      <w:spacing w:val="-10"/>
-      <w:kern w:val="28"/>
-      <w:sz w:val="56"/>
-      <w:szCs w:val="56"/>
-    </w:rPr>
-  </w:style>
-  <w:style w:type="paragraph" w:styleId="Header">
-    <w:name w:val="header"/>
-    <w:basedOn w:val="Normal"/>
-    <w:link w:val="HeaderChar"/>
-    <w:uiPriority w:val="99"/>
-    <w:unhideWhenUsed/>
-    <w:rsid w:val="00D404E4"/>
-    <w:pPr>
-      <w:tabs>
-        <w:tab w:val="center" w:pos="4513"/>
-        <w:tab w:val="right" w:pos="9026"/>
-      </w:tabs>
-      <w:spacing w:after="0" w:line="240" w:lineRule="auto"/>
-    </w:pPr>
-  </w:style>
-  <w:style w:type="character" w:customStyle="1" w:styleId="HeaderChar">
-    <w:name w:val="Header Char"/>
-    <w:basedOn w:val="DefaultParagraphFont"/>
-    <w:link w:val="Header"/>
-    <w:uiPriority w:val="99"/>
-    <w:rsid w:val="00D404E4"/>
-  </w:style>
-  <w:style w:type="paragraph" w:styleId="Footer">
-    <w:name w:val="footer"/>
-    <w:basedOn w:val="Normal"/>
-    <w:link w:val="FooterChar"/>
-    <w:uiPriority w:val="99"/>
-    <w:unhideWhenUsed/>
-    <w:rsid w:val="00D404E4"/>
-    <w:pPr>
-      <w:tabs>
-        <w:tab w:val="center" w:pos="4513"/>
-        <w:tab w:val="right" w:pos="9026"/>
-      </w:tabs>
-      <w:spacing w:after="0" w:line="240" w:lineRule="auto"/>
-    </w:pPr>
-  </w:style>
-  <w:style w:type="character" w:customStyle="1" w:styleId="FooterChar">
-    <w:name w:val="Footer Char"/>
-    <w:basedOn w:val="DefaultParagraphFont"/>
-    <w:link w:val="Footer"/>
-    <w:uiPriority w:val="99"/>
-    <w:rsid w:val="00D404E4"/>
-  </w:style>
-  <w:style w:type="character" w:customStyle="1" w:styleId="Heading1Char">
-    <w:name w:val="Heading 1 Char"/>
-    <w:basedOn w:val="DefaultParagraphFont"/>
-    <w:link w:val="Heading1"/>
-    <w:uiPriority w:val="9"/>
-    <w:rsid w:val="006B30C3"/>
-    <w:rPr>
-      <w:rFonts w:asciiTheme="majorHAnsi" w:eastAsiaTheme="majorEastAsia" w:hAnsiTheme="majorHAnsi" w:cstheme="majorBidi"/>
-      <w:color w:val="2F5496" w:themeColor="accent1" w:themeShade="BF"/>
-      <w:sz w:val="32"/>
-      <w:szCs w:val="32"/>
-    </w:rPr>
-  </w:style>
-  <w:style w:type="paragraph" w:styleId="TOCHeading">
-    <w:name w:val="TOC Heading"/>
-    <w:basedOn w:val="Heading1"/>
-    <w:next w:val="Normal"/>
-    <w:uiPriority w:val="39"/>
-    <w:unhideWhenUsed/>
-    <w:qFormat/>
-    <w:rsid w:val="006B30C3"/>
-    <w:pPr>
-      <w:outlineLvl w:val="9"/>
-    </w:pPr>
-    <w:rPr>
-      <w:lang w:val="en-US"/>
-    </w:rPr>
-  </w:style>
-  <w:style w:type="paragraph" w:styleId="TOC1">
-    <w:name w:val="toc 1"/>
-    <w:basedOn w:val="Normal"/>
-    <w:next w:val="Normal"/>
-    <w:autoRedefine/>
-    <w:uiPriority w:val="39"/>
-    <w:unhideWhenUsed/>
-    <w:rsid w:val="006B30C3"/>
-    <w:pPr>
-      <w:spacing w:after="100"/>
-    </w:pPr>
-  </w:style>
-  <w:style w:type="character" w:styleId="Hyperlink">
-    <w:name w:val="Hyperlink"/>
-    <w:basedOn w:val="DefaultParagraphFont"/>
-    <w:uiPriority w:val="99"/>
-    <w:unhideWhenUsed/>
-    <w:rsid w:val="006B30C3"/>
-    <w:rPr>
-      <w:color w:val="0563C1" w:themeColor="hyperlink"/>
-      <w:u w:val="single"/>
-    </w:rPr>
-  </w:style>
-  <w:style w:type="paragraph" w:styleId="TOC2">
-    <w:name w:val="toc 2"/>
-    <w:basedOn w:val="Normal"/>
-    <w:next w:val="Normal"/>
-    <w:autoRedefine/>
-    <w:uiPriority w:val="39"/>
-    <w:unhideWhenUsed/>
-    <w:rsid w:val="006B30C3"/>
-    <w:pPr>
-      <w:spacing w:after="100"/>
-      <w:ind w:left="220"/>
-    </w:pPr>
-    <w:rPr>
-      <w:rFonts w:asciiTheme="minorHAnsi" w:eastAsiaTheme="minorEastAsia" w:hAnsiTheme="minorHAnsi"/>
-      <w:sz w:val="22"/>
-      <w:lang w:val="en-US"/>
-    </w:rPr>
-  </w:style>
-  <w:style w:type="paragraph" w:styleId="TOC3">
-    <w:name w:val="toc 3"/>
-    <w:basedOn w:val="Normal"/>
-    <w:next w:val="Normal"/>
-    <w:autoRedefine/>
-    <w:uiPriority w:val="39"/>
-    <w:unhideWhenUsed/>
-    <w:rsid w:val="006B30C3"/>
-    <w:pPr>
-      <w:spacing w:after="100"/>
-      <w:ind w:left="440"/>
-    </w:pPr>
-    <w:rPr>
-      <w:rFonts w:asciiTheme="minorHAnsi" w:eastAsiaTheme="minorEastAsia" w:hAnsiTheme="minorHAnsi"/>
-      <w:sz w:val="22"/>
-      <w:lang w:val="en-US"/>
-    </w:rPr>
-  </w:style>
-  <w:style w:type="character" w:customStyle="1" w:styleId="Heading2Char">
-    <w:name w:val="Heading 2 Char"/>
-    <w:basedOn w:val="DefaultParagraphFont"/>
-    <w:link w:val="Heading2"/>
-    <w:uiPriority w:val="9"/>
-    <w:semiHidden/>
-    <w:rsid w:val="006C7481"/>
-    <w:rPr>
-      <w:rFonts w:asciiTheme="majorHAnsi" w:eastAsiaTheme="majorEastAsia" w:hAnsiTheme="majorHAnsi" w:cstheme="majorBidi"/>
-      <w:color w:val="2F5496" w:themeColor="accent1" w:themeShade="BF"/>
-      <w:sz w:val="26"/>
-      <w:szCs w:val="26"/>
-    </w:rPr>
-  </w:style>
-  <w:style w:type="paragraph" w:styleId="ListParagraph">
-    <w:name w:val="List Paragraph"/>
-    <w:basedOn w:val="Normal"/>
-    <w:uiPriority w:val="34"/>
-    <w:qFormat/>
-    <w:rsid w:val="00C85732"/>
-    <w:pPr>
-      <w:ind w:left="720"/>
-      <w:contextualSpacing/>
-    </w:pPr>
-  </w:style>
-  <w:style w:type="paragraph" w:styleId="BalloonText">
-    <w:name w:val="Balloon Text"/>
-    <w:basedOn w:val="Normal"/>
-    <w:link w:val="BalloonTextChar"/>
-    <w:uiPriority w:val="99"/>
-    <w:semiHidden/>
-    <w:unhideWhenUsed/>
-    <w:rsid w:val="005E3889"/>
-    <w:pPr>
-      <w:spacing w:after="0" w:line="240" w:lineRule="auto"/>
-    </w:pPr>
-    <w:rPr>
-      <w:rFonts w:ascii="Tahoma" w:hAnsi="Tahoma" w:cs="Tahoma"/>
-      <w:sz w:val="16"/>
-      <w:szCs w:val="16"/>
-    </w:rPr>
-  </w:style>
-  <w:style w:type="character" w:customStyle="1" w:styleId="BalloonTextChar">
-    <w:name w:val="Balloon Text Char"/>
-    <w:basedOn w:val="DefaultParagraphFont"/>
-    <w:link w:val="BalloonText"/>
-    <w:uiPriority w:val="99"/>
-    <w:semiHidden/>
-    <w:rsid w:val="005E3889"/>
-    <w:rPr>
-      <w:rFonts w:ascii="Tahoma" w:hAnsi="Tahoma" w:cs="Tahoma"/>
-      <w:sz w:val="16"/>
-      <w:szCs w:val="16"/>
-    </w:rPr>
-  </w:style>
-</w:styles>
-</file>
-
-<file path=word/stylesWithEffects.xml><?xml version="1.0" encoding="utf-8"?>
-<w:styles xmlns:wpc="http://schemas.microsoft.com/office/word/2010/wordprocessingCanvas" xmlns:mc="http://schemas.openxmlformats.org/markup-compatibility/2006" xmlns:o="urn:schemas-microsoft-com:office:office" xmlns:r="http://schemas.openxmlformats.org/officeDocument/2006/relationships" xmlns:m="http://schemas.openxmlformats.org/officeDocument/2006/math" xmlns:v="urn:schemas-microsoft-com:vml" xmlns:wp14="http://schemas.microsoft.com/office/word/2010/wordprocessingDrawing" xmlns:wp="http://schemas.openxmlformats.org/drawingml/2006/wordprocessingDrawing" xmlns:w10="urn:schemas-microsoft-com:office:word" xmlns:w="http://schemas.openxmlformats.org/wordprocessingml/2006/main" xmlns:w14="http://schemas.microsoft.com/office/word/2010/wordml" xmlns:wpg="http://schemas.microsoft.com/office/word/2010/wordprocessingGroup" xmlns:wpi="http://schemas.microsoft.com/office/word/2010/wordprocessingInk" xmlns:wne="http://schemas.microsoft.com/office/word/2006/wordml" xmlns:wps="http://schemas.microsoft.com/office/word/2010/wordprocessingShape" mc:Ignorable="w14 wp14">
-  <w:docDefaults>
-    <w:rPrDefault>
-      <w:rPr>
-        <w:rFonts w:ascii="Times New Roman" w:eastAsiaTheme="minorHAnsi" w:hAnsi="Times New Roman" w:cs="Times New Roman"/>
-        <w:sz w:val="24"/>
-        <w:szCs w:val="22"/>
-        <w:lang w:val="ro-RO" w:eastAsia="en-US" w:bidi="ar-SA"/>
-      </w:rPr>
-    </w:rPrDefault>
-    <w:pPrDefault>
-      <w:pPr>
-        <w:spacing w:after="160" w:line="259" w:lineRule="auto"/>
-      </w:pPr>
-    </w:pPrDefault>
-  </w:docDefaults>
-  <w:latentStyles w:defLockedState="0" w:defUIPriority="99" w:defSemiHidden="1" w:defUnhideWhenUsed="1" w:defQFormat="0" w:count="267">
-    <w:lsdException w:name="Normal" w:semiHidden="0" w:uiPriority="0" w:unhideWhenUsed="0" w:qFormat="1"/>
-    <w:lsdException w:name="heading 1" w:semiHidden="0" w:uiPriority="9" w:unhideWhenUsed="0" w:qFormat="1"/>
-    <w:lsdException w:name="heading 2" w:uiPriority="9" w:qFormat="1"/>
-    <w:lsdException w:name="heading 3" w:uiPriority="9" w:qFormat="1"/>
-    <w:lsdException w:name="heading 4" w:uiPriority="9" w:qFormat="1"/>
-    <w:lsdException w:name="heading 5" w:uiPriority="9" w:qFormat="1"/>
-    <w:lsdException w:name="heading 6" w:uiPriority="9" w:qFormat="1"/>
-    <w:lsdException w:name="heading 7" w:uiPriority="9" w:qFormat="1"/>
-    <w:lsdException w:name="heading 8" w:uiPriority="9" w:qFormat="1"/>
-    <w:lsdException w:name="heading 9" w:uiPriority="9" w:qFormat="1"/>
-    <w:lsdException w:name="toc 1" w:uiPriority="39"/>
-    <w:lsdException w:name="toc 2" w:uiPriority="39"/>
-    <w:lsdException w:name="toc 3" w:uiPriority="39"/>
-    <w:lsdException w:name="toc 4" w:uiPriority="39"/>
-    <w:lsdException w:name="toc 5" w:uiPriority="39"/>
-    <w:lsdException w:name="toc 6" w:uiPriority="39"/>
-    <w:lsdException w:name="toc 7" w:uiPriority="39"/>
-    <w:lsdException w:name="toc 8" w:uiPriority="39"/>
-    <w:lsdException w:name="toc 9" w:uiPriority="39"/>
-    <w:lsdException w:name="caption" w:uiPriority="35" w:qFormat="1"/>
-    <w:lsdException w:name="Title" w:semiHidden="0" w:uiPriority="10" w:unhideWhenUsed="0" w:qFormat="1"/>
-    <w:lsdException w:name="Default Paragraph Font" w:uiPriority="1"/>
-    <w:lsdException w:name="Subtitle" w:semiHidden="0" w:uiPriority="11" w:unhideWhenUsed="0" w:qFormat="1"/>
-    <w:lsdException w:name="Strong" w:semiHidden="0" w:uiPriority="22" w:unhideWhenUsed="0" w:qFormat="1"/>
-    <w:lsdException w:name="Emphasis" w:semiHidden="0" w:uiPriority="20" w:unhideWhenUsed="0" w:qFormat="1"/>
-    <w:lsdException w:name="Table Grid" w:semiHidden="0" w:uiPriority="39" w:unhideWhenUsed="0"/>
-    <w:lsdException w:name="Placeholder Text" w:unhideWhenUsed="0"/>
-    <w:lsdException w:name="No Spacing" w:semiHidden="0" w:uiPriority="1" w:unhideWhenUsed="0" w:qFormat="1"/>
-    <w:lsdException w:name="Light Shading" w:semiHidden="0" w:uiPriority="60" w:unhideWhenUsed="0"/>
-    <w:lsdException w:name="Light List" w:semiHidden="0" w:uiPriority="61" w:unhideWhenUsed="0"/>
-    <w:lsdException w:name="Light Grid" w:semiHidden="0" w:uiPriority="62" w:unhideWhenUsed="0"/>
-    <w:lsdException w:name="Medium Shading 1" w:semiHidden="0" w:uiPriority="63" w:unhideWhenUsed="0"/>
-    <w:lsdException w:name="Medium Shading 2" w:semiHidden="0" w:uiPriority="64" w:unhideWhenUsed="0"/>
-    <w:lsdException w:name="Medium List 1" w:semiHidden="0" w:uiPriority="65" w:unhideWhenUsed="0"/>
-    <w:lsdException w:name="Medium List 2" w:semiHidden="0" w:uiPriority="66" w:unhideWhenUsed="0"/>
-    <w:lsdException w:name="Medium Grid 1" w:semiHidden="0" w:uiPriority="67" w:unhideWhenUsed="0"/>
-    <w:lsdException w:name="Medium Grid 2" w:semiHidden="0" w:uiPriority="68" w:unhideWhenUsed="0"/>
-    <w:lsdException w:name="Medium Grid 3" w:semiHidden="0" w:uiPriority="69" w:unhideWhenUsed="0"/>
-    <w:lsdException w:name="Dark List" w:semiHidden="0" w:uiPriority="70" w:unhideWhenUsed="0"/>
-    <w:lsdException w:name="Colorful Shading" w:semiHidden="0" w:uiPriority="71" w:unhideWhenUsed="0"/>
-    <w:lsdException w:name="Colorful List" w:semiHidden="0" w:uiPriority="72" w:unhideWhenUsed="0"/>
-    <w:lsdException w:name="Colorful Grid" w:semiHidden="0" w:uiPriority="73" w:unhideWhenUsed="0"/>
-    <w:lsdException w:name="Light Shading Accent 1" w:semiHidden="0" w:uiPriority="60" w:unhideWhenUsed="0"/>
-    <w:lsdException w:name="Light List Accent 1" w:semiHidden="0" w:uiPriority="61" w:unhideWhenUsed="0"/>
-    <w:lsdException w:name="Light Grid Accent 1" w:semiHidden="0" w:uiPriority="62" w:unhideWhenUsed="0"/>
-    <w:lsdException w:name="Medium Shading 1 Accent 1" w:semiHidden="0" w:uiPriority="63" w:unhideWhenUsed="0"/>
-    <w:lsdException w:name="Medium Shading 2 Accent 1" w:semiHidden="0" w:uiPriority="64" w:unhideWhenUsed="0"/>
-    <w:lsdException w:name="Medium List 1 Accent 1" w:semiHidden="0" w:uiPriority="65" w:unhideWhenUsed="0"/>
-    <w:lsdException w:name="Revision" w:unhideWhenUsed="0"/>
-    <w:lsdException w:name="List Paragraph" w:semiHidden="0" w:uiPriority="34" w:unhideWhenUsed="0" w:qFormat="1"/>
-    <w:lsdException w:name="Quote" w:semiHidden="0" w:uiPriority="29" w:unhideWhenUsed="0" w:qFormat="1"/>
-    <w:lsdException w:name="Intense Quote" w:semiHidden="0" w:uiPriority="30" w:unhideWhenUsed="0" w:qFormat="1"/>
-    <w:lsdException w:name="Medium List 2 Accent 1" w:semiHidden="0" w:uiPriority="66" w:unhideWhenUsed="0"/>
-    <w:lsdException w:name="Medium Grid 1 Accent 1" w:semiHidden="0" w:uiPriority="67" w:unhideWhenUsed="0"/>
-    <w:lsdException w:name="Medium Grid 2 Accent 1" w:semiHidden="0" w:uiPriority="68" w:unhideWhenUsed="0"/>
-    <w:lsdException w:name="Medium Grid 3 Accent 1" w:semiHidden="0" w:uiPriority="69" w:unhideWhenUsed="0"/>
-    <w:lsdException w:name="Dark List Accent 1" w:semiHidden="0" w:uiPriority="70" w:unhideWhenUsed="0"/>
-    <w:lsdException w:name="Colorful Shading Accent 1" w:semiHidden="0" w:uiPriority="71" w:unhideWhenUsed="0"/>
-    <w:lsdException w:name="Colorful List Accent 1" w:semiHidden="0" w:uiPriority="72" w:unhideWhenUsed="0"/>
-    <w:lsdException w:name="Colorful Grid Accent 1" w:semiHidden="0" w:uiPriority="73" w:unhideWhenUsed="0"/>
-    <w:lsdException w:name="Light Shading Accent 2" w:semiHidden="0" w:uiPriority="60" w:unhideWhenUsed="0"/>
-    <w:lsdException w:name="Light List Accent 2" w:semiHidden="0" w:uiPriority="61" w:unhideWhenUsed="0"/>
-    <w:lsdException w:name="Light Grid Accent 2" w:semiHidden="0" w:uiPriority="62" w:unhideWhenUsed="0"/>
-    <w:lsdException w:name="Medium Shading 1 Accent 2" w:semiHidden="0" w:uiPriority="63" w:unhideWhenUsed="0"/>
-    <w:lsdException w:name="Medium Shading 2 Accent 2" w:semiHidden="0" w:uiPriority="64" w:unhideWhenUsed="0"/>
-    <w:lsdException w:name="Medium List 1 Accent 2" w:semiHidden="0" w:uiPriority="65" w:unhideWhenUsed="0"/>
-    <w:lsdException w:name="Medium List 2 Accent 2" w:semiHidden="0" w:uiPriority="66" w:unhideWhenUsed="0"/>
-    <w:lsdException w:name="Medium Grid 1 Accent 2" w:semiHidden="0" w:uiPriority="67" w:unhideWhenUsed="0"/>
-    <w:lsdException w:name="Medium Grid 2 Accent 2" w:semiHidden="0" w:uiPriority="68" w:unhideWhenUsed="0"/>
-    <w:lsdException w:name="Medium Grid 3 Accent 2" w:semiHidden="0" w:uiPriority="69" w:unhideWhenUsed="0"/>
-    <w:lsdException w:name="Dark List Accent 2" w:semiHidden="0" w:uiPriority="70" w:unhideWhenUsed="0"/>
-    <w:lsdException w:name="Colorful Shading Accent 2" w:semiHidden="0" w:uiPriority="71" w:unhideWhenUsed="0"/>
-    <w:lsdException w:name="Colorful List Accent 2" w:semiHidden="0" w:uiPriority="72" w:unhideWhenUsed="0"/>
-    <w:lsdException w:name="Colorful Grid Accent 2" w:semiHidden="0" w:uiPriority="73" w:unhideWhenUsed="0"/>
-    <w:lsdException w:name="Light Shading Accent 3" w:semiHidden="0" w:uiPriority="60" w:unhideWhenUsed="0"/>
-    <w:lsdException w:name="Light List Accent 3" w:semiHidden="0" w:uiPriority="61" w:unhideWhenUsed="0"/>
-    <w:lsdException w:name="Light Grid Accent 3" w:semiHidden="0" w:uiPriority="62" w:unhideWhenUsed="0"/>
-    <w:lsdException w:name="Medium Shading 1 Accent 3" w:semiHidden="0" w:uiPriority="63" w:unhideWhenUsed="0"/>
-    <w:lsdException w:name="Medium Shading 2 Accent 3" w:semiHidden="0" w:uiPriority="64" w:unhideWhenUsed="0"/>
-    <w:lsdException w:name="Medium List 1 Accent 3" w:semiHidden="0" w:uiPriority="65" w:unhideWhenUsed="0"/>
-    <w:lsdException w:name="Medium List 2 Accent 3" w:semiHidden="0" w:uiPriority="66" w:unhideWhenUsed="0"/>
-    <w:lsdException w:name="Medium Grid 1 Accent 3" w:semiHidden="0" w:uiPriority="67" w:unhideWhenUsed="0"/>
-    <w:lsdException w:name="Medium Grid 2 Accent 3" w:semiHidden="0" w:uiPriority="68" w:unhideWhenUsed="0"/>
-    <w:lsdException w:name="Medium Grid 3 Accent 3" w:semiHidden="0" w:uiPriority="69" w:unhideWhenUsed="0"/>
-    <w:lsdException w:name="Dark List Accent 3" w:semiHidden="0" w:uiPriority="70" w:unhideWhenUsed="0"/>
-    <w:lsdException w:name="Colorful Shading Accent 3" w:semiHidden="0" w:uiPriority="71" w:unhideWhenUsed="0"/>
-    <w:lsdException w:name="Colorful List Accent 3" w:semiHidden="0" w:uiPriority="72" w:unhideWhenUsed="0"/>
-    <w:lsdException w:name="Colorful Grid Accent 3" w:semiHidden="0" w:uiPriority="73" w:unhideWhenUsed="0"/>
-    <w:lsdException w:name="Light Shading Accent 4" w:semiHidden="0" w:uiPriority="60" w:unhideWhenUsed="0"/>
-    <w:lsdException w:name="Light List Accent 4" w:semiHidden="0" w:uiPriority="61" w:unhideWhenUsed="0"/>
-    <w:lsdException w:name="Light Grid Accent 4" w:semiHidden="0" w:uiPriority="62" w:unhideWhenUsed="0"/>
-    <w:lsdException w:name="Medium Shading 1 Accent 4" w:semiHidden="0" w:uiPriority="63" w:unhideWhenUsed="0"/>
-    <w:lsdException w:name="Medium Shading 2 Accent 4" w:semiHidden="0" w:uiPriority="64" w:unhideWhenUsed="0"/>
-    <w:lsdException w:name="Medium List 1 Accent 4" w:semiHidden="0" w:uiPriority="65" w:unhideWhenUsed="0"/>
-    <w:lsdException w:name="Medium List 2 Accent 4" w:semiHidden="0" w:uiPriority="66" w:unhideWhenUsed="0"/>
-    <w:lsdException w:name="Medium Grid 1 Accent 4" w:semiHidden="0" w:uiPriority="67" w:unhideWhenUsed="0"/>
-    <w:lsdException w:name="Medium Grid 2 Accent 4" w:semiHidden="0" w:uiPriority="68" w:unhideWhenUsed="0"/>
-    <w:lsdException w:name="Medium Grid 3 Accent 4" w:semiHidden="0" w:uiPriority="69" w:unhideWhenUsed="0"/>
-    <w:lsdException w:name="Dark List Accent 4" w:semiHidden="0" w:uiPriority="70" w:unhideWhenUsed="0"/>
-    <w:lsdException w:name="Colorful Shading Accent 4" w:semiHidden="0" w:uiPriority="71" w:unhideWhenUsed="0"/>
-    <w:lsdException w:name="Colorful List Accent 4" w:semiHidden="0" w:uiPriority="72" w:unhideWhenUsed="0"/>
-    <w:lsdException w:name="Colorful Grid Accent 4" w:semiHidden="0" w:uiPriority="73" w:unhideWhenUsed="0"/>
-    <w:lsdException w:name="Light Shading Accent 5" w:semiHidden="0" w:uiPriority="60" w:unhideWhenUsed="0"/>
-    <w:lsdException w:name="Light List Accent 5" w:semiHidden="0" w:uiPriority="61" w:unhideWhenUsed="0"/>
-    <w:lsdException w:name="Light Grid Accent 5" w:semiHidden="0" w:uiPriority="62" w:unhideWhenUsed="0"/>
-    <w:lsdException w:name="Medium Shading 1 Accent 5" w:semiHidden="0" w:uiPriority="63" w:unhideWhenUsed="0"/>
-    <w:lsdException w:name="Medium Shading 2 Accent 5" w:semiHidden="0" w:uiPriority="64" w:unhideWhenUsed="0"/>
-    <w:lsdException w:name="Medium List 1 Accent 5" w:semiHidden="0" w:uiPriority="65" w:unhideWhenUsed="0"/>
-    <w:lsdException w:name="Medium List 2 Accent 5" w:semiHidden="0" w:uiPriority="66" w:unhideWhenUsed="0"/>
-    <w:lsdException w:name="Medium Grid 1 Accent 5" w:semiHidden="0" w:uiPriority="67" w:unhideWhenUsed="0"/>
-    <w:lsdException w:name="Medium Grid 2 Accent 5" w:semiHidden="0" w:uiPriority="68" w:unhideWhenUsed="0"/>
-    <w:lsdException w:name="Medium Grid 3 Accent 5" w:semiHidden="0" w:uiPriority="69" w:unhideWhenUsed="0"/>
-    <w:lsdException w:name="Dark List Accent 5" w:semiHidden="0" w:uiPriority="70" w:unhideWhenUsed="0"/>
-    <w:lsdException w:name="Colorful Shading Accent 5" w:semiHidden="0" w:uiPriority="71" w:unhideWhenUsed="0"/>
-    <w:lsdException w:name="Colorful List Accent 5" w:semiHidden="0" w:uiPriority="72" w:unhideWhenUsed="0"/>
-    <w:lsdException w:name="Colorful Grid Accent 5" w:semiHidden="0" w:uiPriority="73" w:unhideWhenUsed="0"/>
-    <w:lsdException w:name="Light Shading Accent 6" w:semiHidden="0" w:uiPriority="60" w:unhideWhenUsed="0"/>
-    <w:lsdException w:name="Light List Accent 6" w:semiHidden="0" w:uiPriority="61" w:unhideWhenUsed="0"/>
-    <w:lsdException w:name="Light Grid Accent 6" w:semiHidden="0" w:uiPriority="62" w:unhideWhenUsed="0"/>
-    <w:lsdException w:name="Medium Shading 1 Accent 6" w:semiHidden="0" w:uiPriority="63" w:unhideWhenUsed="0"/>
-    <w:lsdException w:name="Medium Shading 2 Accent 6" w:semiHidden="0" w:uiPriority="64" w:unhideWhenUsed="0"/>
-    <w:lsdException w:name="Medium List 1 Accent 6" w:semiHidden="0" w:uiPriority="65" w:unhideWhenUsed="0"/>
-    <w:lsdException w:name="Medium List 2 Accent 6" w:semiHidden="0" w:uiPriority="66" w:unhideWhenUsed="0"/>
-    <w:lsdException w:name="Medium Grid 1 Accent 6" w:semiHidden="0" w:uiPriority="67" w:unhideWhenUsed="0"/>
-    <w:lsdException w:name="Medium Grid 2 Accent 6" w:semiHidden="0" w:uiPriority="68" w:unhideWhenUsed="0"/>
-    <w:lsdException w:name="Medium Grid 3 Accent 6" w:semiHidden="0" w:uiPriority="69" w:unhideWhenUsed="0"/>
-    <w:lsdException w:name="Dark List Accent 6" w:semiHidden="0" w:uiPriority="70" w:unhideWhenUsed="0"/>
-    <w:lsdException w:name="Colorful Shading Accent 6" w:semiHidden="0" w:uiPriority="71" w:unhideWhenUsed="0"/>
-    <w:lsdException w:name="Colorful List Accent 6" w:semiHidden="0" w:uiPriority="72" w:unhideWhenUsed="0"/>
-    <w:lsdException w:name="Colorful Grid Accent 6" w:semiHidden="0" w:uiPriority="73" w:unhideWhenUsed="0"/>
-    <w:lsdException w:name="Subtle Emphasis" w:semiHidden="0" w:uiPriority="19" w:unhideWhenUsed="0" w:qFormat="1"/>
-    <w:lsdException w:name="Intense Emphasis" w:semiHidden="0" w:uiPriority="21" w:unhideWhenUsed="0" w:qFormat="1"/>
-    <w:lsdException w:name="Subtle Reference" w:semiHidden="0" w:uiPriority="31" w:unhideWhenUsed="0" w:qFormat="1"/>
-    <w:lsdException w:name="Intense Reference" w:semiHidden="0" w:uiPriority="32" w:unhideWhenUsed="0" w:qFormat="1"/>
-    <w:lsdException w:name="Book Title" w:semiHidden="0" w:uiPriority="33" w:unhideWhenUsed="0" w:qFormat="1"/>
-    <w:lsdException w:name="Bibliography" w:uiPriority="37"/>
-    <w:lsdException w:name="TOC Heading" w:uiPriority="39" w:qFormat="1"/>
+  <w:latentStyles w:defLockedState="0" w:defUIPriority="99" w:defSemiHidden="0" w:defUnhideWhenUsed="0" w:defQFormat="0" w:count="376">
+    <w:lsdException w:name="Normal" w:uiPriority="0" w:qFormat="1"/>
+    <w:lsdException w:name="heading 1" w:uiPriority="9" w:qFormat="1"/>
+    <w:lsdException w:name="heading 2" w:semiHidden="1" w:uiPriority="9" w:unhideWhenUsed="1" w:qFormat="1"/>
+    <w:lsdException w:name="heading 3" w:semiHidden="1" w:uiPriority="9" w:unhideWhenUsed="1" w:qFormat="1"/>
+    <w:lsdException w:name="heading 4" w:semiHidden="1" w:uiPriority="9" w:unhideWhenUsed="1" w:qFormat="1"/>
+    <w:lsdException w:name="heading 5" w:semiHidden="1" w:uiPriority="9" w:unhideWhenUsed="1" w:qFormat="1"/>
+    <w:lsdException w:name="heading 6" w:semiHidden="1" w:uiPriority="9" w:unhideWhenUsed="1" w:qFormat="1"/>
+    <w:lsdException w:name="heading 7" w:semiHidden="1" w:uiPriority="9" w:unhideWhenUsed="1" w:qFormat="1"/>
+    <w:lsdException w:name="heading 8" w:semiHidden="1" w:uiPriority="9" w:unhideWhenUsed="1" w:qFormat="1"/>
+    <w:lsdException w:name="heading 9" w:semiHidden="1" w:uiPriority="9" w:unhideWhenUsed="1" w:qFormat="1"/>
+    <w:lsdException w:name="index 1" w:semiHidden="1" w:unhideWhenUsed="1"/>
+    <w:lsdException w:name="index 2" w:semiHidden="1" w:unhideWhenUsed="1"/>
+    <w:lsdException w:name="index 3" w:semiHidden="1" w:unhideWhenUsed="1"/>
+    <w:lsdException w:name="index 4" w:semiHidden="1" w:unhideWhenUsed="1"/>
+    <w:lsdException w:name="index 5" w:semiHidden="1" w:unhideWhenUsed="1"/>
+    <w:lsdException w:name="index 6" w:semiHidden="1" w:unhideWhenUsed="1"/>
+    <w:lsdException w:name="index 7" w:semiHidden="1" w:unhideWhenUsed="1"/>
+    <w:lsdException w:name="index 8" w:semiHidden="1" w:unhideWhenUsed="1"/>
+    <w:lsdException w:name="index 9" w:semiHidden="1" w:unhideWhenUsed="1"/>
+    <w:lsdException w:name="toc 1" w:semiHidden="1" w:uiPriority="39" w:unhideWhenUsed="1"/>
+    <w:lsdException w:name="toc 2" w:semiHidden="1" w:uiPriority="39" w:unhideWhenUsed="1"/>
+    <w:lsdException w:name="toc 3" w:semiHidden="1" w:uiPriority="39" w:unhideWhenUsed="1"/>
+    <w:lsdException w:name="toc 4" w:semiHidden="1" w:uiPriority="39" w:unhideWhenUsed="1"/>
+    <w:lsdException w:name="toc 5" w:semiHidden="1" w:uiPriority="39" w:unhideWhenUsed="1"/>
+    <w:lsdException w:name="toc 6" w:semiHidden="1" w:uiPriority="39" w:unhideWhenUsed="1"/>
+    <w:lsdException w:name="toc 7" w:semiHidden="1" w:uiPriority="39" w:unhideWhenUsed="1"/>
+    <w:lsdException w:name="toc 8" w:semiHidden="1" w:uiPriority="39" w:unhideWhenUsed="1"/>
+    <w:lsdException w:name="toc 9" w:semiHidden="1" w:uiPriority="39" w:unhideWhenUsed="1"/>
+    <w:lsdException w:name="Normal Indent" w:semiHidden="1" w:unhideWhenUsed="1"/>
+    <w:lsdException w:name="footnote text" w:semiHidden="1" w:unhideWhenUsed="1"/>
+    <w:lsdException w:name="annotation text" w:semiHidden="1" w:unhideWhenUsed="1"/>
+    <w:lsdException w:name="header" w:semiHidden="1" w:unhideWhenUsed="1"/>
+    <w:lsdException w:name="footer" w:semiHidden="1" w:unhideWhenUsed="1"/>
+    <w:lsdException w:name="index heading" w:semiHidden="1" w:unhideWhenUsed="1"/>
+    <w:lsdException w:name="caption" w:semiHidden="1" w:uiPriority="35" w:unhideWhenUsed="1" w:qFormat="1"/>
+    <w:lsdException w:name="table of figures" w:semiHidden="1" w:unhideWhenUsed="1"/>
+    <w:lsdException w:name="envelope address" w:semiHidden="1" w:unhideWhenUsed="1"/>
+    <w:lsdException w:name="envelope return" w:semiHidden="1" w:unhideWhenUsed="1"/>
+    <w:lsdException w:name="footnote reference" w:semiHidden="1" w:unhideWhenUsed="1"/>
+    <w:lsdException w:name="annotation reference" w:semiHidden="1" w:unhideWhenUsed="1"/>
+    <w:lsdException w:name="line number" w:semiHidden="1" w:unhideWhenUsed="1"/>
+    <w:lsdException w:name="page number" w:semiHidden="1" w:unhideWhenUsed="1"/>
+    <w:lsdException w:name="endnote reference" w:semiHidden="1" w:unhideWhenUsed="1"/>
+    <w:lsdException w:name="endnote text" w:semiHidden="1" w:unhideWhenUsed="1"/>
+    <w:lsdException w:name="table of authorities" w:semiHidden="1" w:unhideWhenUsed="1"/>
+    <w:lsdException w:name="macro" w:semiHidden="1" w:unhideWhenUsed="1"/>
+    <w:lsdException w:name="toa heading" w:semiHidden="1" w:unhideWhenUsed="1"/>
+    <w:lsdException w:name="List" w:semiHidden="1" w:unhideWhenUsed="1"/>
+    <w:lsdException w:name="List Bullet" w:semiHidden="1" w:unhideWhenUsed="1"/>
+    <w:lsdException w:name="List Number" w:semiHidden="1" w:unhideWhenUsed="1"/>
+    <w:lsdException w:name="List 2" w:semiHidden="1" w:unhideWhenUsed="1"/>
+    <w:lsdException w:name="List 3" w:semiHidden="1" w:unhideWhenUsed="1"/>
+    <w:lsdException w:name="List 4" w:semiHidden="1" w:unhideWhenUsed="1"/>
+    <w:lsdException w:name="List 5" w:semiHidden="1" w:unhideWhenUsed="1"/>
+    <w:lsdException w:name="List Bullet 2" w:semiHidden="1" w:unhideWhenUsed="1"/>
+    <w:lsdException w:name="List Bullet 3" w:semiHidden="1" w:unhideWhenUsed="1"/>
+    <w:lsdException w:name="List Bullet 4" w:semiHidden="1" w:unhideWhenUsed="1"/>
+    <w:lsdException w:name="List Bullet 5" w:semiHidden="1" w:unhideWhenUsed="1"/>
+    <w:lsdException w:name="List Number 2" w:semiHidden="1" w:unhideWhenUsed="1"/>
+    <w:lsdException w:name="List Number 3" w:semiHidden="1" w:unhideWhenUsed="1"/>
+    <w:lsdException w:name="List Number 4" w:semiHidden="1" w:unhideWhenUsed="1"/>
+    <w:lsdException w:name="List Number 5" w:semiHidden="1" w:unhideWhenUsed="1"/>
+    <w:lsdException w:name="Title" w:uiPriority="10" w:qFormat="1"/>
+    <w:lsdException w:name="Closing" w:semiHidden="1" w:unhideWhenUsed="1"/>
+    <w:lsdException w:name="Signature" w:semiHidden="1" w:unhideWhenUsed="1"/>
+    <w:lsdException w:name="Default Paragraph Font" w:semiHidden="1" w:uiPriority="1" w:unhideWhenUsed="1"/>
+    <w:lsdException w:name="Body Text" w:semiHidden="1" w:unhideWhenUsed="1"/>
+    <w:lsdException w:name="Body Text Indent" w:semiHidden="1" w:unhideWhenUsed="1"/>
+    <w:lsdException w:name="List Continue" w:semiHidden="1" w:unhideWhenUsed="1"/>
+    <w:lsdException w:name="List Continue 2" w:semiHidden="1" w:unhideWhenUsed="1"/>
+    <w:lsdException w:name="List Continue 3" w:semiHidden="1" w:unhideWhenUsed="1"/>
+    <w:lsdException w:name="List Continue 4" w:semiHidden="1" w:unhideWhenUsed="1"/>
+    <w:lsdException w:name="List Continue 5" w:semiHidden="1" w:unhideWhenUsed="1"/>
+    <w:lsdException w:name="Message Header" w:semiHidden="1" w:unhideWhenUsed="1"/>
+    <w:lsdException w:name="Subtitle" w:uiPriority="11" w:qFormat="1"/>
+    <w:lsdException w:name="Salutation" w:semiHidden="1" w:unhideWhenUsed="1"/>
+    <w:lsdException w:name="Date" w:semiHidden="1" w:unhideWhenUsed="1"/>
+    <w:lsdException w:name="Body Text First Indent" w:semiHidden="1" w:unhideWhenUsed="1"/>
+    <w:lsdException w:name="Body Text First Indent 2" w:semiHidden="1" w:unhideWhenUsed="1"/>
+    <w:lsdException w:name="Note Heading" w:semiHidden="1" w:unhideWhenUsed="1"/>
+    <w:lsdException w:name="Body Text 2" w:semiHidden="1" w:unhideWhenUsed="1"/>
+    <w:lsdException w:name="Body Text 3" w:semiHidden="1" w:unhideWhenUsed="1"/>
+    <w:lsdException w:name="Body Text Indent 2" w:semiHidden="1" w:unhideWhenUsed="1"/>
+    <w:lsdException w:name="Body Text Indent 3" w:semiHidden="1" w:unhideWhenUsed="1"/>
+    <w:lsdException w:name="Block Text" w:semiHidden="1" w:unhideWhenUsed="1"/>
+    <w:lsdException w:name="Hyperlink" w:semiHidden="1" w:unhideWhenUsed="1"/>
+    <w:lsdException w:name="FollowedHyperlink" w:semiHidden="1" w:unhideWhenUsed="1"/>
+    <w:lsdException w:name="Strong" w:uiPriority="22" w:qFormat="1"/>
+    <w:lsdException w:name="Emphasis" w:uiPriority="20" w:qFormat="1"/>
+    <w:lsdException w:name="Document Map" w:semiHidden="1" w:unhideWhenUsed="1"/>
+    <w:lsdException w:name="Plain Text" w:semiHidden="1" w:unhideWhenUsed="1"/>
+    <w:lsdException w:name="E-mail Signature" w:semiHidden="1" w:unhideWhenUsed="1"/>
+    <w:lsdException w:name="HTML Top of Form" w:semiHidden="1" w:unhideWhenUsed="1"/>
+    <w:lsdException w:name="HTML Bottom of Form" w:semiHidden="1" w:unhideWhenUsed="1"/>
+    <w:lsdException w:name="Normal (Web)" w:semiHidden="1" w:unhideWhenUsed="1"/>
+    <w:lsdException w:name="HTML Acronym" w:semiHidden="1" w:unhideWhenUsed="1"/>
+    <w:lsdException w:name="HTML Address" w:semiHidden="1" w:unhideWhenUsed="1"/>
+    <w:lsdException w:name="HTML Cite" w:semiHidden="1" w:unhideWhenUsed="1"/>
+    <w:lsdException w:name="HTML Code" w:semiHidden="1" w:unhideWhenUsed="1"/>
+    <w:lsdException w:name="HTML Definition" w:semiHidden="1" w:unhideWhenUsed="1"/>
+    <w:lsdException w:name="HTML Keyboard" w:semiHidden="1" w:unhideWhenUsed="1"/>
+    <w:lsdException w:name="HTML Preformatted" w:semiHidden="1" w:unhideWhenUsed="1"/>
+    <w:lsdException w:name="HTML Sample" w:semiHidden="1" w:unhideWhenUsed="1"/>
+    <w:lsdException w:name="HTML Typewriter" w:semiHidden="1" w:unhideWhenUsed="1"/>
+    <w:lsdException w:name="HTML Variable" w:semiHidden="1" w:unhideWhenUsed="1"/>
+    <w:lsdException w:name="Normal Table" w:semiHidden="1" w:unhideWhenUsed="1"/>
+    <w:lsdException w:name="annotation subject" w:semiHidden="1" w:unhideWhenUsed="1"/>
+    <w:lsdException w:name="No List" w:semiHidden="1" w:unhideWhenUsed="1"/>
+    <w:lsdException w:name="Outline List 1" w:semiHidden="1" w:unhideWhenUsed="1"/>
+    <w:lsdException w:name="Outline List 2" w:semiHidden="1" w:unhideWhenUsed="1"/>
+    <w:lsdException w:name="Outline List 3" w:semiHidden="1" w:unhideWhenUsed="1"/>
+    <w:lsdException w:name="Table Simple 1" w:semiHidden="1" w:unhideWhenUsed="1"/>
+    <w:lsdException w:name="Table Simple 2" w:semiHidden="1" w:unhideWhenUsed="1"/>
+    <w:lsdException w:name="Table Simple 3" w:semiHidden="1" w:unhideWhenUsed="1"/>
+    <w:lsdException w:name="Table Classic 1" w:semiHidden="1" w:unhideWhenUsed="1"/>
+    <w:lsdException w:name="Table Classic 2" w:semiHidden="1" w:unhideWhenUsed="1"/>
+    <w:lsdException w:name="Table Classic 3" w:semiHidden="1" w:unhideWhenUsed="1"/>
+    <w:lsdException w:name="Table Classic 4" w:semiHidden="1" w:unhideWhenUsed="1"/>
+    <w:lsdException w:name="Table Colorful 1" w:semiHidden="1" w:unhideWhenUsed="1"/>
+    <w:lsdException w:name="Table Colorful 2" w:semiHidden="1" w:unhideWhenUsed="1"/>
+    <w:lsdException w:name="Table Colorful 3" w:semiHidden="1" w:unhideWhenUsed="1"/>
+    <w:lsdException w:name="Table Columns 1" w:semiHidden="1" w:unhideWhenUsed="1"/>
+    <w:lsdException w:name="Table Columns 2" w:semiHidden="1" w:unhideWhenUsed="1"/>
+    <w:lsdException w:name="Table Columns 3" w:semiHidden="1" w:unhideWhenUsed="1"/>
+    <w:lsdException w:name="Table Columns 4" w:semiHidden="1" w:unhideWhenUsed="1"/>
+    <w:lsdException w:name="Table Columns 5" w:semiHidden="1" w:unhideWhenUsed="1"/>
+    <w:lsdException w:name="Table Grid 1" w:semiHidden="1" w:unhideWhenUsed="1"/>
+    <w:lsdException w:name="Table Grid 2" w:semiHidden="1" w:unhideWhenUsed="1"/>
+    <w:lsdException w:name="Table Grid 3" w:semiHidden="1" w:unhideWhenUsed="1"/>
+    <w:lsdException w:name="Table Grid 4" w:semiHidden="1" w:unhideWhenUsed="1"/>
+    <w:lsdException w:name="Table Grid 5" w:semiHidden="1" w:unhideWhenUsed="1"/>
+    <w:lsdException w:name="Table Grid 6" w:semiHidden="1" w:unhideWhenUsed="1"/>
+    <w:lsdException w:name="Table Grid 7" w:semiHidden="1" w:unhideWhenUsed="1"/>
+    <w:lsdException w:name="Table Grid 8" w:semiHidden="1" w:unhideWhenUsed="1"/>
+    <w:lsdException w:name="Table List 1" w:semiHidden="1" w:unhideWhenUsed="1"/>
+    <w:lsdException w:name="Table List 2" w:semiHidden="1" w:unhideWhenUsed="1"/>
+    <w:lsdException w:name="Table List 3" w:semiHidden="1" w:unhideWhenUsed="1"/>
+    <w:lsdException w:name="Table List 4" w:semiHidden="1" w:unhideWhenUsed="1"/>
+    <w:lsdException w:name="Table List 5" w:semiHidden="1" w:unhideWhenUsed="1"/>
+    <w:lsdException w:name="Table List 6" w:semiHidden="1" w:unhideWhenUsed="1"/>
+    <w:lsdException w:name="Table List 7" w:semiHidden="1" w:unhideWhenUsed="1"/>
+    <w:lsdException w:name="Table List 8" w:semiHidden="1" w:unhideWhenUsed="1"/>
+    <w:lsdException w:name="Table 3D effects 1" w:semiHidden="1" w:unhideWhenUsed="1"/>
+    <w:lsdException w:name="Table 3D effects 2" w:semiHidden="1" w:unhideWhenUsed="1"/>
+    <w:lsdException w:name="Table 3D effects 3" w:semiHidden="1" w:unhideWhenUsed="1"/>
+    <w:lsdException w:name="Table Contemporary" w:semiHidden="1" w:unhideWhenUsed="1"/>
+    <w:lsdException w:name="Table Elegant" w:semiHidden="1" w:unhideWhenUsed="1"/>
+    <w:lsdException w:name="Table Professional" w:semiHidden="1" w:unhideWhenUsed="1"/>
+    <w:lsdException w:name="Table Subtle 1" w:semiHidden="1" w:unhideWhenUsed="1"/>
+    <w:lsdException w:name="Table Subtle 2" w:semiHidden="1" w:unhideWhenUsed="1"/>
+    <w:lsdException w:name="Table Web 1" w:semiHidden="1" w:unhideWhenUsed="1"/>
+    <w:lsdException w:name="Table Web 2" w:semiHidden="1" w:unhideWhenUsed="1"/>
+    <w:lsdException w:name="Table Web 3" w:semiHidden="1" w:unhideWhenUsed="1"/>
+    <w:lsdException w:name="Balloon Text" w:semiHidden="1" w:unhideWhenUsed="1"/>
+    <w:lsdException w:name="Table Grid" w:semiHidden="1" w:uiPriority="39" w:unhideWhenUsed="1"/>
+    <w:lsdException w:name="Table Theme" w:semiHidden="1" w:unhideWhenUsed="1"/>
+    <w:lsdException w:name="Placeholder Text" w:semiHidden="1"/>
+    <w:lsdException w:name="No Spacing" w:uiPriority="1" w:qFormat="1"/>
+    <w:lsdException w:name="Light Shading" w:uiPriority="60"/>
+    <w:lsdException w:name="Light List" w:uiPriority="61"/>
+    <w:lsdException w:name="Light Grid" w:uiPriority="62"/>
+    <w:lsdException w:name="Medium Shading 1" w:uiPriority="63"/>
+    <w:lsdException w:name="Medium Shading 2" w:uiPriority="64"/>
+    <w:lsdException w:name="Medium List 1" w:uiPriority="65"/>
+    <w:lsdException w:name="Medium List 2" w:uiPriority="66"/>
+    <w:lsdException w:name="Medium Grid 1" w:uiPriority="67"/>
+    <w:lsdException w:name="Medium Grid 2" w:uiPriority="68"/>
+    <w:lsdException w:name="Medium Grid 3" w:uiPriority="69"/>
+    <w:lsdException w:name="Dark List" w:uiPriority="70"/>
+    <w:lsdException w:name="Colorful Shading" w:uiPriority="71"/>
+    <w:lsdException w:name="Colorful List" w:uiPriority="72"/>
+    <w:lsdException w:name="Colorful Grid" w:uiPriority="73"/>
+    <w:lsdException w:name="Light Shading Accent 1" w:uiPriority="60"/>
+    <w:lsdException w:name="Light List Accent 1" w:uiPriority="61"/>
+    <w:lsdException w:name="Light Grid Accent 1" w:uiPriority="62"/>
+    <w:lsdException w:name="Medium Shading 1 Accent 1" w:uiPriority="63"/>
+    <w:lsdException w:name="Medium Shading 2 Accent 1" w:uiPriority="64"/>
+    <w:lsdException w:name="Medium List 1 Accent 1" w:uiPriority="65"/>
+    <w:lsdException w:name="Revision" w:semiHidden="1"/>
+    <w:lsdException w:name="List Paragraph" w:uiPriority="34" w:qFormat="1"/>
+    <w:lsdException w:name="Quote" w:uiPriority="29" w:qFormat="1"/>
+    <w:lsdException w:name="Intense Quote" w:uiPriority="30" w:qFormat="1"/>
+    <w:lsdException w:name="Medium List 2 Accent 1" w:uiPriority="66"/>
+    <w:lsdException w:name="Medium Grid 1 Accent 1" w:uiPriority="67"/>
+    <w:lsdException w:name="Medium Grid 2 Accent 1" w:uiPriority="68"/>
+    <w:lsdException w:name="Medium Grid 3 Accent 1" w:uiPriority="69"/>
+    <w:lsdException w:name="Dark List Accent 1" w:uiPriority="70"/>
+    <w:lsdException w:name="Colorful Shading Accent 1" w:uiPriority="71"/>
+    <w:lsdException w:name="Colorful List Accent 1" w:uiPriority="72"/>
+    <w:lsdException w:name="Colorful Grid Accent 1" w:uiPriority="73"/>
+    <w:lsdException w:name="Light Shading Accent 2" w:uiPriority="60"/>
+    <w:lsdException w:name="Light List Accent 2" w:uiPriority="61"/>
+    <w:lsdException w:name="Light Grid Accent 2" w:uiPriority="62"/>
+    <w:lsdException w:name="Medium Shading 1 Accent 2" w:uiPriority="63"/>
+    <w:lsdException w:name="Medium Shading 2 Accent 2" w:uiPriority="64"/>
+    <w:lsdException w:name="Medium List 1 Accent 2" w:uiPriority="65"/>
+    <w:lsdException w:name="Medium List 2 Accent 2" w:uiPriority="66"/>
+    <w:lsdException w:name="Medium Grid 1 Accent 2" w:uiPriority="67"/>
+    <w:lsdException w:name="Medium Grid 2 Accent 2" w:uiPriority="68"/>
+    <w:lsdException w:name="Medium Grid 3 Accent 2" w:uiPriority="69"/>
+    <w:lsdException w:name="Dark List Accent 2" w:uiPriority="70"/>
+    <w:lsdException w:name="Colorful Shading Accent 2" w:uiPriority="71"/>
+    <w:lsdException w:name="Colorful List Accent 2" w:uiPriority="72"/>
+    <w:lsdException w:name="Colorful Grid Accent 2" w:uiPriority="73"/>
+    <w:lsdException w:name="Light Shading Accent 3" w:uiPriority="60"/>
+    <w:lsdException w:name="Light List Accent 3" w:uiPriority="61"/>
+    <w:lsdException w:name="Light Grid Accent 3" w:uiPriority="62"/>
+    <w:lsdException w:name="Medium Shading 1 Accent 3" w:uiPriority="63"/>
+    <w:lsdException w:name="Medium Shading 2 Accent 3" w:uiPriority="64"/>
+    <w:lsdException w:name="Medium List 1 Accent 3" w:uiPriority="65"/>
+    <w:lsdException w:name="Medium List 2 Accent 3" w:uiPriority="66"/>
+    <w:lsdException w:name="Medium Grid 1 Accent 3" w:uiPriority="67"/>
+    <w:lsdException w:name="Medium Grid 2 Accent 3" w:uiPriority="68"/>
+    <w:lsdException w:name="Medium Grid 3 Accent 3" w:uiPriority="69"/>
+    <w:lsdException w:name="Dark List Accent 3" w:uiPriority="70"/>
+    <w:lsdException w:name="Colorful Shading Accent 3" w:uiPriority="71"/>
+    <w:lsdException w:name="Colorful List Accent 3" w:uiPriority="72"/>
+    <w:lsdException w:name="Colorful Grid Accent 3" w:uiPriority="73"/>
+    <w:lsdException w:name="Light Shading Accent 4" w:uiPriority="60"/>
+    <w:lsdException w:name="Light List Accent 4" w:uiPriority="61"/>
+    <w:lsdException w:name="Light Grid Accent 4" w:uiPriority="62"/>
+    <w:lsdException w:name="Medium Shading 1 Accent 4" w:uiPriority="63"/>
+    <w:lsdException w:name="Medium Shading 2 Accent 4" w:uiPriority="64"/>
+    <w:lsdException w:name="Medium List 1 Accent 4" w:uiPriority="65"/>
+    <w:lsdException w:name="Medium List 2 Accent 4" w:uiPriority="66"/>
+    <w:lsdException w:name="Medium Grid 1 Accent 4" w:uiPriority="67"/>
+    <w:lsdException w:name="Medium Grid 2 Accent 4" w:uiPriority="68"/>
+    <w:lsdException w:name="Medium Grid 3 Accent 4" w:uiPriority="69"/>
+    <w:lsdException w:name="Dark List Accent 4" w:uiPriority="70"/>
+    <w:lsdException w:name="Colorful Shading Accent 4" w:uiPriority="71"/>
+    <w:lsdException w:name="Colorful List Accent 4" w:uiPriority="72"/>
+    <w:lsdException w:name="Colorful Grid Accent 4" w:uiPriority="73"/>
+    <w:lsdException w:name="Light Shading Accent 5" w:uiPriority="60"/>
+    <w:lsdException w:name="Light List Accent 5" w:uiPriority="61"/>
+    <w:lsdException w:name="Light Grid Accent 5" w:uiPriority="62"/>
+    <w:lsdException w:name="Medium Shading 1 Accent 5" w:uiPriority="63"/>
+    <w:lsdException w:name="Medium Shading 2 Accent 5" w:uiPriority="64"/>
+    <w:lsdException w:name="Medium List 1 Accent 5" w:uiPriority="65"/>
+    <w:lsdException w:name="Medium List 2 Accent 5" w:uiPriority="66"/>
+    <w:lsdException w:name="Medium Grid 1 Accent 5" w:uiPriority="67"/>
+    <w:lsdException w:name="Medium Grid 2 Accent 5" w:uiPriority="68"/>
+    <w:lsdException w:name="Medium Grid 3 Accent 5" w:uiPriority="69"/>
+    <w:lsdException w:name="Dark List Accent 5" w:uiPriority="70"/>
+    <w:lsdException w:name="Colorful Shading Accent 5" w:uiPriority="71"/>
+    <w:lsdException w:name="Colorful List Accent 5" w:uiPriority="72"/>
+    <w:lsdException w:name="Colorful Grid Accent 5" w:uiPriority="73"/>
+    <w:lsdException w:name="Light Shading Accent 6" w:uiPriority="60"/>
+    <w:lsdException w:name="Light List Accent 6" w:uiPriority="61"/>
+    <w:lsdException w:name="Light Grid Accent 6" w:uiPriority="62"/>
+    <w:lsdException w:name="Medium Shading 1 Accent 6" w:uiPriority="63"/>
+    <w:lsdException w:name="Medium Shading 2 Accent 6" w:uiPriority="64"/>
+    <w:lsdException w:name="Medium List 1 Accent 6" w:uiPriority="65"/>
+    <w:lsdException w:name="Medium List 2 Accent 6" w:uiPriority="66"/>
+    <w:lsdException w:name="Medium Grid 1 Accent 6" w:uiPriority="67"/>
+    <w:lsdException w:name="Medium Grid 2 Accent 6" w:uiPriority="68"/>
+    <w:lsdException w:name="Medium Grid 3 Accent 6" w:uiPriority="69"/>
+    <w:lsdException w:name="Dark List Accent 6" w:uiPriority="70"/>
+    <w:lsdException w:name="Colorful Shading Accent 6" w:uiPriority="71"/>
+    <w:lsdException w:name="Colorful List Accent 6" w:uiPriority="72"/>
+    <w:lsdException w:name="Colorful Grid Accent 6" w:uiPriority="73"/>
+    <w:lsdException w:name="Subtle Emphasis" w:uiPriority="19" w:qFormat="1"/>
+    <w:lsdException w:name="Intense Emphasis" w:uiPriority="21" w:qFormat="1"/>
+    <w:lsdException w:name="Subtle Reference" w:uiPriority="31" w:qFormat="1"/>
+    <w:lsdException w:name="Intense Reference" w:uiPriority="32" w:qFormat="1"/>
+    <w:lsdException w:name="Book Title" w:uiPriority="33" w:qFormat="1"/>
+    <w:lsdException w:name="Bibliography" w:semiHidden="1" w:uiPriority="37" w:unhideWhenUsed="1"/>
+    <w:lsdException w:name="TOC Heading" w:semiHidden="1" w:uiPriority="39" w:unhideWhenUsed="1" w:qFormat="1"/>
+    <w:lsdException w:name="Plain Table 1" w:uiPriority="41"/>
+    <w:lsdException w:name="Plain Table 2" w:uiPriority="42"/>
+    <w:lsdException w:name="Plain Table 3" w:uiPriority="43"/>
+    <w:lsdException w:name="Plain Table 4" w:uiPriority="44"/>
+    <w:lsdException w:name="Plain Table 5" w:uiPriority="45"/>
+    <w:lsdException w:name="Grid Table Light" w:uiPriority="40"/>
+    <w:lsdException w:name="Grid Table 1 Light" w:uiPriority="46"/>
+    <w:lsdException w:name="Grid Table 2" w:uiPriority="47"/>
+    <w:lsdException w:name="Grid Table 3" w:uiPriority="48"/>
+    <w:lsdException w:name="Grid Table 4" w:uiPriority="49"/>
+    <w:lsdException w:name="Grid Table 5 Dark" w:uiPriority="50"/>
+    <w:lsdException w:name="Grid Table 6 Colorful" w:uiPriority="51"/>
+    <w:lsdException w:name="Grid Table 7 Colorful" w:uiPriority="52"/>
+    <w:lsdException w:name="Grid Table 1 Light Accent 1" w:uiPriority="46"/>
+    <w:lsdException w:name="Grid Table 2 Accent 1" w:uiPriority="47"/>
+    <w:lsdException w:name="Grid Table 3 Accent 1" w:uiPriority="48"/>
+    <w:lsdException w:name="Grid Table 4 Accent 1" w:uiPriority="49"/>
+    <w:lsdException w:name="Grid Table 5 Dark Accent 1" w:uiPriority="50"/>
+    <w:lsdException w:name="Grid Table 6 Colorful Accent 1" w:uiPriority="51"/>
+    <w:lsdException w:name="Grid Table 7 Colorful Accent 1" w:uiPriority="52"/>
+    <w:lsdException w:name="Grid Table 1 Light Accent 2" w:uiPriority="46"/>
+    <w:lsdException w:name="Grid Table 2 Accent 2" w:uiPriority="47"/>
+    <w:lsdException w:name="Grid Table 3 Accent 2" w:uiPriority="48"/>
+    <w:lsdException w:name="Grid Table 4 Accent 2" w:uiPriority="49"/>
+    <w:lsdException w:name="Grid Table 5 Dark Accent 2" w:uiPriority="50"/>
+    <w:lsdException w:name="Grid Table 6 Colorful Accent 2" w:uiPriority="51"/>
+    <w:lsdException w:name="Grid Table 7 Colorful Accent 2" w:uiPriority="52"/>
+    <w:lsdException w:name="Grid Table 1 Light Accent 3" w:uiPriority="46"/>
+    <w:lsdException w:name="Grid Table 2 Accent 3" w:uiPriority="47"/>
+    <w:lsdException w:name="Grid Table 3 Accent 3" w:uiPriority="48"/>
+    <w:lsdException w:name="Grid Table 4 Accent 3" w:uiPriority="49"/>
+    <w:lsdException w:name="Grid Table 5 Dark Accent 3" w:uiPriority="50"/>
+    <w:lsdException w:name="Grid Table 6 Colorful Accent 3" w:uiPriority="51"/>
+    <w:lsdException w:name="Grid Table 7 Colorful Accent 3" w:uiPriority="52"/>
+    <w:lsdException w:name="Grid Table 1 Light Accent 4" w:uiPriority="46"/>
+    <w:lsdException w:name="Grid Table 2 Accent 4" w:uiPriority="47"/>
+    <w:lsdException w:name="Grid Table 3 Accent 4" w:uiPriority="48"/>
+    <w:lsdException w:name="Grid Table 4 Accent 4" w:uiPriority="49"/>
+    <w:lsdException w:name="Grid Table 5 Dark Accent 4" w:uiPriority="50"/>
+    <w:lsdException w:name="Grid Table 6 Colorful Accent 4" w:uiPriority="51"/>
+    <w:lsdException w:name="Grid Table 7 Colorful Accent 4" w:uiPriority="52"/>
+    <w:lsdException w:name="Grid Table 1 Light Accent 5" w:uiPriority="46"/>
+    <w:lsdException w:name="Grid Table 2 Accent 5" w:uiPriority="47"/>
+    <w:lsdException w:name="Grid Table 3 Accent 5" w:uiPriority="48"/>
+    <w:lsdException w:name="Grid Table 4 Accent 5" w:uiPriority="49"/>
+    <w:lsdException w:name="Grid Table 5 Dark Accent 5" w:uiPriority="50"/>
+    <w:lsdException w:name="Grid Table 6 Colorful Accent 5" w:uiPriority="51"/>
+    <w:lsdException w:name="Grid Table 7 Colorful Accent 5" w:uiPriority="52"/>
+    <w:lsdException w:name="Grid Table 1 Light Accent 6" w:uiPriority="46"/>
+    <w:lsdException w:name="Grid Table 2 Accent 6" w:uiPriority="47"/>
+    <w:lsdException w:name="Grid Table 3 Accent 6" w:uiPriority="48"/>
+    <w:lsdException w:name="Grid Table 4 Accent 6" w:uiPriority="49"/>
+    <w:lsdException w:name="Grid Table 5 Dark Accent 6" w:uiPriority="50"/>
+    <w:lsdException w:name="Grid Table 6 Colorful Accent 6" w:uiPriority="51"/>
+    <w:lsdException w:name="Grid Table 7 Colorful Accent 6" w:uiPriority="52"/>
+    <w:lsdException w:name="List Table 1 Light" w:uiPriority="46"/>
+    <w:lsdException w:name="List Table 2" w:uiPriority="47"/>
+    <w:lsdException w:name="List Table 3" w:uiPriority="48"/>
+    <w:lsdException w:name="List Table 4" w:uiPriority="49"/>
+    <w:lsdException w:name="List Table 5 Dark" w:uiPriority="50"/>
+    <w:lsdException w:name="List Table 6 Colorful" w:uiPriority="51"/>
+    <w:lsdException w:name="List Table 7 Colorful" w:uiPriority="52"/>
+    <w:lsdException w:name="List Table 1 Light Accent 1" w:uiPriority="46"/>
+    <w:lsdException w:name="List Table 2 Accent 1" w:uiPriority="47"/>
+    <w:lsdException w:name="List Table 3 Accent 1" w:uiPriority="48"/>
+    <w:lsdException w:name="List Table 4 Accent 1" w:uiPriority="49"/>
+    <w:lsdException w:name="List Table 5 Dark Accent 1" w:uiPriority="50"/>
+    <w:lsdException w:name="List Table 6 Colorful Accent 1" w:uiPriority="51"/>
+    <w:lsdException w:name="List Table 7 Colorful Accent 1" w:uiPriority="52"/>
+    <w:lsdException w:name="List Table 1 Light Accent 2" w:uiPriority="46"/>
+    <w:lsdException w:name="List Table 2 Accent 2" w:uiPriority="47"/>
+    <w:lsdException w:name="List Table 3 Accent 2" w:uiPriority="48"/>
+    <w:lsdException w:name="List Table 4 Accent 2" w:uiPriority="49"/>
+    <w:lsdException w:name="List Table 5 Dark Accent 2" w:uiPriority="50"/>
+    <w:lsdException w:name="List Table 6 Colorful Accent 2" w:uiPriority="51"/>
+    <w:lsdException w:name="List Table 7 Colorful Accent 2" w:uiPriority="52"/>
+    <w:lsdException w:name="List Table 1 Light Accent 3" w:uiPriority="46"/>
+    <w:lsdException w:name="List Table 2 Accent 3" w:uiPriority="47"/>
+    <w:lsdException w:name="List Table 3 Accent 3" w:uiPriority="48"/>
+    <w:lsdException w:name="List Table 4 Accent 3" w:uiPriority="49"/>
+    <w:lsdException w:name="List Table 5 Dark Accent 3" w:uiPriority="50"/>
+    <w:lsdException w:name="List Table 6 Colorful Accent 3" w:uiPriority="51"/>
+    <w:lsdException w:name="List Table 7 Colorful Accent 3" w:uiPriority="52"/>
+    <w:lsdException w:name="List Table 1 Light Accent 4" w:uiPriority="46"/>
+    <w:lsdException w:name="List Table 2 Accent 4" w:uiPriority="47"/>
+    <w:lsdException w:name="List Table 3 Accent 4" w:uiPriority="48"/>
+    <w:lsdException w:name="List Table 4 Accent 4" w:uiPriority="49"/>
+    <w:lsdException w:name="List Table 5 Dark Accent 4" w:uiPriority="50"/>
+    <w:lsdException w:name="List Table 6 Colorful Accent 4" w:uiPriority="51"/>
+    <w:lsdException w:name="List Table 7 Colorful Accent 4" w:uiPriority="52"/>
+    <w:lsdException w:name="List Table 1 Light Accent 5" w:uiPriority="46"/>
+    <w:lsdException w:name="List Table 2 Accent 5" w:uiPriority="47"/>
+    <w:lsdException w:name="List Table 3 Accent 5" w:uiPriority="48"/>
+    <w:lsdException w:name="List Table 4 Accent 5" w:uiPriority="49"/>
+    <w:lsdException w:name="List Table 5 Dark Accent 5" w:uiPriority="50"/>
+    <w:lsdException w:name="List Table 6 Colorful Accent 5" w:uiPriority="51"/>
+    <w:lsdException w:name="List Table 7 Colorful Accent 5" w:uiPriority="52"/>
+    <w:lsdException w:name="List Table 1 Light Accent 6" w:uiPriority="46"/>
+    <w:lsdException w:name="List Table 2 Accent 6" w:uiPriority="47"/>
+    <w:lsdException w:name="List Table 3 Accent 6" w:uiPriority="48"/>
+    <w:lsdException w:name="List Table 4 Accent 6" w:uiPriority="49"/>
+    <w:lsdException w:name="List Table 5 Dark Accent 6" w:uiPriority="50"/>
+    <w:lsdException w:name="List Table 6 Colorful Accent 6" w:uiPriority="51"/>
+    <w:lsdException w:name="List Table 7 Colorful Accent 6" w:uiPriority="52"/>
+    <w:lsdException w:name="Mention" w:semiHidden="1" w:unhideWhenUsed="1"/>
+    <w:lsdException w:name="Smart Hyperlink" w:semiHidden="1" w:unhideWhenUsed="1"/>
+    <w:lsdException w:name="Hashtag" w:semiHidden="1" w:unhideWhenUsed="1"/>
+    <w:lsdException w:name="Unresolved Mention" w:semiHidden="1" w:unhideWhenUsed="1"/>
+    <w:lsdException w:name="Smart Link" w:semiHidden="1" w:unhideWhenUsed="1"/>
   </w:latentStyles>
   <w:style w:type="paragraph" w:default="1" w:styleId="Normal">
     <w:name w:val="Normal"/>
@@ -5464,7 +5514,7 @@
   <a:extraClrSchemeLst/>
   <a:extLst>
     <a:ext uri="{05A4C25C-085E-4340-85A3-A5531E510DB2}">
-      <thm15:themeFamily xmlns:thm15="http://schemas.microsoft.com/office/thememl/2012/main" xmlns="" name="Office Theme" id="{62F939B6-93AF-4DB8-9C6B-D6C7DFDC589F}" vid="{4A3C46E8-61CC-4603-A589-7422A47A8E4A}"/>
+      <thm15:themeFamily xmlns:thm15="http://schemas.microsoft.com/office/thememl/2012/main" name="Office Theme" id="{62F939B6-93AF-4DB8-9C6B-D6C7DFDC589F}" vid="{4A3C46E8-61CC-4603-A589-7422A47A8E4A}"/>
     </a:ext>
   </a:extLst>
 </a:theme>
@@ -5475,7 +5525,7 @@
 </file>
 
 <file path=customXml/itemProps1.xml><?xml version="1.0" encoding="utf-8"?>
-<ds:datastoreItem xmlns:ds="http://schemas.openxmlformats.org/officeDocument/2006/customXml" ds:itemID="{F40203E0-F0F1-4B50-B725-96B25D2D4404}">
+<ds:datastoreItem xmlns:ds="http://schemas.openxmlformats.org/officeDocument/2006/customXml" ds:itemID="{1700C89A-C0DB-491E-BD90-D6275C7985DC}">
   <ds:schemaRefs>
     <ds:schemaRef ds:uri="http://schemas.openxmlformats.org/officeDocument/2006/bibliography"/>
   </ds:schemaRefs>

</xml_diff>